<commit_message>
Changed Heading :palm_tree:  :alien:
</commit_message>
<xml_diff>
--- a/Milestone 3 - Group 8.docx
+++ b/Milestone 3 - Group 8.docx
@@ -1,31 +1,149 @@
 
 <file path=word/document.xml><?xml version="1.0" encoding="utf-8"?>
-<w:document xmlns:wpc="http://schemas.microsoft.com/office/word/2010/wordprocessingCanvas" xmlns:mc="http://schemas.openxmlformats.org/markup-compatibility/2006" xmlns:o="urn:schemas-microsoft-com:office:office" xmlns:r="http://schemas.openxmlformats.org/officeDocument/2006/relationships" xmlns:m="http://schemas.openxmlformats.org/officeDocument/2006/math" xmlns:v="urn:schemas-microsoft-com:vml" xmlns:wp14="http://schemas.microsoft.com/office/word/2010/wordprocessingDrawing" xmlns:wp="http://schemas.openxmlformats.org/drawingml/2006/wordprocessingDrawing" xmlns:w10="urn:schemas-microsoft-com:office:word" xmlns:w="http://schemas.openxmlformats.org/wordprocessingml/2006/main" xmlns:w14="http://schemas.microsoft.com/office/word/2010/wordml" xmlns:wpg="http://schemas.microsoft.com/office/word/2010/wordprocessingGroup" xmlns:wpi="http://schemas.microsoft.com/office/word/2010/wordprocessingInk" xmlns:wne="http://schemas.microsoft.com/office/word/2006/wordml" xmlns:wps="http://schemas.microsoft.com/office/word/2010/wordprocessingShape" mc:Ignorable="w14 wp14">
+<w:document xmlns:wpc="http://schemas.microsoft.com/office/word/2010/wordprocessingCanvas" xmlns:mc="http://schemas.openxmlformats.org/markup-compatibility/2006" xmlns:o="urn:schemas-microsoft-com:office:office" xmlns:r="http://schemas.openxmlformats.org/officeDocument/2006/relationships" xmlns:m="http://schemas.openxmlformats.org/officeDocument/2006/math" xmlns:v="urn:schemas-microsoft-com:vml" xmlns:wp14="http://schemas.microsoft.com/office/word/2010/wordprocessingDrawing" xmlns:wp="http://schemas.openxmlformats.org/drawingml/2006/wordprocessingDrawing" xmlns:w10="urn:schemas-microsoft-com:office:word" xmlns:w="http://schemas.openxmlformats.org/wordprocessingml/2006/main" xmlns:w14="http://schemas.microsoft.com/office/word/2010/wordml" xmlns:w15="http://schemas.microsoft.com/office/word/2012/wordml" xmlns:wpg="http://schemas.microsoft.com/office/word/2010/wordprocessingGroup" xmlns:wpi="http://schemas.microsoft.com/office/word/2010/wordprocessingInk" xmlns:wne="http://schemas.microsoft.com/office/word/2006/wordml" xmlns:wps="http://schemas.microsoft.com/office/word/2010/wordprocessingShape" mc:Ignorable="w14 w15 wp14">
   <w:body>
     <w:p>
       <w:pPr>
-        <w:pStyle w:val="BodyA"/>
+        <w:pStyle w:val="Title"/>
         <w:jc w:val="center"/>
+        <w:rPr>
+          <w:lang w:val="it-IT"/>
+        </w:rPr>
+      </w:pPr>
+      <w:r>
+        <w:t xml:space="preserve">Software Systems – </w:t>
+      </w:r>
+      <w:r>
+        <w:rPr>
+          <w:lang w:val="it-IT"/>
+        </w:rPr>
+        <w:t>Project</w:t>
+      </w:r>
+      <w:r>
+        <w:rPr>
+          <w:lang w:val="it-IT"/>
+        </w:rPr>
+        <w:t xml:space="preserve"> 3</w:t>
+      </w:r>
+    </w:p>
+    <w:p>
+      <w:pPr>
+        <w:pStyle w:val="Heading2"/>
+        <w:rPr>
+          <w:lang w:val="it-IT"/>
+        </w:rPr>
+      </w:pPr>
+      <w:r>
+        <w:rPr>
+          <w:lang w:val="it-IT"/>
+        </w:rPr>
+        <w:tab/>
+      </w:r>
+      <w:r>
+        <w:rPr>
+          <w:lang w:val="it-IT"/>
+        </w:rPr>
+        <w:tab/>
+      </w:r>
+      <w:r>
+        <w:rPr>
+          <w:lang w:val="it-IT"/>
+        </w:rPr>
+        <w:tab/>
+      </w:r>
+      <w:r>
+        <w:rPr>
+          <w:lang w:val="it-IT"/>
+        </w:rPr>
+        <w:tab/>
+      </w:r>
+      <w:bookmarkStart w:id="0" w:name="_GoBack"/>
+      <w:bookmarkEnd w:id="0"/>
+      <w:r>
+        <w:rPr>
+          <w:lang w:val="it-IT"/>
+        </w:rPr>
+        <w:tab/>
+        <w:t>FINAL REPORT</w:t>
+      </w:r>
+    </w:p>
+    <w:p>
+      <w:pPr>
+        <w:rPr>
+          <w:lang w:val="it-IT"/>
+        </w:rPr>
+      </w:pPr>
+    </w:p>
+    <w:p>
+      <w:pPr>
+        <w:pStyle w:val="NoSpacing"/>
+        <w:rPr>
+          <w:lang w:val="it-IT"/>
+        </w:rPr>
+      </w:pPr>
+      <w:r>
+        <w:rPr>
+          <w:lang w:val="it-IT"/>
+        </w:rPr>
+        <w:t>TEAM MEMBERS:</w:t>
+      </w:r>
+    </w:p>
+    <w:p>
+      <w:pPr>
+        <w:pStyle w:val="NoSpacing"/>
+        <w:rPr>
+          <w:lang w:val="it-IT"/>
+        </w:rPr>
+      </w:pPr>
+      <w:r>
+        <w:rPr>
+          <w:lang w:val="it-IT"/>
+        </w:rPr>
+        <w:t>Anwesha Das</w:t>
+      </w:r>
+      <w:r>
+        <w:rPr>
+          <w:lang w:val="it-IT"/>
+        </w:rPr>
+        <w:t xml:space="preserve"> (anwesha)</w:t>
+      </w:r>
+    </w:p>
+    <w:p>
+      <w:pPr>
+        <w:pStyle w:val="NoSpacing"/>
+        <w:rPr>
+          <w:lang w:val="it-IT"/>
+        </w:rPr>
+      </w:pPr>
+      <w:r>
+        <w:rPr>
+          <w:lang w:val="it-IT"/>
+        </w:rPr>
+        <w:t>Deepti Panuganti (pdeepti)</w:t>
+      </w:r>
+    </w:p>
+    <w:p>
+      <w:pPr>
+        <w:pStyle w:val="NoSpacing"/>
+        <w:rPr>
+          <w:lang w:val="it-IT"/>
+        </w:rPr>
+      </w:pPr>
+      <w:r>
+        <w:rPr>
+          <w:lang w:val="it-IT"/>
+        </w:rPr>
+        <w:t>Dhruvil Shah (dhruvils)</w:t>
+      </w:r>
+    </w:p>
+    <w:p>
+      <w:pPr>
+        <w:pStyle w:val="NoSpacing"/>
         <w:rPr>
           <w:b/>
           <w:sz w:val="28"/>
         </w:rPr>
       </w:pPr>
-      <w:r>
-        <w:rPr>
-          <w:b/>
-          <w:sz w:val="28"/>
-        </w:rPr>
-        <w:t xml:space="preserve">Software Systems – </w:t>
-      </w:r>
-      <w:r>
-        <w:rPr>
-          <w:b/>
-          <w:sz w:val="28"/>
-          <w:lang w:val="it-IT"/>
-        </w:rPr>
-        <w:t>Milestone 2</w:t>
-      </w:r>
     </w:p>
     <w:p>
       <w:pPr>
@@ -51,13 +169,7 @@
         <w:t>Client</w:t>
       </w:r>
       <w:r>
-        <w:t xml:space="preserve"> – Responsible for sending, and displaying the user messages. Also handles various scenarios such as acknowledgements, holding messages in a queue to be delivered to the application, handling joining of new clients, and starting the sequencer and election alg</w:t>
-      </w:r>
-      <w:r>
-        <w:t>o</w:t>
-      </w:r>
-      <w:r>
-        <w:t>rithm threads.</w:t>
+        <w:t xml:space="preserve"> – Responsible for sending, and displaying the user messages. Also handles various scenarios such as acknowledgements, holding messages in a queue to be delivered to the application, handling joining of new clients, and starting the sequencer and election algorithm threads.</w:t>
       </w:r>
     </w:p>
     <w:p>
@@ -82,19 +194,7 @@
         <w:t>r</w:t>
       </w:r>
       <w:r>
-        <w:t>dering of me</w:t>
-      </w:r>
-      <w:r>
-        <w:t>s</w:t>
-      </w:r>
-      <w:r>
-        <w:t>sages from individual clients and on the global scale.  It is also responsible for assigning cl</w:t>
-      </w:r>
-      <w:r>
-        <w:t>i</w:t>
-      </w:r>
-      <w:r>
-        <w:t>ent ids to new participants and maintaining information about all clients and checking whether the clients are alive or not.</w:t>
+        <w:t>dering of messages from individual clients and on the global scale.  It is also responsible for assigning client ids to new participants and maintaining information about all clients and checking whether the clients are alive or not.</w:t>
       </w:r>
     </w:p>
     <w:p>
@@ -610,6 +710,7 @@
                 <w:color w:val="FFFFFF"/>
                 <w:u w:color="FFFFFF"/>
               </w:rPr>
+              <w:lastRenderedPageBreak/>
               <w:t>Data Structures</w:t>
             </w:r>
           </w:p>
@@ -752,8 +853,13 @@
               <w:pStyle w:val="BodyA"/>
               <w:spacing w:after="0" w:line="240" w:lineRule="auto"/>
             </w:pPr>
-            <w:r>
-              <w:t>Dhruvil (</w:t>
+            <w:proofErr w:type="spellStart"/>
+            <w:r>
+              <w:t>Dhruvil</w:t>
+            </w:r>
+            <w:proofErr w:type="spellEnd"/>
+            <w:r>
+              <w:t xml:space="preserve"> (</w:t>
             </w:r>
             <w:proofErr w:type="spellStart"/>
             <w:r>
@@ -830,7 +936,6 @@
                 <w:color w:val="FFFFFF"/>
                 <w:u w:color="FFFFFF"/>
               </w:rPr>
-              <w:lastRenderedPageBreak/>
               <w:t>Specification</w:t>
             </w:r>
           </w:p>
@@ -1218,8 +1323,13 @@
               <w:pStyle w:val="BodyA"/>
               <w:spacing w:after="0" w:line="240" w:lineRule="auto"/>
             </w:pPr>
-            <w:r>
-              <w:t>Dhruvil (</w:t>
+            <w:proofErr w:type="spellStart"/>
+            <w:r>
+              <w:t>Dhruvil</w:t>
+            </w:r>
+            <w:proofErr w:type="spellEnd"/>
+            <w:r>
+              <w:t xml:space="preserve"> (</w:t>
             </w:r>
             <w:proofErr w:type="spellStart"/>
             <w:r>
@@ -1855,8 +1965,13 @@
               <w:pStyle w:val="BodyA"/>
               <w:spacing w:after="0" w:line="240" w:lineRule="auto"/>
             </w:pPr>
-            <w:r>
-              <w:t>Dhruvil (</w:t>
+            <w:proofErr w:type="spellStart"/>
+            <w:r>
+              <w:t>Dhruvil</w:t>
+            </w:r>
+            <w:proofErr w:type="spellEnd"/>
+            <w:r>
+              <w:t xml:space="preserve"> (</w:t>
             </w:r>
             <w:proofErr w:type="spellStart"/>
             <w:r>
@@ -1963,7 +2078,6 @@
                 <w:color w:val="FFFFFF"/>
                 <w:u w:color="FFFFFF"/>
               </w:rPr>
-              <w:lastRenderedPageBreak/>
               <w:t>Specification</w:t>
             </w:r>
           </w:p>
@@ -2174,13 +2288,7 @@
               <w:spacing w:after="0" w:line="240" w:lineRule="auto"/>
             </w:pPr>
             <w:r>
-              <w:t>Check that it is the next message that needs to be displayed (global s</w:t>
-            </w:r>
-            <w:r>
-              <w:t>e</w:t>
-            </w:r>
-            <w:r>
-              <w:t>quence id is the next one that the client is expecting)</w:t>
+              <w:t>Check that it is the next message that needs to be displayed (global sequence id is the next one that the client is expecting)</w:t>
             </w:r>
           </w:p>
           <w:p>
@@ -2362,8 +2470,13 @@
               <w:pStyle w:val="BodyA"/>
               <w:spacing w:after="0" w:line="240" w:lineRule="auto"/>
             </w:pPr>
-            <w:r>
-              <w:t>Dhruvil (</w:t>
+            <w:proofErr w:type="spellStart"/>
+            <w:r>
+              <w:t>Dhruvil</w:t>
+            </w:r>
+            <w:proofErr w:type="spellEnd"/>
+            <w:r>
+              <w:t xml:space="preserve"> (</w:t>
             </w:r>
             <w:proofErr w:type="spellStart"/>
             <w:r>
@@ -2533,13 +2646,7 @@
               <w:spacing w:after="0" w:line="240" w:lineRule="auto"/>
             </w:pPr>
             <w:r>
-              <w:t>Receiving an updated clients list from the sequencer. When a new client joins or an existing one leaves, the sequencer broadcasts an updated clients list to all e</w:t>
-            </w:r>
-            <w:r>
-              <w:t>x</w:t>
-            </w:r>
-            <w:r>
-              <w:t>isting clients.</w:t>
+              <w:t>Receiving an updated clients list from the sequencer. When a new client joins or an existing one leaves, the sequencer broadcasts an updated clients list to all existing clients.</w:t>
             </w:r>
           </w:p>
         </w:tc>
@@ -2960,6 +3067,7 @@
                 <w:color w:val="FFFFFF"/>
                 <w:u w:color="FFFFFF"/>
               </w:rPr>
+              <w:lastRenderedPageBreak/>
               <w:t>Developer</w:t>
             </w:r>
           </w:p>
@@ -2986,8 +3094,13 @@
               <w:pStyle w:val="BodyA"/>
               <w:spacing w:after="0" w:line="240" w:lineRule="auto"/>
             </w:pPr>
-            <w:r>
-              <w:t>Dhruvil (</w:t>
+            <w:proofErr w:type="spellStart"/>
+            <w:r>
+              <w:t>Dhruvil</w:t>
+            </w:r>
+            <w:proofErr w:type="spellEnd"/>
+            <w:r>
+              <w:t xml:space="preserve"> (</w:t>
             </w:r>
             <w:proofErr w:type="spellStart"/>
             <w:r>
@@ -3080,7 +3193,6 @@
                 <w:color w:val="FFFFFF"/>
                 <w:u w:color="FFFFFF"/>
               </w:rPr>
-              <w:lastRenderedPageBreak/>
               <w:t>Specification</w:t>
             </w:r>
           </w:p>
@@ -3407,8 +3519,13 @@
               <w:pStyle w:val="BodyA"/>
               <w:spacing w:after="0" w:line="240" w:lineRule="auto"/>
             </w:pPr>
-            <w:r>
-              <w:t>Dhruvil (</w:t>
+            <w:proofErr w:type="spellStart"/>
+            <w:r>
+              <w:t>Dhruvil</w:t>
+            </w:r>
+            <w:proofErr w:type="spellEnd"/>
+            <w:r>
+              <w:t xml:space="preserve"> (</w:t>
             </w:r>
             <w:proofErr w:type="spellStart"/>
             <w:r>
@@ -3896,8 +4013,13 @@
               <w:pStyle w:val="BodyA"/>
               <w:spacing w:after="0" w:line="240" w:lineRule="auto"/>
             </w:pPr>
-            <w:r>
-              <w:t>Dhruvil (</w:t>
+            <w:proofErr w:type="spellStart"/>
+            <w:r>
+              <w:t>Dhruvil</w:t>
+            </w:r>
+            <w:proofErr w:type="spellEnd"/>
+            <w:r>
+              <w:t xml:space="preserve"> (</w:t>
             </w:r>
             <w:proofErr w:type="spellStart"/>
             <w:r>
@@ -4226,6 +4348,7 @@
                 <w:color w:val="FFFFFF"/>
                 <w:u w:color="FFFFFF"/>
               </w:rPr>
+              <w:lastRenderedPageBreak/>
               <w:t>Messages</w:t>
             </w:r>
           </w:p>
@@ -4342,8 +4465,13 @@
               <w:pStyle w:val="BodyA"/>
               <w:spacing w:after="0" w:line="240" w:lineRule="auto"/>
             </w:pPr>
-            <w:r>
-              <w:t>Dhruvil (</w:t>
+            <w:proofErr w:type="spellStart"/>
+            <w:r>
+              <w:t>Dhruvil</w:t>
+            </w:r>
+            <w:proofErr w:type="spellEnd"/>
+            <w:r>
+              <w:t xml:space="preserve"> (</w:t>
             </w:r>
             <w:proofErr w:type="spellStart"/>
             <w:r>
@@ -4426,7 +4554,6 @@
                 <w:color w:val="FFFFFF"/>
                 <w:u w:color="FFFFFF"/>
               </w:rPr>
-              <w:lastRenderedPageBreak/>
               <w:t>Specification</w:t>
             </w:r>
           </w:p>
@@ -4787,8 +4914,13 @@
               <w:pStyle w:val="BodyA"/>
               <w:spacing w:after="0" w:line="240" w:lineRule="auto"/>
             </w:pPr>
-            <w:r>
-              <w:t>Dhruvil (</w:t>
+            <w:proofErr w:type="spellStart"/>
+            <w:r>
+              <w:t>Dhruvil</w:t>
+            </w:r>
+            <w:proofErr w:type="spellEnd"/>
+            <w:r>
+              <w:t xml:space="preserve"> (</w:t>
             </w:r>
             <w:proofErr w:type="spellStart"/>
             <w:r>
@@ -5232,8 +5364,13 @@
               <w:pStyle w:val="BodyA"/>
               <w:spacing w:after="0" w:line="240" w:lineRule="auto"/>
             </w:pPr>
-            <w:r>
-              <w:t>Dhruvil (</w:t>
+            <w:proofErr w:type="spellStart"/>
+            <w:r>
+              <w:t>Dhruvil</w:t>
+            </w:r>
+            <w:proofErr w:type="spellEnd"/>
+            <w:r>
+              <w:t xml:space="preserve"> (</w:t>
             </w:r>
             <w:proofErr w:type="spellStart"/>
             <w:r>
@@ -5375,6 +5512,7 @@
                 <w:color w:val="FFFFFF"/>
                 <w:u w:color="FFFFFF"/>
               </w:rPr>
+              <w:lastRenderedPageBreak/>
               <w:t>Scenario</w:t>
             </w:r>
           </w:p>
@@ -5638,8 +5776,13 @@
               <w:pStyle w:val="BodyA"/>
               <w:spacing w:after="0" w:line="240" w:lineRule="auto"/>
             </w:pPr>
-            <w:r>
-              <w:t>Dhruvil (</w:t>
+            <w:proofErr w:type="spellStart"/>
+            <w:r>
+              <w:t>Dhruvil</w:t>
+            </w:r>
+            <w:proofErr w:type="spellEnd"/>
+            <w:r>
+              <w:t xml:space="preserve"> (</w:t>
             </w:r>
             <w:proofErr w:type="spellStart"/>
             <w:r>
@@ -5710,7 +5853,6 @@
                 <w:color w:val="FFFFFF"/>
                 <w:u w:color="FFFFFF"/>
               </w:rPr>
-              <w:lastRenderedPageBreak/>
               <w:t>Specification</w:t>
             </w:r>
           </w:p>
@@ -6079,8 +6221,13 @@
               <w:pStyle w:val="BodyA"/>
               <w:spacing w:after="0" w:line="240" w:lineRule="auto"/>
             </w:pPr>
-            <w:r>
-              <w:t>Dhruvil (</w:t>
+            <w:proofErr w:type="spellStart"/>
+            <w:r>
+              <w:t>Dhruvil</w:t>
+            </w:r>
+            <w:proofErr w:type="spellEnd"/>
+            <w:r>
+              <w:t xml:space="preserve"> (</w:t>
             </w:r>
             <w:proofErr w:type="spellStart"/>
             <w:r>
@@ -6249,13 +6396,7 @@
               <w:spacing w:after="0" w:line="240" w:lineRule="auto"/>
             </w:pPr>
             <w:r>
-              <w:t>When some other client has been chosen leader and the election process is co</w:t>
-            </w:r>
-            <w:r>
-              <w:t>m</w:t>
-            </w:r>
-            <w:r>
-              <w:t>plete, the new leader notifies all clients that the election is complete</w:t>
+              <w:t>When some other client has been chosen leader and the election process is complete, the new leader notifies all clients that the election is complete</w:t>
             </w:r>
           </w:p>
         </w:tc>
@@ -6496,8 +6637,13 @@
               <w:pStyle w:val="BodyA"/>
               <w:spacing w:after="0" w:line="240" w:lineRule="auto"/>
             </w:pPr>
-            <w:r>
-              <w:t>Dhruvil (</w:t>
+            <w:proofErr w:type="spellStart"/>
+            <w:r>
+              <w:t>Dhruvil</w:t>
+            </w:r>
+            <w:proofErr w:type="spellEnd"/>
+            <w:r>
+              <w:t xml:space="preserve"> (</w:t>
             </w:r>
             <w:proofErr w:type="spellStart"/>
             <w:r>
@@ -6836,6 +6982,7 @@
                 <w:color w:val="FFFFFF"/>
                 <w:u w:color="FFFFFF"/>
               </w:rPr>
+              <w:lastRenderedPageBreak/>
               <w:t>Messages</w:t>
             </w:r>
           </w:p>
@@ -7067,13 +7214,7 @@
               <w:t>ll clients’ information (Max</w:t>
             </w:r>
             <w:r>
-              <w:t xml:space="preserve"> of 15 cl</w:t>
-            </w:r>
-            <w:r>
-              <w:t>i</w:t>
-            </w:r>
-            <w:r>
-              <w:t>ents)</w:t>
+              <w:t xml:space="preserve"> of 15 clients)</w:t>
             </w:r>
           </w:p>
         </w:tc>
@@ -7412,13 +7553,7 @@
               <w:spacing w:after="0" w:line="240" w:lineRule="auto"/>
             </w:pPr>
             <w:r>
-              <w:t>It sends another message to the sequencer to confirm that it is in fact, i</w:t>
-            </w:r>
-            <w:r>
-              <w:t>n</w:t>
-            </w:r>
-            <w:r>
-              <w:t>active (EM3).</w:t>
+              <w:t>It sends another message to the sequencer to confirm that it is in fact, inactive (EM3).</w:t>
             </w:r>
           </w:p>
           <w:p>
@@ -8201,6 +8336,7 @@
                 <w:color w:val="FFFFFF"/>
                 <w:u w:color="FFFFFF"/>
               </w:rPr>
+              <w:lastRenderedPageBreak/>
               <w:t>Specification</w:t>
             </w:r>
           </w:p>
@@ -8398,13 +8534,7 @@
               <w:spacing w:after="0" w:line="240" w:lineRule="auto"/>
             </w:pPr>
             <w:r>
-              <w:t>Stops pinging the sequencer and waits for a message from an election a</w:t>
-            </w:r>
-            <w:r>
-              <w:t>l</w:t>
-            </w:r>
-            <w:r>
-              <w:t>gorithm requesting to be the new leader (EM5) or message telling it the election is complete (EM7).</w:t>
+              <w:t>Stops pinging the sequencer and waits for a message from an election algorithm requesting to be the new leader (EM5) or message telling it the election is complete (EM7).</w:t>
             </w:r>
           </w:p>
           <w:p>
@@ -8455,7 +8585,6 @@
                 <w:color w:val="FFFFFF"/>
                 <w:u w:color="FFFFFF"/>
               </w:rPr>
-              <w:lastRenderedPageBreak/>
               <w:t>Messages</w:t>
             </w:r>
           </w:p>
@@ -9475,6 +9604,7 @@
                 <w:color w:val="FFFFFF"/>
                 <w:u w:color="FFFFFF"/>
               </w:rPr>
+              <w:lastRenderedPageBreak/>
               <w:t>Messages</w:t>
             </w:r>
           </w:p>
@@ -9748,7 +9878,6 @@
                 <w:color w:val="FFFFFF"/>
                 <w:u w:color="FFFFFF"/>
               </w:rPr>
-              <w:lastRenderedPageBreak/>
               <w:t>Specification</w:t>
             </w:r>
           </w:p>
@@ -10278,25 +10407,7 @@
                 <w:szCs w:val="22"/>
                 <w:lang w:val="en-US"/>
               </w:rPr>
-              <w:t>Canceling an election in case it was initiated due to lost messages and not the a</w:t>
-            </w:r>
-            <w:r>
-              <w:rPr>
-                <w:rFonts w:ascii="Calibri" w:eastAsia="Calibri" w:hAnsi="Calibri" w:cs="Calibri"/>
-                <w:sz w:val="22"/>
-                <w:szCs w:val="22"/>
-                <w:lang w:val="en-US"/>
-              </w:rPr>
-              <w:t>c</w:t>
-            </w:r>
-            <w:r>
-              <w:rPr>
-                <w:rFonts w:ascii="Calibri" w:eastAsia="Calibri" w:hAnsi="Calibri" w:cs="Calibri"/>
-                <w:sz w:val="22"/>
-                <w:szCs w:val="22"/>
-                <w:lang w:val="en-US"/>
-              </w:rPr>
-              <w:t>tual crash of the sequencer.</w:t>
+              <w:t>Canceling an election in case it was initiated due to lost messages and not the actual crash of the sequencer.</w:t>
             </w:r>
           </w:p>
         </w:tc>
@@ -10419,13 +10530,7 @@
               <w:spacing w:after="0" w:line="240" w:lineRule="auto"/>
             </w:pPr>
             <w:r>
-              <w:t>Sends message to all the other election algorithms also to stop the ele</w:t>
-            </w:r>
-            <w:r>
-              <w:t>c</w:t>
-            </w:r>
-            <w:r>
-              <w:t>tion and go back to pinging the sequencer (EM12).</w:t>
+              <w:t>Sends message to all the other election algorithms also to stop the election and go back to pinging the sequencer (EM12).</w:t>
             </w:r>
           </w:p>
           <w:p>
@@ -10800,23 +10905,7 @@
                 <w:sz w:val="22"/>
                 <w:szCs w:val="22"/>
               </w:rPr>
-              <w:t>Pe</w:t>
-            </w:r>
-            <w:r>
-              <w:rPr>
-                <w:rFonts w:ascii="Calibri" w:hAnsi="Calibri"/>
-                <w:sz w:val="22"/>
-                <w:szCs w:val="22"/>
-              </w:rPr>
-              <w:t>r</w:t>
-            </w:r>
-            <w:r>
-              <w:rPr>
-                <w:rFonts w:ascii="Calibri" w:hAnsi="Calibri"/>
-                <w:sz w:val="22"/>
-                <w:szCs w:val="22"/>
-              </w:rPr>
-              <w:t>formed</w:t>
+              <w:t>Performed</w:t>
             </w:r>
           </w:p>
         </w:tc>
@@ -10875,7 +10964,11 @@
             </w:r>
             <w:proofErr w:type="gramEnd"/>
             <w:r>
-              <w:t xml:space="preserve"> of participants is not reached, assign the new client an unique client id by which it will be identified.</w:t>
+              <w:t xml:space="preserve"> of participants is not reached, assign the new client an </w:t>
+            </w:r>
+            <w:r>
+              <w:lastRenderedPageBreak/>
+              <w:t>unique client id by which it will be identified.</w:t>
             </w:r>
           </w:p>
           <w:p>
@@ -10921,13 +11014,7 @@
               <w:cnfStyle w:val="000000000000" w:firstRow="0" w:lastRow="0" w:firstColumn="0" w:lastColumn="0" w:oddVBand="0" w:evenVBand="0" w:oddHBand="0" w:evenHBand="0" w:firstRowFirstColumn="0" w:firstRowLastColumn="0" w:lastRowFirstColumn="0" w:lastRowLastColumn="0"/>
             </w:pPr>
             <w:r>
-              <w:t>Send back to the requesting client a success or failure message depen</w:t>
-            </w:r>
-            <w:r>
-              <w:t>d</w:t>
-            </w:r>
-            <w:r>
-              <w:t>ing on whether it was assigned a unique id or not. (SM2)</w:t>
+              <w:t>Send back to the requesting client a success or failure message depending on whether it was assigned a unique id or not. (SM2)</w:t>
             </w:r>
           </w:p>
           <w:p>
@@ -10978,6 +11065,7 @@
                 <w:sz w:val="22"/>
                 <w:szCs w:val="22"/>
               </w:rPr>
+              <w:lastRenderedPageBreak/>
               <w:t>Messages</w:t>
             </w:r>
           </w:p>
@@ -11083,11 +11171,7 @@
               <w:cnfStyle w:val="000000100000" w:firstRow="0" w:lastRow="0" w:firstColumn="0" w:lastColumn="0" w:oddVBand="0" w:evenVBand="0" w:oddHBand="1" w:evenHBand="0" w:firstRowFirstColumn="0" w:firstRowLastColumn="0" w:lastRowFirstColumn="0" w:lastRowLastColumn="0"/>
             </w:pPr>
             <w:r>
-              <w:t>SM3 - SEQ#CLIENT#INFO#num_clients#Ip#Port#ClientID#ClientName#Ip#Port#C</w:t>
-            </w:r>
-            <w:r>
-              <w:lastRenderedPageBreak/>
-              <w:t>lientID#ClientName#...</w:t>
+              <w:t>SM3 - SEQ#CLIENT#INFO#num_clients#Ip#Port#ClientID#ClientName#Ip#Port#ClientID#ClientName#...</w:t>
             </w:r>
           </w:p>
         </w:tc>
@@ -11112,7 +11196,6 @@
                 <w:sz w:val="22"/>
                 <w:szCs w:val="22"/>
               </w:rPr>
-              <w:lastRenderedPageBreak/>
               <w:t>Data Structures</w:t>
             </w:r>
           </w:p>
@@ -11468,23 +11551,13 @@
                 <w:szCs w:val="22"/>
               </w:rPr>
             </w:pPr>
-            <w:proofErr w:type="spellStart"/>
-            <w:r>
-              <w:rPr>
-                <w:rFonts w:ascii="Calibri" w:hAnsi="Calibri"/>
-                <w:sz w:val="22"/>
-                <w:szCs w:val="22"/>
-              </w:rPr>
-              <w:t>Anwesha</w:t>
-            </w:r>
-            <w:proofErr w:type="spellEnd"/>
-            <w:r>
-              <w:rPr>
-                <w:rFonts w:ascii="Calibri" w:hAnsi="Calibri"/>
-                <w:sz w:val="22"/>
-                <w:szCs w:val="22"/>
-              </w:rPr>
-              <w:t xml:space="preserve"> (</w:t>
+            <w:r>
+              <w:rPr>
+                <w:rFonts w:ascii="Calibri" w:hAnsi="Calibri"/>
+                <w:sz w:val="22"/>
+                <w:szCs w:val="22"/>
+              </w:rPr>
+              <w:t>Anwesha (</w:t>
             </w:r>
             <w:proofErr w:type="spellStart"/>
             <w:r>
@@ -11552,23 +11625,7 @@
                 <w:sz w:val="22"/>
                 <w:szCs w:val="22"/>
               </w:rPr>
-              <w:t>Specific</w:t>
-            </w:r>
-            <w:r>
-              <w:rPr>
-                <w:rFonts w:ascii="Calibri" w:hAnsi="Calibri"/>
-                <w:sz w:val="22"/>
-                <w:szCs w:val="22"/>
-              </w:rPr>
-              <w:t>a</w:t>
-            </w:r>
-            <w:r>
-              <w:rPr>
-                <w:rFonts w:ascii="Calibri" w:hAnsi="Calibri"/>
-                <w:sz w:val="22"/>
-                <w:szCs w:val="22"/>
-              </w:rPr>
-              <w:t>tion</w:t>
+              <w:t>Specification</w:t>
             </w:r>
           </w:p>
         </w:tc>
@@ -11684,23 +11741,7 @@
                 <w:sz w:val="22"/>
                 <w:szCs w:val="22"/>
               </w:rPr>
-              <w:t>Pe</w:t>
-            </w:r>
-            <w:r>
-              <w:rPr>
-                <w:rFonts w:ascii="Calibri" w:hAnsi="Calibri"/>
-                <w:sz w:val="22"/>
-                <w:szCs w:val="22"/>
-              </w:rPr>
-              <w:t>r</w:t>
-            </w:r>
-            <w:r>
-              <w:rPr>
-                <w:rFonts w:ascii="Calibri" w:hAnsi="Calibri"/>
-                <w:sz w:val="22"/>
-                <w:szCs w:val="22"/>
-              </w:rPr>
-              <w:t>formed</w:t>
+              <w:t>Performed</w:t>
             </w:r>
           </w:p>
         </w:tc>
@@ -11769,13 +11810,7 @@
               <w:cnfStyle w:val="000000000000" w:firstRow="0" w:lastRow="0" w:firstColumn="0" w:lastColumn="0" w:oddVBand="0" w:evenVBand="0" w:oddHBand="0" w:evenHBand="0" w:firstRowFirstColumn="0" w:firstRowLastColumn="0" w:lastRowFirstColumn="0" w:lastRowLastColumn="0"/>
             </w:pPr>
             <w:r>
-              <w:t>If client does not reply with an alive status (SM6), remove the client re</w:t>
-            </w:r>
-            <w:r>
-              <w:t>c</w:t>
-            </w:r>
-            <w:r>
-              <w:t xml:space="preserve">ord from the client list. (SD1) </w:t>
+              <w:t xml:space="preserve">If client does not reply with an alive status (SM6), remove the client record from the client list. (SD1) </w:t>
             </w:r>
           </w:p>
           <w:p>
@@ -12040,23 +12075,13 @@
                 <w:szCs w:val="22"/>
               </w:rPr>
             </w:pPr>
-            <w:proofErr w:type="spellStart"/>
-            <w:r>
-              <w:rPr>
-                <w:rFonts w:ascii="Calibri" w:hAnsi="Calibri"/>
-                <w:sz w:val="22"/>
-                <w:szCs w:val="22"/>
-              </w:rPr>
-              <w:t>Anwesha</w:t>
-            </w:r>
-            <w:proofErr w:type="spellEnd"/>
-            <w:r>
-              <w:rPr>
-                <w:rFonts w:ascii="Calibri" w:hAnsi="Calibri"/>
-                <w:sz w:val="22"/>
-                <w:szCs w:val="22"/>
-              </w:rPr>
-              <w:t xml:space="preserve"> (</w:t>
+            <w:r>
+              <w:rPr>
+                <w:rFonts w:ascii="Calibri" w:hAnsi="Calibri"/>
+                <w:sz w:val="22"/>
+                <w:szCs w:val="22"/>
+              </w:rPr>
+              <w:t>Anwesha (</w:t>
             </w:r>
             <w:proofErr w:type="spellStart"/>
             <w:r>
@@ -12248,23 +12273,7 @@
                 <w:sz w:val="22"/>
                 <w:szCs w:val="22"/>
               </w:rPr>
-              <w:t>Pe</w:t>
-            </w:r>
-            <w:r>
-              <w:rPr>
-                <w:rFonts w:ascii="Calibri" w:hAnsi="Calibri"/>
-                <w:sz w:val="22"/>
-                <w:szCs w:val="22"/>
-              </w:rPr>
-              <w:t>r</w:t>
-            </w:r>
-            <w:r>
-              <w:rPr>
-                <w:rFonts w:ascii="Calibri" w:hAnsi="Calibri"/>
-                <w:sz w:val="22"/>
-                <w:szCs w:val="22"/>
-              </w:rPr>
-              <w:t>formed</w:t>
+              <w:t>Performed</w:t>
             </w:r>
           </w:p>
         </w:tc>
@@ -12442,23 +12451,13 @@
                 <w:szCs w:val="22"/>
               </w:rPr>
             </w:pPr>
-            <w:proofErr w:type="spellStart"/>
-            <w:r>
-              <w:rPr>
-                <w:rFonts w:ascii="Calibri" w:hAnsi="Calibri"/>
-                <w:sz w:val="22"/>
-                <w:szCs w:val="22"/>
-              </w:rPr>
-              <w:t>Anwesha</w:t>
-            </w:r>
-            <w:proofErr w:type="spellEnd"/>
-            <w:r>
-              <w:rPr>
-                <w:rFonts w:ascii="Calibri" w:hAnsi="Calibri"/>
-                <w:sz w:val="22"/>
-                <w:szCs w:val="22"/>
-              </w:rPr>
-              <w:t xml:space="preserve"> (</w:t>
+            <w:r>
+              <w:rPr>
+                <w:rFonts w:ascii="Calibri" w:hAnsi="Calibri"/>
+                <w:sz w:val="22"/>
+                <w:szCs w:val="22"/>
+              </w:rPr>
+              <w:t>Anwesha (</w:t>
             </w:r>
             <w:proofErr w:type="spellStart"/>
             <w:r>
@@ -12599,23 +12598,7 @@
                 <w:sz w:val="22"/>
                 <w:szCs w:val="22"/>
               </w:rPr>
-              <w:t>A new sequencer comes online (First client to start the chat/Winning election a</w:t>
-            </w:r>
-            <w:r>
-              <w:rPr>
-                <w:rFonts w:ascii="Calibri" w:hAnsi="Calibri"/>
-                <w:sz w:val="22"/>
-                <w:szCs w:val="22"/>
-              </w:rPr>
-              <w:t>f</w:t>
-            </w:r>
-            <w:r>
-              <w:rPr>
-                <w:rFonts w:ascii="Calibri" w:hAnsi="Calibri"/>
-                <w:sz w:val="22"/>
-                <w:szCs w:val="22"/>
-              </w:rPr>
-              <w:t xml:space="preserve">ter the old sequencer crashes). </w:t>
+              <w:t xml:space="preserve">A new sequencer comes online (First client to start the chat/Winning election after the old sequencer crashes). </w:t>
             </w:r>
           </w:p>
         </w:tc>
@@ -12657,23 +12640,7 @@
                 <w:sz w:val="22"/>
                 <w:szCs w:val="22"/>
               </w:rPr>
-              <w:t>Pe</w:t>
-            </w:r>
-            <w:r>
-              <w:rPr>
-                <w:rFonts w:ascii="Calibri" w:hAnsi="Calibri"/>
-                <w:sz w:val="22"/>
-                <w:szCs w:val="22"/>
-              </w:rPr>
-              <w:t>r</w:t>
-            </w:r>
-            <w:r>
-              <w:rPr>
-                <w:rFonts w:ascii="Calibri" w:hAnsi="Calibri"/>
-                <w:sz w:val="22"/>
-                <w:szCs w:val="22"/>
-              </w:rPr>
-              <w:t>formed</w:t>
+              <w:t>Performed</w:t>
             </w:r>
           </w:p>
         </w:tc>
@@ -12804,23 +12771,13 @@
                 <w:szCs w:val="22"/>
               </w:rPr>
             </w:pPr>
-            <w:proofErr w:type="spellStart"/>
-            <w:r>
-              <w:rPr>
-                <w:rFonts w:ascii="Calibri" w:hAnsi="Calibri"/>
-                <w:sz w:val="22"/>
-                <w:szCs w:val="22"/>
-              </w:rPr>
-              <w:t>Anwesha</w:t>
-            </w:r>
-            <w:proofErr w:type="spellEnd"/>
-            <w:r>
-              <w:rPr>
-                <w:rFonts w:ascii="Calibri" w:hAnsi="Calibri"/>
-                <w:sz w:val="22"/>
-                <w:szCs w:val="22"/>
-              </w:rPr>
-              <w:t xml:space="preserve"> (</w:t>
+            <w:r>
+              <w:rPr>
+                <w:rFonts w:ascii="Calibri" w:hAnsi="Calibri"/>
+                <w:sz w:val="22"/>
+                <w:szCs w:val="22"/>
+              </w:rPr>
+              <w:t>Anwesha (</w:t>
             </w:r>
             <w:proofErr w:type="spellStart"/>
             <w:r>
@@ -12896,7 +12853,6 @@
                 <w:sz w:val="22"/>
                 <w:szCs w:val="22"/>
               </w:rPr>
-              <w:lastRenderedPageBreak/>
               <w:t>Specification</w:t>
             </w:r>
           </w:p>
@@ -13013,23 +12969,7 @@
                 <w:sz w:val="22"/>
                 <w:szCs w:val="22"/>
               </w:rPr>
-              <w:t>Pe</w:t>
-            </w:r>
-            <w:r>
-              <w:rPr>
-                <w:rFonts w:ascii="Calibri" w:hAnsi="Calibri"/>
-                <w:sz w:val="22"/>
-                <w:szCs w:val="22"/>
-              </w:rPr>
-              <w:t>r</w:t>
-            </w:r>
-            <w:r>
-              <w:rPr>
-                <w:rFonts w:ascii="Calibri" w:hAnsi="Calibri"/>
-                <w:sz w:val="22"/>
-                <w:szCs w:val="22"/>
-              </w:rPr>
-              <w:t>formed</w:t>
+              <w:t>Performed</w:t>
             </w:r>
           </w:p>
         </w:tc>
@@ -13254,23 +13194,7 @@
                 <w:sz w:val="22"/>
                 <w:szCs w:val="22"/>
               </w:rPr>
-              <w:t>Data Stru</w:t>
-            </w:r>
-            <w:r>
-              <w:rPr>
-                <w:rFonts w:ascii="Calibri" w:hAnsi="Calibri"/>
-                <w:sz w:val="22"/>
-                <w:szCs w:val="22"/>
-              </w:rPr>
-              <w:t>c</w:t>
-            </w:r>
-            <w:r>
-              <w:rPr>
-                <w:rFonts w:ascii="Calibri" w:hAnsi="Calibri"/>
-                <w:sz w:val="22"/>
-                <w:szCs w:val="22"/>
-              </w:rPr>
-              <w:t>tures</w:t>
+              <w:t>Data Structures</w:t>
             </w:r>
           </w:p>
         </w:tc>
@@ -13679,23 +13603,13 @@
                 <w:szCs w:val="22"/>
               </w:rPr>
             </w:pPr>
-            <w:proofErr w:type="spellStart"/>
-            <w:r>
-              <w:rPr>
-                <w:rFonts w:ascii="Calibri" w:hAnsi="Calibri"/>
-                <w:sz w:val="22"/>
-                <w:szCs w:val="22"/>
-              </w:rPr>
-              <w:t>Anwesha</w:t>
-            </w:r>
-            <w:proofErr w:type="spellEnd"/>
-            <w:r>
-              <w:rPr>
-                <w:rFonts w:ascii="Calibri" w:hAnsi="Calibri"/>
-                <w:sz w:val="22"/>
-                <w:szCs w:val="22"/>
-              </w:rPr>
-              <w:t xml:space="preserve"> (</w:t>
+            <w:r>
+              <w:rPr>
+                <w:rFonts w:ascii="Calibri" w:hAnsi="Calibri"/>
+                <w:sz w:val="22"/>
+                <w:szCs w:val="22"/>
+              </w:rPr>
+              <w:t>Anwesha (</w:t>
             </w:r>
             <w:proofErr w:type="spellStart"/>
             <w:r>
@@ -13887,23 +13801,7 @@
                 <w:sz w:val="22"/>
                 <w:szCs w:val="22"/>
               </w:rPr>
-              <w:t>Pe</w:t>
-            </w:r>
-            <w:r>
-              <w:rPr>
-                <w:rFonts w:ascii="Calibri" w:hAnsi="Calibri"/>
-                <w:sz w:val="22"/>
-                <w:szCs w:val="22"/>
-              </w:rPr>
-              <w:t>r</w:t>
-            </w:r>
-            <w:r>
-              <w:rPr>
-                <w:rFonts w:ascii="Calibri" w:hAnsi="Calibri"/>
-                <w:sz w:val="22"/>
-                <w:szCs w:val="22"/>
-              </w:rPr>
-              <w:t>formed</w:t>
+              <w:t>Performed</w:t>
             </w:r>
           </w:p>
         </w:tc>
@@ -14016,13 +13914,7 @@
             </w:r>
             <w:proofErr w:type="spellEnd"/>
             <w:r>
-              <w:t xml:space="preserve"> to the message id of the me</w:t>
-            </w:r>
-            <w:r>
-              <w:t>s</w:t>
-            </w:r>
-            <w:r>
-              <w:t xml:space="preserve">sage just </w:t>
+              <w:t xml:space="preserve"> to the message id of the message just </w:t>
             </w:r>
             <w:proofErr w:type="spellStart"/>
             <w:r>
@@ -14076,13 +13968,7 @@
               <w:cnfStyle w:val="000000000000" w:firstRow="0" w:lastRow="0" w:firstColumn="0" w:lastColumn="0" w:oddVBand="0" w:evenVBand="0" w:oddHBand="0" w:evenHBand="0" w:firstRowFirstColumn="0" w:firstRowLastColumn="0" w:lastRowFirstColumn="0" w:lastRowLastColumn="0"/>
             </w:pPr>
             <w:r>
-              <w:t>Traverse through the message queue and see if the message to be sent next exists in the queue. If it does, multicast this me</w:t>
-            </w:r>
-            <w:r>
-              <w:t>s</w:t>
-            </w:r>
-            <w:r>
-              <w:t xml:space="preserve">sage to all the clients and update the </w:t>
+              <w:t xml:space="preserve">Traverse through the message queue and see if the message to be sent next exists in the queue. If it does, multicast this message to all the clients and update the </w:t>
             </w:r>
             <w:proofErr w:type="spellStart"/>
             <w:r>
@@ -14226,23 +14112,7 @@
                 <w:sz w:val="22"/>
                 <w:szCs w:val="22"/>
               </w:rPr>
-              <w:t>Data Stru</w:t>
-            </w:r>
-            <w:r>
-              <w:rPr>
-                <w:rFonts w:ascii="Calibri" w:hAnsi="Calibri"/>
-                <w:sz w:val="22"/>
-                <w:szCs w:val="22"/>
-              </w:rPr>
-              <w:t>c</w:t>
-            </w:r>
-            <w:r>
-              <w:rPr>
-                <w:rFonts w:ascii="Calibri" w:hAnsi="Calibri"/>
-                <w:sz w:val="22"/>
-                <w:szCs w:val="22"/>
-              </w:rPr>
-              <w:t>tures</w:t>
+              <w:t>Data Structures</w:t>
             </w:r>
           </w:p>
         </w:tc>
@@ -14312,6 +14182,7 @@
                 <w:sz w:val="22"/>
                 <w:szCs w:val="22"/>
               </w:rPr>
+              <w:lastRenderedPageBreak/>
               <w:t>Developer</w:t>
             </w:r>
           </w:p>
@@ -14329,23 +14200,13 @@
                 <w:szCs w:val="22"/>
               </w:rPr>
             </w:pPr>
-            <w:proofErr w:type="spellStart"/>
-            <w:r>
-              <w:rPr>
-                <w:rFonts w:ascii="Calibri" w:hAnsi="Calibri"/>
-                <w:sz w:val="22"/>
-                <w:szCs w:val="22"/>
-              </w:rPr>
-              <w:t>Anwesha</w:t>
-            </w:r>
-            <w:proofErr w:type="spellEnd"/>
-            <w:r>
-              <w:rPr>
-                <w:rFonts w:ascii="Calibri" w:hAnsi="Calibri"/>
-                <w:sz w:val="22"/>
-                <w:szCs w:val="22"/>
-              </w:rPr>
-              <w:t xml:space="preserve"> (</w:t>
+            <w:r>
+              <w:rPr>
+                <w:rFonts w:ascii="Calibri" w:hAnsi="Calibri"/>
+                <w:sz w:val="22"/>
+                <w:szCs w:val="22"/>
+              </w:rPr>
+              <w:t>Anwesha (</w:t>
             </w:r>
             <w:proofErr w:type="spellStart"/>
             <w:r>
@@ -14537,23 +14398,7 @@
                 <w:sz w:val="22"/>
                 <w:szCs w:val="22"/>
               </w:rPr>
-              <w:t>Pe</w:t>
-            </w:r>
-            <w:r>
-              <w:rPr>
-                <w:rFonts w:ascii="Calibri" w:hAnsi="Calibri"/>
-                <w:sz w:val="22"/>
-                <w:szCs w:val="22"/>
-              </w:rPr>
-              <w:t>r</w:t>
-            </w:r>
-            <w:r>
-              <w:rPr>
-                <w:rFonts w:ascii="Calibri" w:hAnsi="Calibri"/>
-                <w:sz w:val="22"/>
-                <w:szCs w:val="22"/>
-              </w:rPr>
-              <w:t>formed</w:t>
+              <w:t>Performed</w:t>
             </w:r>
           </w:p>
         </w:tc>
@@ -14669,7 +14514,6 @@
                 <w:sz w:val="22"/>
                 <w:szCs w:val="22"/>
               </w:rPr>
-              <w:lastRenderedPageBreak/>
               <w:t xml:space="preserve">1.    SM12 - </w:t>
             </w:r>
             <w:proofErr w:type="spellStart"/>
@@ -14705,24 +14549,7 @@
                 <w:sz w:val="22"/>
                 <w:szCs w:val="22"/>
               </w:rPr>
-              <w:lastRenderedPageBreak/>
-              <w:t>Data Stru</w:t>
-            </w:r>
-            <w:r>
-              <w:rPr>
-                <w:rFonts w:ascii="Calibri" w:hAnsi="Calibri"/>
-                <w:sz w:val="22"/>
-                <w:szCs w:val="22"/>
-              </w:rPr>
-              <w:t>c</w:t>
-            </w:r>
-            <w:r>
-              <w:rPr>
-                <w:rFonts w:ascii="Calibri" w:hAnsi="Calibri"/>
-                <w:sz w:val="22"/>
-                <w:szCs w:val="22"/>
-              </w:rPr>
-              <w:t>tures</w:t>
+              <w:t>Data Structures</w:t>
             </w:r>
           </w:p>
         </w:tc>
@@ -14791,23 +14618,13 @@
                 <w:szCs w:val="22"/>
               </w:rPr>
             </w:pPr>
-            <w:proofErr w:type="spellStart"/>
-            <w:r>
-              <w:rPr>
-                <w:rFonts w:ascii="Calibri" w:hAnsi="Calibri"/>
-                <w:sz w:val="22"/>
-                <w:szCs w:val="22"/>
-              </w:rPr>
-              <w:t>Anwesha</w:t>
-            </w:r>
-            <w:proofErr w:type="spellEnd"/>
-            <w:r>
-              <w:rPr>
-                <w:rFonts w:ascii="Calibri" w:hAnsi="Calibri"/>
-                <w:sz w:val="22"/>
-                <w:szCs w:val="22"/>
-              </w:rPr>
-              <w:t xml:space="preserve"> (</w:t>
+            <w:r>
+              <w:rPr>
+                <w:rFonts w:ascii="Calibri" w:hAnsi="Calibri"/>
+                <w:sz w:val="22"/>
+                <w:szCs w:val="22"/>
+              </w:rPr>
+              <w:t>Anwesha (</w:t>
             </w:r>
             <w:proofErr w:type="spellStart"/>
             <w:r>
@@ -14990,23 +14807,7 @@
                 <w:sz w:val="22"/>
                 <w:szCs w:val="22"/>
               </w:rPr>
-              <w:t>Pe</w:t>
-            </w:r>
-            <w:r>
-              <w:rPr>
-                <w:rFonts w:ascii="Calibri" w:hAnsi="Calibri"/>
-                <w:sz w:val="22"/>
-                <w:szCs w:val="22"/>
-              </w:rPr>
-              <w:t>r</w:t>
-            </w:r>
-            <w:r>
-              <w:rPr>
-                <w:rFonts w:ascii="Calibri" w:hAnsi="Calibri"/>
-                <w:sz w:val="22"/>
-                <w:szCs w:val="22"/>
-              </w:rPr>
-              <w:t>formed</w:t>
+              <w:t>Performed</w:t>
             </w:r>
           </w:p>
         </w:tc>
@@ -15180,23 +14981,7 @@
                 <w:sz w:val="22"/>
                 <w:szCs w:val="22"/>
               </w:rPr>
-              <w:t>Data Stru</w:t>
-            </w:r>
-            <w:r>
-              <w:rPr>
-                <w:rFonts w:ascii="Calibri" w:hAnsi="Calibri"/>
-                <w:sz w:val="22"/>
-                <w:szCs w:val="22"/>
-              </w:rPr>
-              <w:t>c</w:t>
-            </w:r>
-            <w:r>
-              <w:rPr>
-                <w:rFonts w:ascii="Calibri" w:hAnsi="Calibri"/>
-                <w:sz w:val="22"/>
-                <w:szCs w:val="22"/>
-              </w:rPr>
-              <w:t>tures</w:t>
+              <w:t>Data Structures</w:t>
             </w:r>
           </w:p>
         </w:tc>
@@ -15265,23 +15050,13 @@
                 <w:szCs w:val="22"/>
               </w:rPr>
             </w:pPr>
-            <w:proofErr w:type="spellStart"/>
-            <w:r>
-              <w:rPr>
-                <w:rFonts w:ascii="Calibri" w:hAnsi="Calibri"/>
-                <w:sz w:val="22"/>
-                <w:szCs w:val="22"/>
-              </w:rPr>
-              <w:t>Anwesha</w:t>
-            </w:r>
-            <w:proofErr w:type="spellEnd"/>
-            <w:r>
-              <w:rPr>
-                <w:rFonts w:ascii="Calibri" w:hAnsi="Calibri"/>
-                <w:sz w:val="22"/>
-                <w:szCs w:val="22"/>
-              </w:rPr>
-              <w:t xml:space="preserve"> (</w:t>
+            <w:r>
+              <w:rPr>
+                <w:rFonts w:ascii="Calibri" w:hAnsi="Calibri"/>
+                <w:sz w:val="22"/>
+                <w:szCs w:val="22"/>
+              </w:rPr>
+              <w:t>Anwesha (</w:t>
             </w:r>
             <w:proofErr w:type="spellStart"/>
             <w:r>
@@ -15464,23 +15239,7 @@
                 <w:sz w:val="22"/>
                 <w:szCs w:val="22"/>
               </w:rPr>
-              <w:t>Pe</w:t>
-            </w:r>
-            <w:r>
-              <w:rPr>
-                <w:rFonts w:ascii="Calibri" w:hAnsi="Calibri"/>
-                <w:sz w:val="22"/>
-                <w:szCs w:val="22"/>
-              </w:rPr>
-              <w:t>r</w:t>
-            </w:r>
-            <w:r>
-              <w:rPr>
-                <w:rFonts w:ascii="Calibri" w:hAnsi="Calibri"/>
-                <w:sz w:val="22"/>
-                <w:szCs w:val="22"/>
-              </w:rPr>
-              <w:t>formed</w:t>
+              <w:t>Performed</w:t>
             </w:r>
           </w:p>
         </w:tc>
@@ -15531,13 +15290,7 @@
               <w:cnfStyle w:val="000000000000" w:firstRow="0" w:lastRow="0" w:firstColumn="0" w:lastColumn="0" w:oddVBand="0" w:evenVBand="0" w:oddHBand="0" w:evenHBand="0" w:firstRowFirstColumn="0" w:firstRowLastColumn="0" w:lastRowFirstColumn="0" w:lastRowLastColumn="0"/>
             </w:pPr>
             <w:r>
-              <w:t>On receipt of the last message (SM15) from each client, check if the glo</w:t>
-            </w:r>
-            <w:r>
-              <w:t>b</w:t>
-            </w:r>
-            <w:r>
-              <w:t xml:space="preserve">al sequence ID of each of them. </w:t>
+              <w:t xml:space="preserve">On receipt of the last message (SM15) from each client, check if the global sequence ID of each of them. </w:t>
             </w:r>
           </w:p>
           <w:p>
@@ -15560,13 +15313,7 @@
               <w:cnfStyle w:val="000000000000" w:firstRow="0" w:lastRow="0" w:firstColumn="0" w:lastColumn="0" w:oddVBand="0" w:evenVBand="0" w:oddHBand="0" w:evenHBand="0" w:firstRowFirstColumn="0" w:firstRowLastColumn="0" w:lastRowFirstColumn="0" w:lastRowLastColumn="0"/>
             </w:pPr>
             <w:r>
-              <w:t>If they are the same, set the next global sequence ID to be a</w:t>
-            </w:r>
-            <w:r>
-              <w:t>s</w:t>
-            </w:r>
-            <w:r>
-              <w:t>signed to the global sequence ID just received from the clients.</w:t>
+              <w:t>If they are the same, set the next global sequence ID to be assigned to the global sequence ID just received from the clients.</w:t>
             </w:r>
           </w:p>
           <w:p>
@@ -15589,13 +15336,7 @@
               <w:cnfStyle w:val="000000000000" w:firstRow="0" w:lastRow="0" w:firstColumn="0" w:lastColumn="0" w:oddVBand="0" w:evenVBand="0" w:oddHBand="0" w:evenHBand="0" w:firstRowFirstColumn="0" w:firstRowLastColumn="0" w:lastRowFirstColumn="0" w:lastRowLastColumn="0"/>
             </w:pPr>
             <w:r>
-              <w:t>If not, send the message with the higher global sequence ID to all the clients that haven’t received it yet. Put this message on the message queue (SD2). Set the next global sequence ID to be a</w:t>
-            </w:r>
-            <w:r>
-              <w:t>s</w:t>
-            </w:r>
-            <w:r>
-              <w:t>signed to the global sequence ID of the message just put on the queue.</w:t>
+              <w:t>If not, send the message with the higher global sequence ID to all the clients that haven’t received it yet. Put this message on the message queue (SD2). Set the next global sequence ID to be assigned to the global sequence ID of the message just put on the queue.</w:t>
             </w:r>
           </w:p>
         </w:tc>
@@ -15722,23 +15463,7 @@
                 <w:sz w:val="22"/>
                 <w:szCs w:val="22"/>
               </w:rPr>
-              <w:t>Data Stru</w:t>
-            </w:r>
-            <w:r>
-              <w:rPr>
-                <w:rFonts w:ascii="Calibri" w:hAnsi="Calibri"/>
-                <w:sz w:val="22"/>
-                <w:szCs w:val="22"/>
-              </w:rPr>
-              <w:t>c</w:t>
-            </w:r>
-            <w:r>
-              <w:rPr>
-                <w:rFonts w:ascii="Calibri" w:hAnsi="Calibri"/>
-                <w:sz w:val="22"/>
-                <w:szCs w:val="22"/>
-              </w:rPr>
-              <w:t>tures</w:t>
+              <w:t>Data Structures</w:t>
             </w:r>
           </w:p>
         </w:tc>
@@ -15807,23 +15532,13 @@
                 <w:szCs w:val="22"/>
               </w:rPr>
             </w:pPr>
-            <w:proofErr w:type="spellStart"/>
-            <w:r>
-              <w:rPr>
-                <w:rFonts w:ascii="Calibri" w:hAnsi="Calibri"/>
-                <w:sz w:val="22"/>
-                <w:szCs w:val="22"/>
-              </w:rPr>
-              <w:t>Anwesha</w:t>
-            </w:r>
-            <w:proofErr w:type="spellEnd"/>
-            <w:r>
-              <w:rPr>
-                <w:rFonts w:ascii="Calibri" w:hAnsi="Calibri"/>
-                <w:sz w:val="22"/>
-                <w:szCs w:val="22"/>
-              </w:rPr>
-              <w:t xml:space="preserve"> (</w:t>
+            <w:r>
+              <w:rPr>
+                <w:rFonts w:ascii="Calibri" w:hAnsi="Calibri"/>
+                <w:sz w:val="22"/>
+                <w:szCs w:val="22"/>
+              </w:rPr>
+              <w:t>Anwesha (</w:t>
             </w:r>
             <w:proofErr w:type="spellStart"/>
             <w:r>
@@ -15998,7 +15713,6 @@
                 <w:sz w:val="22"/>
                 <w:szCs w:val="22"/>
               </w:rPr>
-              <w:lastRenderedPageBreak/>
               <w:t>Specification</w:t>
             </w:r>
           </w:p>
@@ -16115,23 +15829,7 @@
                 <w:sz w:val="22"/>
                 <w:szCs w:val="22"/>
               </w:rPr>
-              <w:t>Pe</w:t>
-            </w:r>
-            <w:r>
-              <w:rPr>
-                <w:rFonts w:ascii="Calibri" w:hAnsi="Calibri"/>
-                <w:sz w:val="22"/>
-                <w:szCs w:val="22"/>
-              </w:rPr>
-              <w:t>r</w:t>
-            </w:r>
-            <w:r>
-              <w:rPr>
-                <w:rFonts w:ascii="Calibri" w:hAnsi="Calibri"/>
-                <w:sz w:val="22"/>
-                <w:szCs w:val="22"/>
-              </w:rPr>
-              <w:t>formed</w:t>
+              <w:t>Performed</w:t>
             </w:r>
           </w:p>
         </w:tc>
@@ -16159,13 +15857,7 @@
               <w:cnfStyle w:val="000000000000" w:firstRow="0" w:lastRow="0" w:firstColumn="0" w:lastColumn="0" w:oddVBand="0" w:evenVBand="0" w:oddHBand="0" w:evenHBand="0" w:firstRowFirstColumn="0" w:firstRowLastColumn="0" w:lastRowFirstColumn="0" w:lastRowLastColumn="0"/>
             </w:pPr>
             <w:r>
-              <w:t>Send request to each client to send all the messages from their local me</w:t>
-            </w:r>
-            <w:r>
-              <w:t>s</w:t>
-            </w:r>
-            <w:r>
-              <w:t>sage queue. (SM16)</w:t>
+              <w:t>Send request to each client to send all the messages from their local message queue. (SM16)</w:t>
             </w:r>
           </w:p>
           <w:p>
@@ -16366,23 +16058,7 @@
                 <w:sz w:val="22"/>
                 <w:szCs w:val="22"/>
               </w:rPr>
-              <w:t>Data Stru</w:t>
-            </w:r>
-            <w:r>
-              <w:rPr>
-                <w:rFonts w:ascii="Calibri" w:hAnsi="Calibri"/>
-                <w:sz w:val="22"/>
-                <w:szCs w:val="22"/>
-              </w:rPr>
-              <w:t>c</w:t>
-            </w:r>
-            <w:r>
-              <w:rPr>
-                <w:rFonts w:ascii="Calibri" w:hAnsi="Calibri"/>
-                <w:sz w:val="22"/>
-                <w:szCs w:val="22"/>
-              </w:rPr>
-              <w:t>tures</w:t>
+              <w:t>Data Structures</w:t>
             </w:r>
           </w:p>
         </w:tc>
@@ -16451,23 +16127,13 @@
                 <w:szCs w:val="22"/>
               </w:rPr>
             </w:pPr>
-            <w:proofErr w:type="spellStart"/>
-            <w:r>
-              <w:rPr>
-                <w:rFonts w:ascii="Calibri" w:hAnsi="Calibri"/>
-                <w:sz w:val="22"/>
-                <w:szCs w:val="22"/>
-              </w:rPr>
-              <w:t>Anwesha</w:t>
-            </w:r>
-            <w:proofErr w:type="spellEnd"/>
-            <w:r>
-              <w:rPr>
-                <w:rFonts w:ascii="Calibri" w:hAnsi="Calibri"/>
-                <w:sz w:val="22"/>
-                <w:szCs w:val="22"/>
-              </w:rPr>
-              <w:t xml:space="preserve"> (</w:t>
+            <w:r>
+              <w:rPr>
+                <w:rFonts w:ascii="Calibri" w:hAnsi="Calibri"/>
+                <w:sz w:val="22"/>
+                <w:szCs w:val="22"/>
+              </w:rPr>
+              <w:t>Anwesha (</w:t>
             </w:r>
             <w:proofErr w:type="spellStart"/>
             <w:r>
@@ -16500,12 +16166,10 @@
           <w:b/>
         </w:rPr>
       </w:pPr>
-      <w:bookmarkStart w:id="0" w:name="_GoBack"/>
-      <w:bookmarkEnd w:id="0"/>
     </w:p>
     <w:sectPr>
-      <w:headerReference w:type="default" r:id="rId9"/>
-      <w:footerReference w:type="default" r:id="rId10"/>
+      <w:headerReference w:type="default" r:id="rId8"/>
+      <w:footerReference w:type="default" r:id="rId9"/>
       <w:pgSz w:w="11900" w:h="16840"/>
       <w:pgMar w:top="1440" w:right="1440" w:bottom="1440" w:left="1440" w:header="708" w:footer="708" w:gutter="0"/>
       <w:cols w:space="720"/>
@@ -16515,7 +16179,7 @@
 </file>
 
 <file path=word/endnotes.xml><?xml version="1.0" encoding="utf-8"?>
-<w:endnotes xmlns:wpc="http://schemas.microsoft.com/office/word/2010/wordprocessingCanvas" xmlns:mc="http://schemas.openxmlformats.org/markup-compatibility/2006" xmlns:o="urn:schemas-microsoft-com:office:office" xmlns:r="http://schemas.openxmlformats.org/officeDocument/2006/relationships" xmlns:m="http://schemas.openxmlformats.org/officeDocument/2006/math" xmlns:v="urn:schemas-microsoft-com:vml" xmlns:wp14="http://schemas.microsoft.com/office/word/2010/wordprocessingDrawing" xmlns:wp="http://schemas.openxmlformats.org/drawingml/2006/wordprocessingDrawing" xmlns:w10="urn:schemas-microsoft-com:office:word" xmlns:w="http://schemas.openxmlformats.org/wordprocessingml/2006/main" xmlns:w14="http://schemas.microsoft.com/office/word/2010/wordml" xmlns:wpg="http://schemas.microsoft.com/office/word/2010/wordprocessingGroup" xmlns:wpi="http://schemas.microsoft.com/office/word/2010/wordprocessingInk" xmlns:wne="http://schemas.microsoft.com/office/word/2006/wordml" xmlns:wps="http://schemas.microsoft.com/office/word/2010/wordprocessingShape" mc:Ignorable="w14 wp14">
+<w:endnotes xmlns:wpc="http://schemas.microsoft.com/office/word/2010/wordprocessingCanvas" xmlns:mc="http://schemas.openxmlformats.org/markup-compatibility/2006" xmlns:o="urn:schemas-microsoft-com:office:office" xmlns:r="http://schemas.openxmlformats.org/officeDocument/2006/relationships" xmlns:m="http://schemas.openxmlformats.org/officeDocument/2006/math" xmlns:v="urn:schemas-microsoft-com:vml" xmlns:wp14="http://schemas.microsoft.com/office/word/2010/wordprocessingDrawing" xmlns:wp="http://schemas.openxmlformats.org/drawingml/2006/wordprocessingDrawing" xmlns:w10="urn:schemas-microsoft-com:office:word" xmlns:w="http://schemas.openxmlformats.org/wordprocessingml/2006/main" xmlns:w14="http://schemas.microsoft.com/office/word/2010/wordml" xmlns:w15="http://schemas.microsoft.com/office/word/2012/wordml" xmlns:wpg="http://schemas.microsoft.com/office/word/2010/wordprocessingGroup" xmlns:wpi="http://schemas.microsoft.com/office/word/2010/wordprocessingInk" xmlns:wne="http://schemas.microsoft.com/office/word/2006/wordml" xmlns:wps="http://schemas.microsoft.com/office/word/2010/wordprocessingShape" mc:Ignorable="w14 w15 wp14">
   <w:endnote w:type="separator" w:id="-1">
     <w:p>
       <w:r>
@@ -16534,7 +16198,7 @@
 </file>
 
 <file path=word/footer1.xml><?xml version="1.0" encoding="utf-8"?>
-<w:ftr xmlns:wpc="http://schemas.microsoft.com/office/word/2010/wordprocessingCanvas" xmlns:mc="http://schemas.openxmlformats.org/markup-compatibility/2006" xmlns:o="urn:schemas-microsoft-com:office:office" xmlns:r="http://schemas.openxmlformats.org/officeDocument/2006/relationships" xmlns:m="http://schemas.openxmlformats.org/officeDocument/2006/math" xmlns:v="urn:schemas-microsoft-com:vml" xmlns:wp14="http://schemas.microsoft.com/office/word/2010/wordprocessingDrawing" xmlns:wp="http://schemas.openxmlformats.org/drawingml/2006/wordprocessingDrawing" xmlns:w10="urn:schemas-microsoft-com:office:word" xmlns:w="http://schemas.openxmlformats.org/wordprocessingml/2006/main" xmlns:w14="http://schemas.microsoft.com/office/word/2010/wordml" xmlns:wpg="http://schemas.microsoft.com/office/word/2010/wordprocessingGroup" xmlns:wpi="http://schemas.microsoft.com/office/word/2010/wordprocessingInk" xmlns:wne="http://schemas.microsoft.com/office/word/2006/wordml" xmlns:wps="http://schemas.microsoft.com/office/word/2010/wordprocessingShape" mc:Ignorable="w14 wp14">
+<w:ftr xmlns:wpc="http://schemas.microsoft.com/office/word/2010/wordprocessingCanvas" xmlns:mc="http://schemas.openxmlformats.org/markup-compatibility/2006" xmlns:o="urn:schemas-microsoft-com:office:office" xmlns:r="http://schemas.openxmlformats.org/officeDocument/2006/relationships" xmlns:m="http://schemas.openxmlformats.org/officeDocument/2006/math" xmlns:v="urn:schemas-microsoft-com:vml" xmlns:wp14="http://schemas.microsoft.com/office/word/2010/wordprocessingDrawing" xmlns:wp="http://schemas.openxmlformats.org/drawingml/2006/wordprocessingDrawing" xmlns:w10="urn:schemas-microsoft-com:office:word" xmlns:w="http://schemas.openxmlformats.org/wordprocessingml/2006/main" xmlns:w14="http://schemas.microsoft.com/office/word/2010/wordml" xmlns:w15="http://schemas.microsoft.com/office/word/2012/wordml" xmlns:wpg="http://schemas.microsoft.com/office/word/2010/wordprocessingGroup" xmlns:wpi="http://schemas.microsoft.com/office/word/2010/wordprocessingInk" xmlns:wne="http://schemas.microsoft.com/office/word/2006/wordml" xmlns:wps="http://schemas.microsoft.com/office/word/2010/wordprocessingShape" mc:Ignorable="w14 w15 wp14">
   <w:p>
     <w:pPr>
       <w:pStyle w:val="HeaderFooter"/>
@@ -16544,7 +16208,7 @@
 </file>
 
 <file path=word/footnotes.xml><?xml version="1.0" encoding="utf-8"?>
-<w:footnotes xmlns:wpc="http://schemas.microsoft.com/office/word/2010/wordprocessingCanvas" xmlns:mc="http://schemas.openxmlformats.org/markup-compatibility/2006" xmlns:o="urn:schemas-microsoft-com:office:office" xmlns:r="http://schemas.openxmlformats.org/officeDocument/2006/relationships" xmlns:m="http://schemas.openxmlformats.org/officeDocument/2006/math" xmlns:v="urn:schemas-microsoft-com:vml" xmlns:wp14="http://schemas.microsoft.com/office/word/2010/wordprocessingDrawing" xmlns:wp="http://schemas.openxmlformats.org/drawingml/2006/wordprocessingDrawing" xmlns:w10="urn:schemas-microsoft-com:office:word" xmlns:w="http://schemas.openxmlformats.org/wordprocessingml/2006/main" xmlns:w14="http://schemas.microsoft.com/office/word/2010/wordml" xmlns:wpg="http://schemas.microsoft.com/office/word/2010/wordprocessingGroup" xmlns:wpi="http://schemas.microsoft.com/office/word/2010/wordprocessingInk" xmlns:wne="http://schemas.microsoft.com/office/word/2006/wordml" xmlns:wps="http://schemas.microsoft.com/office/word/2010/wordprocessingShape" mc:Ignorable="w14 wp14">
+<w:footnotes xmlns:wpc="http://schemas.microsoft.com/office/word/2010/wordprocessingCanvas" xmlns:mc="http://schemas.openxmlformats.org/markup-compatibility/2006" xmlns:o="urn:schemas-microsoft-com:office:office" xmlns:r="http://schemas.openxmlformats.org/officeDocument/2006/relationships" xmlns:m="http://schemas.openxmlformats.org/officeDocument/2006/math" xmlns:v="urn:schemas-microsoft-com:vml" xmlns:wp14="http://schemas.microsoft.com/office/word/2010/wordprocessingDrawing" xmlns:wp="http://schemas.openxmlformats.org/drawingml/2006/wordprocessingDrawing" xmlns:w10="urn:schemas-microsoft-com:office:word" xmlns:w="http://schemas.openxmlformats.org/wordprocessingml/2006/main" xmlns:w14="http://schemas.microsoft.com/office/word/2010/wordml" xmlns:w15="http://schemas.microsoft.com/office/word/2012/wordml" xmlns:wpg="http://schemas.microsoft.com/office/word/2010/wordprocessingGroup" xmlns:wpi="http://schemas.microsoft.com/office/word/2010/wordprocessingInk" xmlns:wne="http://schemas.microsoft.com/office/word/2006/wordml" xmlns:wps="http://schemas.microsoft.com/office/word/2010/wordprocessingShape" mc:Ignorable="w14 w15 wp14">
   <w:footnote w:type="separator" w:id="-1">
     <w:p>
       <w:r>
@@ -16563,7 +16227,7 @@
 </file>
 
 <file path=word/header1.xml><?xml version="1.0" encoding="utf-8"?>
-<w:hdr xmlns:wpc="http://schemas.microsoft.com/office/word/2010/wordprocessingCanvas" xmlns:mc="http://schemas.openxmlformats.org/markup-compatibility/2006" xmlns:o="urn:schemas-microsoft-com:office:office" xmlns:r="http://schemas.openxmlformats.org/officeDocument/2006/relationships" xmlns:m="http://schemas.openxmlformats.org/officeDocument/2006/math" xmlns:v="urn:schemas-microsoft-com:vml" xmlns:wp14="http://schemas.microsoft.com/office/word/2010/wordprocessingDrawing" xmlns:wp="http://schemas.openxmlformats.org/drawingml/2006/wordprocessingDrawing" xmlns:w10="urn:schemas-microsoft-com:office:word" xmlns:w="http://schemas.openxmlformats.org/wordprocessingml/2006/main" xmlns:w14="http://schemas.microsoft.com/office/word/2010/wordml" xmlns:wpg="http://schemas.microsoft.com/office/word/2010/wordprocessingGroup" xmlns:wpi="http://schemas.microsoft.com/office/word/2010/wordprocessingInk" xmlns:wne="http://schemas.microsoft.com/office/word/2006/wordml" xmlns:wps="http://schemas.microsoft.com/office/word/2010/wordprocessingShape" mc:Ignorable="w14 wp14">
+<w:hdr xmlns:wpc="http://schemas.microsoft.com/office/word/2010/wordprocessingCanvas" xmlns:mc="http://schemas.openxmlformats.org/markup-compatibility/2006" xmlns:o="urn:schemas-microsoft-com:office:office" xmlns:r="http://schemas.openxmlformats.org/officeDocument/2006/relationships" xmlns:m="http://schemas.openxmlformats.org/officeDocument/2006/math" xmlns:v="urn:schemas-microsoft-com:vml" xmlns:wp14="http://schemas.microsoft.com/office/word/2010/wordprocessingDrawing" xmlns:wp="http://schemas.openxmlformats.org/drawingml/2006/wordprocessingDrawing" xmlns:w10="urn:schemas-microsoft-com:office:word" xmlns:w="http://schemas.openxmlformats.org/wordprocessingml/2006/main" xmlns:w14="http://schemas.microsoft.com/office/word/2010/wordml" xmlns:w15="http://schemas.microsoft.com/office/word/2012/wordml" xmlns:wpg="http://schemas.microsoft.com/office/word/2010/wordprocessingGroup" xmlns:wpi="http://schemas.microsoft.com/office/word/2010/wordprocessingInk" xmlns:wne="http://schemas.microsoft.com/office/word/2006/wordml" xmlns:wps="http://schemas.microsoft.com/office/word/2010/wordprocessingShape" mc:Ignorable="w14 w15 wp14">
   <w:p>
     <w:pPr>
       <w:pStyle w:val="HeaderFooter"/>
@@ -16573,7 +16237,7 @@
 </file>
 
 <file path=word/numbering.xml><?xml version="1.0" encoding="utf-8"?>
-<w:numbering xmlns:wpc="http://schemas.microsoft.com/office/word/2010/wordprocessingCanvas" xmlns:mc="http://schemas.openxmlformats.org/markup-compatibility/2006" xmlns:o="urn:schemas-microsoft-com:office:office" xmlns:r="http://schemas.openxmlformats.org/officeDocument/2006/relationships" xmlns:m="http://schemas.openxmlformats.org/officeDocument/2006/math" xmlns:v="urn:schemas-microsoft-com:vml" xmlns:wp14="http://schemas.microsoft.com/office/word/2010/wordprocessingDrawing" xmlns:wp="http://schemas.openxmlformats.org/drawingml/2006/wordprocessingDrawing" xmlns:w10="urn:schemas-microsoft-com:office:word" xmlns:w="http://schemas.openxmlformats.org/wordprocessingml/2006/main" xmlns:w14="http://schemas.microsoft.com/office/word/2010/wordml" xmlns:wpg="http://schemas.microsoft.com/office/word/2010/wordprocessingGroup" xmlns:wpi="http://schemas.microsoft.com/office/word/2010/wordprocessingInk" xmlns:wne="http://schemas.microsoft.com/office/word/2006/wordml" xmlns:wps="http://schemas.microsoft.com/office/word/2010/wordprocessingShape" mc:Ignorable="w14 wp14">
+<w:numbering xmlns:wpc="http://schemas.microsoft.com/office/word/2010/wordprocessingCanvas" xmlns:mc="http://schemas.openxmlformats.org/markup-compatibility/2006" xmlns:o="urn:schemas-microsoft-com:office:office" xmlns:r="http://schemas.openxmlformats.org/officeDocument/2006/relationships" xmlns:m="http://schemas.openxmlformats.org/officeDocument/2006/math" xmlns:v="urn:schemas-microsoft-com:vml" xmlns:wp14="http://schemas.microsoft.com/office/word/2010/wordprocessingDrawing" xmlns:wp="http://schemas.openxmlformats.org/drawingml/2006/wordprocessingDrawing" xmlns:w10="urn:schemas-microsoft-com:office:word" xmlns:w="http://schemas.openxmlformats.org/wordprocessingml/2006/main" xmlns:w14="http://schemas.microsoft.com/office/word/2010/wordml" xmlns:w15="http://schemas.microsoft.com/office/word/2012/wordml" xmlns:wpg="http://schemas.microsoft.com/office/word/2010/wordprocessingGroup" xmlns:wpi="http://schemas.microsoft.com/office/word/2010/wordprocessingInk" xmlns:wne="http://schemas.microsoft.com/office/word/2006/wordml" xmlns:wps="http://schemas.microsoft.com/office/word/2010/wordprocessingShape" mc:Ignorable="w14 w15 wp14">
   <w:abstractNum w:abstractNumId="0">
     <w:nsid w:val="014571ED"/>
     <w:multiLevelType w:val="hybridMultilevel"/>
@@ -29893,7 +29557,7 @@
 </file>
 
 <file path=word/styles.xml><?xml version="1.0" encoding="utf-8"?>
-<w:styles xmlns:mc="http://schemas.openxmlformats.org/markup-compatibility/2006" xmlns:r="http://schemas.openxmlformats.org/officeDocument/2006/relationships" xmlns:w="http://schemas.openxmlformats.org/wordprocessingml/2006/main" xmlns:w14="http://schemas.microsoft.com/office/word/2010/wordml" mc:Ignorable="w14">
+<w:styles xmlns:mc="http://schemas.openxmlformats.org/markup-compatibility/2006" xmlns:r="http://schemas.openxmlformats.org/officeDocument/2006/relationships" xmlns:w="http://schemas.openxmlformats.org/wordprocessingml/2006/main" xmlns:w14="http://schemas.microsoft.com/office/word/2010/wordml" xmlns:w15="http://schemas.microsoft.com/office/word/2012/wordml" mc:Ignorable="w14 w15">
   <w:docDefaults>
     <w:rPrDefault>
       <w:rPr>
@@ -29915,144 +29579,378 @@
       </w:pPr>
     </w:pPrDefault>
   </w:docDefaults>
-  <w:latentStyles w:defLockedState="0" w:defUIPriority="99" w:defSemiHidden="1" w:defUnhideWhenUsed="1" w:defQFormat="0" w:count="267">
-    <w:lsdException w:name="Normal" w:semiHidden="0" w:uiPriority="0" w:unhideWhenUsed="0" w:qFormat="1"/>
-    <w:lsdException w:name="heading 1" w:semiHidden="0" w:uiPriority="9" w:unhideWhenUsed="0" w:qFormat="1"/>
-    <w:lsdException w:name="heading 2" w:uiPriority="9" w:qFormat="1"/>
-    <w:lsdException w:name="heading 3" w:uiPriority="9" w:qFormat="1"/>
-    <w:lsdException w:name="heading 4" w:uiPriority="9" w:qFormat="1"/>
-    <w:lsdException w:name="heading 5" w:uiPriority="9" w:qFormat="1"/>
-    <w:lsdException w:name="heading 6" w:uiPriority="9" w:qFormat="1"/>
-    <w:lsdException w:name="heading 7" w:uiPriority="9" w:qFormat="1"/>
-    <w:lsdException w:name="heading 8" w:uiPriority="9" w:qFormat="1"/>
-    <w:lsdException w:name="heading 9" w:uiPriority="9" w:qFormat="1"/>
-    <w:lsdException w:name="toc 1" w:uiPriority="39"/>
-    <w:lsdException w:name="toc 2" w:uiPriority="39"/>
-    <w:lsdException w:name="toc 3" w:uiPriority="39"/>
-    <w:lsdException w:name="toc 4" w:uiPriority="39"/>
-    <w:lsdException w:name="toc 5" w:uiPriority="39"/>
-    <w:lsdException w:name="toc 6" w:uiPriority="39"/>
-    <w:lsdException w:name="toc 7" w:uiPriority="39"/>
-    <w:lsdException w:name="toc 8" w:uiPriority="39"/>
-    <w:lsdException w:name="toc 9" w:uiPriority="39"/>
-    <w:lsdException w:name="caption" w:uiPriority="35" w:qFormat="1"/>
-    <w:lsdException w:name="Title" w:semiHidden="0" w:uiPriority="10" w:unhideWhenUsed="0" w:qFormat="1"/>
-    <w:lsdException w:name="Default Paragraph Font" w:uiPriority="1"/>
-    <w:lsdException w:name="Subtitle" w:semiHidden="0" w:uiPriority="11" w:unhideWhenUsed="0" w:qFormat="1"/>
-    <w:lsdException w:name="Strong" w:semiHidden="0" w:uiPriority="22" w:unhideWhenUsed="0" w:qFormat="1"/>
-    <w:lsdException w:name="Emphasis" w:semiHidden="0" w:uiPriority="20" w:unhideWhenUsed="0" w:qFormat="1"/>
-    <w:lsdException w:name="Table Grid" w:semiHidden="0" w:uiPriority="59" w:unhideWhenUsed="0"/>
-    <w:lsdException w:name="Placeholder Text" w:unhideWhenUsed="0"/>
-    <w:lsdException w:name="No Spacing" w:semiHidden="0" w:uiPriority="1" w:unhideWhenUsed="0" w:qFormat="1"/>
-    <w:lsdException w:name="Light Shading" w:semiHidden="0" w:uiPriority="60" w:unhideWhenUsed="0"/>
-    <w:lsdException w:name="Light List" w:semiHidden="0" w:uiPriority="61" w:unhideWhenUsed="0"/>
-    <w:lsdException w:name="Light Grid" w:semiHidden="0" w:uiPriority="62" w:unhideWhenUsed="0"/>
-    <w:lsdException w:name="Medium Shading 1" w:semiHidden="0" w:uiPriority="63" w:unhideWhenUsed="0"/>
-    <w:lsdException w:name="Medium Shading 2" w:semiHidden="0" w:uiPriority="64" w:unhideWhenUsed="0"/>
-    <w:lsdException w:name="Medium List 1" w:semiHidden="0" w:uiPriority="65" w:unhideWhenUsed="0"/>
-    <w:lsdException w:name="Medium List 2" w:semiHidden="0" w:uiPriority="66" w:unhideWhenUsed="0"/>
-    <w:lsdException w:name="Medium Grid 1" w:semiHidden="0" w:uiPriority="67" w:unhideWhenUsed="0"/>
-    <w:lsdException w:name="Medium Grid 2" w:semiHidden="0" w:uiPriority="68" w:unhideWhenUsed="0"/>
-    <w:lsdException w:name="Medium Grid 3" w:semiHidden="0" w:uiPriority="69" w:unhideWhenUsed="0"/>
-    <w:lsdException w:name="Dark List" w:semiHidden="0" w:uiPriority="70" w:unhideWhenUsed="0"/>
-    <w:lsdException w:name="Colorful Shading" w:semiHidden="0" w:uiPriority="71" w:unhideWhenUsed="0"/>
-    <w:lsdException w:name="Colorful List" w:semiHidden="0" w:uiPriority="72" w:unhideWhenUsed="0"/>
-    <w:lsdException w:name="Colorful Grid" w:semiHidden="0" w:uiPriority="73" w:unhideWhenUsed="0"/>
-    <w:lsdException w:name="Light Shading Accent 1" w:semiHidden="0" w:uiPriority="60" w:unhideWhenUsed="0"/>
-    <w:lsdException w:name="Light List Accent 1" w:semiHidden="0" w:uiPriority="61" w:unhideWhenUsed="0"/>
-    <w:lsdException w:name="Light Grid Accent 1" w:semiHidden="0" w:uiPriority="62" w:unhideWhenUsed="0"/>
-    <w:lsdException w:name="Medium Shading 1 Accent 1" w:semiHidden="0" w:uiPriority="63" w:unhideWhenUsed="0"/>
-    <w:lsdException w:name="Medium Shading 2 Accent 1" w:semiHidden="0" w:uiPriority="64" w:unhideWhenUsed="0"/>
-    <w:lsdException w:name="Medium List 1 Accent 1" w:semiHidden="0" w:uiPriority="65" w:unhideWhenUsed="0"/>
-    <w:lsdException w:name="Revision" w:unhideWhenUsed="0"/>
-    <w:lsdException w:name="List Paragraph" w:semiHidden="0" w:uiPriority="34" w:unhideWhenUsed="0" w:qFormat="1"/>
-    <w:lsdException w:name="Quote" w:semiHidden="0" w:uiPriority="29" w:unhideWhenUsed="0" w:qFormat="1"/>
-    <w:lsdException w:name="Intense Quote" w:semiHidden="0" w:uiPriority="30" w:unhideWhenUsed="0" w:qFormat="1"/>
-    <w:lsdException w:name="Medium List 2 Accent 1" w:semiHidden="0" w:uiPriority="66" w:unhideWhenUsed="0"/>
-    <w:lsdException w:name="Medium Grid 1 Accent 1" w:semiHidden="0" w:uiPriority="67" w:unhideWhenUsed="0"/>
-    <w:lsdException w:name="Medium Grid 2 Accent 1" w:semiHidden="0" w:uiPriority="68" w:unhideWhenUsed="0"/>
-    <w:lsdException w:name="Medium Grid 3 Accent 1" w:semiHidden="0" w:uiPriority="69" w:unhideWhenUsed="0"/>
-    <w:lsdException w:name="Dark List Accent 1" w:semiHidden="0" w:uiPriority="70" w:unhideWhenUsed="0"/>
-    <w:lsdException w:name="Colorful Shading Accent 1" w:semiHidden="0" w:uiPriority="71" w:unhideWhenUsed="0"/>
-    <w:lsdException w:name="Colorful List Accent 1" w:semiHidden="0" w:uiPriority="72" w:unhideWhenUsed="0"/>
-    <w:lsdException w:name="Colorful Grid Accent 1" w:semiHidden="0" w:uiPriority="73" w:unhideWhenUsed="0"/>
-    <w:lsdException w:name="Light Shading Accent 2" w:semiHidden="0" w:uiPriority="60" w:unhideWhenUsed="0"/>
-    <w:lsdException w:name="Light List Accent 2" w:semiHidden="0" w:uiPriority="61" w:unhideWhenUsed="0"/>
-    <w:lsdException w:name="Light Grid Accent 2" w:semiHidden="0" w:uiPriority="62" w:unhideWhenUsed="0"/>
-    <w:lsdException w:name="Medium Shading 1 Accent 2" w:semiHidden="0" w:uiPriority="63" w:unhideWhenUsed="0"/>
-    <w:lsdException w:name="Medium Shading 2 Accent 2" w:semiHidden="0" w:uiPriority="64" w:unhideWhenUsed="0"/>
-    <w:lsdException w:name="Medium List 1 Accent 2" w:semiHidden="0" w:uiPriority="65" w:unhideWhenUsed="0"/>
-    <w:lsdException w:name="Medium List 2 Accent 2" w:semiHidden="0" w:uiPriority="66" w:unhideWhenUsed="0"/>
-    <w:lsdException w:name="Medium Grid 1 Accent 2" w:semiHidden="0" w:uiPriority="67" w:unhideWhenUsed="0"/>
-    <w:lsdException w:name="Medium Grid 2 Accent 2" w:semiHidden="0" w:uiPriority="68" w:unhideWhenUsed="0"/>
-    <w:lsdException w:name="Medium Grid 3 Accent 2" w:semiHidden="0" w:uiPriority="69" w:unhideWhenUsed="0"/>
-    <w:lsdException w:name="Dark List Accent 2" w:semiHidden="0" w:uiPriority="70" w:unhideWhenUsed="0"/>
-    <w:lsdException w:name="Colorful Shading Accent 2" w:semiHidden="0" w:uiPriority="71" w:unhideWhenUsed="0"/>
-    <w:lsdException w:name="Colorful List Accent 2" w:semiHidden="0" w:uiPriority="72" w:unhideWhenUsed="0"/>
-    <w:lsdException w:name="Colorful Grid Accent 2" w:semiHidden="0" w:uiPriority="73" w:unhideWhenUsed="0"/>
-    <w:lsdException w:name="Light Shading Accent 3" w:semiHidden="0" w:uiPriority="60" w:unhideWhenUsed="0"/>
-    <w:lsdException w:name="Light List Accent 3" w:semiHidden="0" w:uiPriority="61" w:unhideWhenUsed="0"/>
-    <w:lsdException w:name="Light Grid Accent 3" w:semiHidden="0" w:uiPriority="62" w:unhideWhenUsed="0"/>
-    <w:lsdException w:name="Medium Shading 1 Accent 3" w:semiHidden="0" w:uiPriority="63" w:unhideWhenUsed="0"/>
-    <w:lsdException w:name="Medium Shading 2 Accent 3" w:semiHidden="0" w:uiPriority="64" w:unhideWhenUsed="0"/>
-    <w:lsdException w:name="Medium List 1 Accent 3" w:semiHidden="0" w:uiPriority="65" w:unhideWhenUsed="0"/>
-    <w:lsdException w:name="Medium List 2 Accent 3" w:semiHidden="0" w:uiPriority="66" w:unhideWhenUsed="0"/>
-    <w:lsdException w:name="Medium Grid 1 Accent 3" w:semiHidden="0" w:uiPriority="67" w:unhideWhenUsed="0"/>
-    <w:lsdException w:name="Medium Grid 2 Accent 3" w:semiHidden="0" w:uiPriority="68" w:unhideWhenUsed="0"/>
-    <w:lsdException w:name="Medium Grid 3 Accent 3" w:semiHidden="0" w:uiPriority="69" w:unhideWhenUsed="0"/>
-    <w:lsdException w:name="Dark List Accent 3" w:semiHidden="0" w:uiPriority="70" w:unhideWhenUsed="0"/>
-    <w:lsdException w:name="Colorful Shading Accent 3" w:semiHidden="0" w:uiPriority="71" w:unhideWhenUsed="0"/>
-    <w:lsdException w:name="Colorful List Accent 3" w:semiHidden="0" w:uiPriority="72" w:unhideWhenUsed="0"/>
-    <w:lsdException w:name="Colorful Grid Accent 3" w:semiHidden="0" w:uiPriority="73" w:unhideWhenUsed="0"/>
-    <w:lsdException w:name="Light Shading Accent 4" w:semiHidden="0" w:uiPriority="60" w:unhideWhenUsed="0"/>
-    <w:lsdException w:name="Light List Accent 4" w:semiHidden="0" w:uiPriority="61" w:unhideWhenUsed="0"/>
-    <w:lsdException w:name="Light Grid Accent 4" w:semiHidden="0" w:uiPriority="62" w:unhideWhenUsed="0"/>
-    <w:lsdException w:name="Medium Shading 1 Accent 4" w:semiHidden="0" w:uiPriority="63" w:unhideWhenUsed="0"/>
-    <w:lsdException w:name="Medium Shading 2 Accent 4" w:semiHidden="0" w:uiPriority="64" w:unhideWhenUsed="0"/>
-    <w:lsdException w:name="Medium List 1 Accent 4" w:semiHidden="0" w:uiPriority="65" w:unhideWhenUsed="0"/>
-    <w:lsdException w:name="Medium List 2 Accent 4" w:semiHidden="0" w:uiPriority="66" w:unhideWhenUsed="0"/>
-    <w:lsdException w:name="Medium Grid 1 Accent 4" w:semiHidden="0" w:uiPriority="67" w:unhideWhenUsed="0"/>
-    <w:lsdException w:name="Medium Grid 2 Accent 4" w:semiHidden="0" w:uiPriority="68" w:unhideWhenUsed="0"/>
-    <w:lsdException w:name="Medium Grid 3 Accent 4" w:semiHidden="0" w:uiPriority="69" w:unhideWhenUsed="0"/>
-    <w:lsdException w:name="Dark List Accent 4" w:semiHidden="0" w:uiPriority="70" w:unhideWhenUsed="0"/>
-    <w:lsdException w:name="Colorful Shading Accent 4" w:semiHidden="0" w:uiPriority="71" w:unhideWhenUsed="0"/>
-    <w:lsdException w:name="Colorful List Accent 4" w:semiHidden="0" w:uiPriority="72" w:unhideWhenUsed="0"/>
-    <w:lsdException w:name="Colorful Grid Accent 4" w:semiHidden="0" w:uiPriority="73" w:unhideWhenUsed="0"/>
-    <w:lsdException w:name="Light Shading Accent 5" w:semiHidden="0" w:uiPriority="60" w:unhideWhenUsed="0"/>
-    <w:lsdException w:name="Light List Accent 5" w:semiHidden="0" w:uiPriority="61" w:unhideWhenUsed="0"/>
-    <w:lsdException w:name="Light Grid Accent 5" w:semiHidden="0" w:uiPriority="62" w:unhideWhenUsed="0"/>
-    <w:lsdException w:name="Medium Shading 1 Accent 5" w:semiHidden="0" w:uiPriority="63" w:unhideWhenUsed="0"/>
-    <w:lsdException w:name="Medium Shading 2 Accent 5" w:semiHidden="0" w:uiPriority="64" w:unhideWhenUsed="0"/>
-    <w:lsdException w:name="Medium List 1 Accent 5" w:semiHidden="0" w:uiPriority="65" w:unhideWhenUsed="0"/>
-    <w:lsdException w:name="Medium List 2 Accent 5" w:semiHidden="0" w:uiPriority="66" w:unhideWhenUsed="0"/>
-    <w:lsdException w:name="Medium Grid 1 Accent 5" w:semiHidden="0" w:uiPriority="67" w:unhideWhenUsed="0"/>
-    <w:lsdException w:name="Medium Grid 2 Accent 5" w:semiHidden="0" w:uiPriority="68" w:unhideWhenUsed="0"/>
-    <w:lsdException w:name="Medium Grid 3 Accent 5" w:semiHidden="0" w:uiPriority="69" w:unhideWhenUsed="0"/>
-    <w:lsdException w:name="Dark List Accent 5" w:semiHidden="0" w:uiPriority="70" w:unhideWhenUsed="0"/>
-    <w:lsdException w:name="Colorful Shading Accent 5" w:semiHidden="0" w:uiPriority="71" w:unhideWhenUsed="0"/>
-    <w:lsdException w:name="Colorful List Accent 5" w:semiHidden="0" w:uiPriority="72" w:unhideWhenUsed="0"/>
-    <w:lsdException w:name="Colorful Grid Accent 5" w:semiHidden="0" w:uiPriority="73" w:unhideWhenUsed="0"/>
-    <w:lsdException w:name="Light Shading Accent 6" w:semiHidden="0" w:uiPriority="60" w:unhideWhenUsed="0"/>
-    <w:lsdException w:name="Light List Accent 6" w:semiHidden="0" w:uiPriority="61" w:unhideWhenUsed="0"/>
-    <w:lsdException w:name="Light Grid Accent 6" w:semiHidden="0" w:uiPriority="62" w:unhideWhenUsed="0"/>
-    <w:lsdException w:name="Medium Shading 1 Accent 6" w:semiHidden="0" w:uiPriority="63" w:unhideWhenUsed="0"/>
-    <w:lsdException w:name="Medium Shading 2 Accent 6" w:semiHidden="0" w:uiPriority="64" w:unhideWhenUsed="0"/>
-    <w:lsdException w:name="Medium List 1 Accent 6" w:semiHidden="0" w:uiPriority="65" w:unhideWhenUsed="0"/>
-    <w:lsdException w:name="Medium List 2 Accent 6" w:semiHidden="0" w:uiPriority="66" w:unhideWhenUsed="0"/>
-    <w:lsdException w:name="Medium Grid 1 Accent 6" w:semiHidden="0" w:uiPriority="67" w:unhideWhenUsed="0"/>
-    <w:lsdException w:name="Medium Grid 2 Accent 6" w:semiHidden="0" w:uiPriority="68" w:unhideWhenUsed="0"/>
-    <w:lsdException w:name="Medium Grid 3 Accent 6" w:semiHidden="0" w:uiPriority="69" w:unhideWhenUsed="0"/>
-    <w:lsdException w:name="Dark List Accent 6" w:semiHidden="0" w:uiPriority="70" w:unhideWhenUsed="0"/>
-    <w:lsdException w:name="Colorful Shading Accent 6" w:semiHidden="0" w:uiPriority="71" w:unhideWhenUsed="0"/>
-    <w:lsdException w:name="Colorful List Accent 6" w:semiHidden="0" w:uiPriority="72" w:unhideWhenUsed="0"/>
-    <w:lsdException w:name="Colorful Grid Accent 6" w:semiHidden="0" w:uiPriority="73" w:unhideWhenUsed="0"/>
-    <w:lsdException w:name="Subtle Emphasis" w:semiHidden="0" w:uiPriority="19" w:unhideWhenUsed="0" w:qFormat="1"/>
-    <w:lsdException w:name="Intense Emphasis" w:semiHidden="0" w:uiPriority="21" w:unhideWhenUsed="0" w:qFormat="1"/>
-    <w:lsdException w:name="Subtle Reference" w:semiHidden="0" w:uiPriority="31" w:unhideWhenUsed="0" w:qFormat="1"/>
-    <w:lsdException w:name="Intense Reference" w:semiHidden="0" w:uiPriority="32" w:unhideWhenUsed="0" w:qFormat="1"/>
-    <w:lsdException w:name="Book Title" w:semiHidden="0" w:uiPriority="33" w:unhideWhenUsed="0" w:qFormat="1"/>
-    <w:lsdException w:name="Bibliography" w:uiPriority="37"/>
-    <w:lsdException w:name="TOC Heading" w:uiPriority="39" w:qFormat="1"/>
+  <w:latentStyles w:defLockedState="0" w:defUIPriority="99" w:defSemiHidden="0" w:defUnhideWhenUsed="0" w:defQFormat="0" w:count="371">
+    <w:lsdException w:name="Normal" w:uiPriority="0" w:qFormat="1"/>
+    <w:lsdException w:name="heading 1" w:uiPriority="9" w:qFormat="1"/>
+    <w:lsdException w:name="heading 2" w:semiHidden="1" w:uiPriority="9" w:unhideWhenUsed="1" w:qFormat="1"/>
+    <w:lsdException w:name="heading 3" w:semiHidden="1" w:uiPriority="9" w:unhideWhenUsed="1" w:qFormat="1"/>
+    <w:lsdException w:name="heading 4" w:semiHidden="1" w:uiPriority="9" w:unhideWhenUsed="1" w:qFormat="1"/>
+    <w:lsdException w:name="heading 5" w:semiHidden="1" w:uiPriority="9" w:unhideWhenUsed="1" w:qFormat="1"/>
+    <w:lsdException w:name="heading 6" w:semiHidden="1" w:uiPriority="9" w:unhideWhenUsed="1" w:qFormat="1"/>
+    <w:lsdException w:name="heading 7" w:semiHidden="1" w:uiPriority="9" w:unhideWhenUsed="1" w:qFormat="1"/>
+    <w:lsdException w:name="heading 8" w:semiHidden="1" w:uiPriority="9" w:unhideWhenUsed="1" w:qFormat="1"/>
+    <w:lsdException w:name="heading 9" w:semiHidden="1" w:uiPriority="9" w:unhideWhenUsed="1" w:qFormat="1"/>
+    <w:lsdException w:name="index 1" w:semiHidden="1" w:unhideWhenUsed="1"/>
+    <w:lsdException w:name="index 2" w:semiHidden="1" w:unhideWhenUsed="1"/>
+    <w:lsdException w:name="index 3" w:semiHidden="1" w:unhideWhenUsed="1"/>
+    <w:lsdException w:name="index 4" w:semiHidden="1" w:unhideWhenUsed="1"/>
+    <w:lsdException w:name="index 5" w:semiHidden="1" w:unhideWhenUsed="1"/>
+    <w:lsdException w:name="index 6" w:semiHidden="1" w:unhideWhenUsed="1"/>
+    <w:lsdException w:name="index 7" w:semiHidden="1" w:unhideWhenUsed="1"/>
+    <w:lsdException w:name="index 8" w:semiHidden="1" w:unhideWhenUsed="1"/>
+    <w:lsdException w:name="index 9" w:semiHidden="1" w:unhideWhenUsed="1"/>
+    <w:lsdException w:name="toc 1" w:semiHidden="1" w:uiPriority="39" w:unhideWhenUsed="1"/>
+    <w:lsdException w:name="toc 2" w:semiHidden="1" w:uiPriority="39" w:unhideWhenUsed="1"/>
+    <w:lsdException w:name="toc 3" w:semiHidden="1" w:uiPriority="39" w:unhideWhenUsed="1"/>
+    <w:lsdException w:name="toc 4" w:semiHidden="1" w:uiPriority="39" w:unhideWhenUsed="1"/>
+    <w:lsdException w:name="toc 5" w:semiHidden="1" w:uiPriority="39" w:unhideWhenUsed="1"/>
+    <w:lsdException w:name="toc 6" w:semiHidden="1" w:uiPriority="39" w:unhideWhenUsed="1"/>
+    <w:lsdException w:name="toc 7" w:semiHidden="1" w:uiPriority="39" w:unhideWhenUsed="1"/>
+    <w:lsdException w:name="toc 8" w:semiHidden="1" w:uiPriority="39" w:unhideWhenUsed="1"/>
+    <w:lsdException w:name="toc 9" w:semiHidden="1" w:uiPriority="39" w:unhideWhenUsed="1"/>
+    <w:lsdException w:name="Normal Indent" w:semiHidden="1" w:unhideWhenUsed="1"/>
+    <w:lsdException w:name="footnote text" w:semiHidden="1" w:unhideWhenUsed="1"/>
+    <w:lsdException w:name="annotation text" w:semiHidden="1" w:unhideWhenUsed="1"/>
+    <w:lsdException w:name="header" w:semiHidden="1" w:unhideWhenUsed="1"/>
+    <w:lsdException w:name="footer" w:semiHidden="1" w:unhideWhenUsed="1"/>
+    <w:lsdException w:name="index heading" w:semiHidden="1" w:unhideWhenUsed="1"/>
+    <w:lsdException w:name="caption" w:semiHidden="1" w:uiPriority="35" w:unhideWhenUsed="1" w:qFormat="1"/>
+    <w:lsdException w:name="table of figures" w:semiHidden="1" w:unhideWhenUsed="1"/>
+    <w:lsdException w:name="envelope address" w:semiHidden="1" w:unhideWhenUsed="1"/>
+    <w:lsdException w:name="envelope return" w:semiHidden="1" w:unhideWhenUsed="1"/>
+    <w:lsdException w:name="footnote reference" w:semiHidden="1" w:unhideWhenUsed="1"/>
+    <w:lsdException w:name="annotation reference" w:semiHidden="1" w:unhideWhenUsed="1"/>
+    <w:lsdException w:name="line number" w:semiHidden="1" w:unhideWhenUsed="1"/>
+    <w:lsdException w:name="page number" w:semiHidden="1" w:unhideWhenUsed="1"/>
+    <w:lsdException w:name="endnote reference" w:semiHidden="1" w:unhideWhenUsed="1"/>
+    <w:lsdException w:name="endnote text" w:semiHidden="1" w:unhideWhenUsed="1"/>
+    <w:lsdException w:name="table of authorities" w:semiHidden="1" w:unhideWhenUsed="1"/>
+    <w:lsdException w:name="macro" w:semiHidden="1" w:unhideWhenUsed="1"/>
+    <w:lsdException w:name="toa heading" w:semiHidden="1" w:unhideWhenUsed="1"/>
+    <w:lsdException w:name="List" w:semiHidden="1" w:unhideWhenUsed="1"/>
+    <w:lsdException w:name="List Bullet" w:semiHidden="1" w:unhideWhenUsed="1"/>
+    <w:lsdException w:name="List Number" w:semiHidden="1" w:unhideWhenUsed="1"/>
+    <w:lsdException w:name="List 2" w:semiHidden="1" w:unhideWhenUsed="1"/>
+    <w:lsdException w:name="List 3" w:semiHidden="1" w:unhideWhenUsed="1"/>
+    <w:lsdException w:name="List 4" w:semiHidden="1" w:unhideWhenUsed="1"/>
+    <w:lsdException w:name="List 5" w:semiHidden="1" w:unhideWhenUsed="1"/>
+    <w:lsdException w:name="List Bullet 2" w:semiHidden="1" w:unhideWhenUsed="1"/>
+    <w:lsdException w:name="List Bullet 3" w:semiHidden="1" w:unhideWhenUsed="1"/>
+    <w:lsdException w:name="List Bullet 4" w:semiHidden="1" w:unhideWhenUsed="1"/>
+    <w:lsdException w:name="List Bullet 5" w:semiHidden="1" w:unhideWhenUsed="1"/>
+    <w:lsdException w:name="List Number 2" w:semiHidden="1" w:unhideWhenUsed="1"/>
+    <w:lsdException w:name="List Number 3" w:semiHidden="1" w:unhideWhenUsed="1"/>
+    <w:lsdException w:name="List Number 4" w:semiHidden="1" w:unhideWhenUsed="1"/>
+    <w:lsdException w:name="List Number 5" w:semiHidden="1" w:unhideWhenUsed="1"/>
+    <w:lsdException w:name="Title" w:uiPriority="10" w:qFormat="1"/>
+    <w:lsdException w:name="Closing" w:semiHidden="1" w:unhideWhenUsed="1"/>
+    <w:lsdException w:name="Signature" w:semiHidden="1" w:unhideWhenUsed="1"/>
+    <w:lsdException w:name="Default Paragraph Font" w:semiHidden="1" w:uiPriority="1" w:unhideWhenUsed="1"/>
+    <w:lsdException w:name="Body Text" w:semiHidden="1" w:unhideWhenUsed="1"/>
+    <w:lsdException w:name="Body Text Indent" w:semiHidden="1" w:unhideWhenUsed="1"/>
+    <w:lsdException w:name="List Continue" w:semiHidden="1" w:unhideWhenUsed="1"/>
+    <w:lsdException w:name="List Continue 2" w:semiHidden="1" w:unhideWhenUsed="1"/>
+    <w:lsdException w:name="List Continue 3" w:semiHidden="1" w:unhideWhenUsed="1"/>
+    <w:lsdException w:name="List Continue 4" w:semiHidden="1" w:unhideWhenUsed="1"/>
+    <w:lsdException w:name="List Continue 5" w:semiHidden="1" w:unhideWhenUsed="1"/>
+    <w:lsdException w:name="Message Header" w:semiHidden="1" w:unhideWhenUsed="1"/>
+    <w:lsdException w:name="Subtitle" w:uiPriority="11" w:qFormat="1"/>
+    <w:lsdException w:name="Salutation" w:semiHidden="1" w:unhideWhenUsed="1"/>
+    <w:lsdException w:name="Date" w:semiHidden="1" w:unhideWhenUsed="1"/>
+    <w:lsdException w:name="Body Text First Indent" w:semiHidden="1" w:unhideWhenUsed="1"/>
+    <w:lsdException w:name="Body Text First Indent 2" w:semiHidden="1" w:unhideWhenUsed="1"/>
+    <w:lsdException w:name="Note Heading" w:semiHidden="1" w:unhideWhenUsed="1"/>
+    <w:lsdException w:name="Body Text 2" w:semiHidden="1" w:unhideWhenUsed="1"/>
+    <w:lsdException w:name="Body Text 3" w:semiHidden="1" w:unhideWhenUsed="1"/>
+    <w:lsdException w:name="Body Text Indent 2" w:semiHidden="1" w:unhideWhenUsed="1"/>
+    <w:lsdException w:name="Body Text Indent 3" w:semiHidden="1" w:unhideWhenUsed="1"/>
+    <w:lsdException w:name="Block Text" w:semiHidden="1" w:unhideWhenUsed="1"/>
+    <w:lsdException w:name="Hyperlink" w:semiHidden="1" w:unhideWhenUsed="1"/>
+    <w:lsdException w:name="FollowedHyperlink" w:semiHidden="1" w:unhideWhenUsed="1"/>
+    <w:lsdException w:name="Strong" w:uiPriority="22" w:qFormat="1"/>
+    <w:lsdException w:name="Emphasis" w:uiPriority="20" w:qFormat="1"/>
+    <w:lsdException w:name="Document Map" w:semiHidden="1" w:unhideWhenUsed="1"/>
+    <w:lsdException w:name="Plain Text" w:semiHidden="1" w:unhideWhenUsed="1"/>
+    <w:lsdException w:name="E-mail Signature" w:semiHidden="1" w:unhideWhenUsed="1"/>
+    <w:lsdException w:name="HTML Top of Form" w:semiHidden="1" w:unhideWhenUsed="1"/>
+    <w:lsdException w:name="HTML Bottom of Form" w:semiHidden="1" w:unhideWhenUsed="1"/>
+    <w:lsdException w:name="Normal (Web)" w:semiHidden="1" w:unhideWhenUsed="1"/>
+    <w:lsdException w:name="HTML Acronym" w:semiHidden="1" w:unhideWhenUsed="1"/>
+    <w:lsdException w:name="HTML Address" w:semiHidden="1" w:unhideWhenUsed="1"/>
+    <w:lsdException w:name="HTML Cite" w:semiHidden="1" w:unhideWhenUsed="1"/>
+    <w:lsdException w:name="HTML Code" w:semiHidden="1" w:unhideWhenUsed="1"/>
+    <w:lsdException w:name="HTML Definition" w:semiHidden="1" w:unhideWhenUsed="1"/>
+    <w:lsdException w:name="HTML Keyboard" w:semiHidden="1" w:unhideWhenUsed="1"/>
+    <w:lsdException w:name="HTML Preformatted" w:semiHidden="1" w:unhideWhenUsed="1"/>
+    <w:lsdException w:name="HTML Sample" w:semiHidden="1" w:unhideWhenUsed="1"/>
+    <w:lsdException w:name="HTML Typewriter" w:semiHidden="1" w:unhideWhenUsed="1"/>
+    <w:lsdException w:name="HTML Variable" w:semiHidden="1" w:unhideWhenUsed="1"/>
+    <w:lsdException w:name="Normal Table" w:semiHidden="1" w:unhideWhenUsed="1"/>
+    <w:lsdException w:name="annotation subject" w:semiHidden="1" w:unhideWhenUsed="1"/>
+    <w:lsdException w:name="No List" w:semiHidden="1" w:unhideWhenUsed="1"/>
+    <w:lsdException w:name="Outline List 1" w:semiHidden="1" w:unhideWhenUsed="1"/>
+    <w:lsdException w:name="Outline List 2" w:semiHidden="1" w:unhideWhenUsed="1"/>
+    <w:lsdException w:name="Outline List 3" w:semiHidden="1" w:unhideWhenUsed="1"/>
+    <w:lsdException w:name="Table Simple 1" w:semiHidden="1" w:unhideWhenUsed="1"/>
+    <w:lsdException w:name="Table Simple 2" w:semiHidden="1" w:unhideWhenUsed="1"/>
+    <w:lsdException w:name="Table Simple 3" w:semiHidden="1" w:unhideWhenUsed="1"/>
+    <w:lsdException w:name="Table Classic 1" w:semiHidden="1" w:unhideWhenUsed="1"/>
+    <w:lsdException w:name="Table Classic 2" w:semiHidden="1" w:unhideWhenUsed="1"/>
+    <w:lsdException w:name="Table Classic 3" w:semiHidden="1" w:unhideWhenUsed="1"/>
+    <w:lsdException w:name="Table Classic 4" w:semiHidden="1" w:unhideWhenUsed="1"/>
+    <w:lsdException w:name="Table Colorful 1" w:semiHidden="1" w:unhideWhenUsed="1"/>
+    <w:lsdException w:name="Table Colorful 2" w:semiHidden="1" w:unhideWhenUsed="1"/>
+    <w:lsdException w:name="Table Colorful 3" w:semiHidden="1" w:unhideWhenUsed="1"/>
+    <w:lsdException w:name="Table Columns 1" w:semiHidden="1" w:unhideWhenUsed="1"/>
+    <w:lsdException w:name="Table Columns 2" w:semiHidden="1" w:unhideWhenUsed="1"/>
+    <w:lsdException w:name="Table Columns 3" w:semiHidden="1" w:unhideWhenUsed="1"/>
+    <w:lsdException w:name="Table Columns 4" w:semiHidden="1" w:unhideWhenUsed="1"/>
+    <w:lsdException w:name="Table Columns 5" w:semiHidden="1" w:unhideWhenUsed="1"/>
+    <w:lsdException w:name="Table Grid 1" w:semiHidden="1" w:unhideWhenUsed="1"/>
+    <w:lsdException w:name="Table Grid 2" w:semiHidden="1" w:unhideWhenUsed="1"/>
+    <w:lsdException w:name="Table Grid 3" w:semiHidden="1" w:unhideWhenUsed="1"/>
+    <w:lsdException w:name="Table Grid 4" w:semiHidden="1" w:unhideWhenUsed="1"/>
+    <w:lsdException w:name="Table Grid 5" w:semiHidden="1" w:unhideWhenUsed="1"/>
+    <w:lsdException w:name="Table Grid 6" w:semiHidden="1" w:unhideWhenUsed="1"/>
+    <w:lsdException w:name="Table Grid 7" w:semiHidden="1" w:unhideWhenUsed="1"/>
+    <w:lsdException w:name="Table Grid 8" w:semiHidden="1" w:unhideWhenUsed="1"/>
+    <w:lsdException w:name="Table List 1" w:semiHidden="1" w:unhideWhenUsed="1"/>
+    <w:lsdException w:name="Table List 2" w:semiHidden="1" w:unhideWhenUsed="1"/>
+    <w:lsdException w:name="Table List 3" w:semiHidden="1" w:unhideWhenUsed="1"/>
+    <w:lsdException w:name="Table List 4" w:semiHidden="1" w:unhideWhenUsed="1"/>
+    <w:lsdException w:name="Table List 5" w:semiHidden="1" w:unhideWhenUsed="1"/>
+    <w:lsdException w:name="Table List 6" w:semiHidden="1" w:unhideWhenUsed="1"/>
+    <w:lsdException w:name="Table List 7" w:semiHidden="1" w:unhideWhenUsed="1"/>
+    <w:lsdException w:name="Table List 8" w:semiHidden="1" w:unhideWhenUsed="1"/>
+    <w:lsdException w:name="Table 3D effects 1" w:semiHidden="1" w:unhideWhenUsed="1"/>
+    <w:lsdException w:name="Table 3D effects 2" w:semiHidden="1" w:unhideWhenUsed="1"/>
+    <w:lsdException w:name="Table 3D effects 3" w:semiHidden="1" w:unhideWhenUsed="1"/>
+    <w:lsdException w:name="Table Contemporary" w:semiHidden="1" w:unhideWhenUsed="1"/>
+    <w:lsdException w:name="Table Elegant" w:semiHidden="1" w:unhideWhenUsed="1"/>
+    <w:lsdException w:name="Table Professional" w:semiHidden="1" w:unhideWhenUsed="1"/>
+    <w:lsdException w:name="Table Subtle 1" w:semiHidden="1" w:unhideWhenUsed="1"/>
+    <w:lsdException w:name="Table Subtle 2" w:semiHidden="1" w:unhideWhenUsed="1"/>
+    <w:lsdException w:name="Table Web 1" w:semiHidden="1" w:unhideWhenUsed="1"/>
+    <w:lsdException w:name="Table Web 2" w:semiHidden="1" w:unhideWhenUsed="1"/>
+    <w:lsdException w:name="Table Web 3" w:semiHidden="1" w:unhideWhenUsed="1"/>
+    <w:lsdException w:name="Balloon Text" w:semiHidden="1" w:unhideWhenUsed="1"/>
+    <w:lsdException w:name="Table Grid" w:uiPriority="59"/>
+    <w:lsdException w:name="Table Theme" w:semiHidden="1" w:unhideWhenUsed="1"/>
+    <w:lsdException w:name="Placeholder Text" w:semiHidden="1"/>
+    <w:lsdException w:name="No Spacing" w:uiPriority="1" w:qFormat="1"/>
+    <w:lsdException w:name="Light Shading" w:uiPriority="60"/>
+    <w:lsdException w:name="Light List" w:uiPriority="61"/>
+    <w:lsdException w:name="Light Grid" w:uiPriority="62"/>
+    <w:lsdException w:name="Medium Shading 1" w:uiPriority="63"/>
+    <w:lsdException w:name="Medium Shading 2" w:uiPriority="64"/>
+    <w:lsdException w:name="Medium List 1" w:uiPriority="65"/>
+    <w:lsdException w:name="Medium List 2" w:uiPriority="66"/>
+    <w:lsdException w:name="Medium Grid 1" w:uiPriority="67"/>
+    <w:lsdException w:name="Medium Grid 2" w:uiPriority="68"/>
+    <w:lsdException w:name="Medium Grid 3" w:uiPriority="69"/>
+    <w:lsdException w:name="Dark List" w:uiPriority="70"/>
+    <w:lsdException w:name="Colorful Shading" w:uiPriority="71"/>
+    <w:lsdException w:name="Colorful List" w:uiPriority="72"/>
+    <w:lsdException w:name="Colorful Grid" w:uiPriority="73"/>
+    <w:lsdException w:name="Light Shading Accent 1" w:uiPriority="60"/>
+    <w:lsdException w:name="Light List Accent 1" w:uiPriority="61"/>
+    <w:lsdException w:name="Light Grid Accent 1" w:uiPriority="62"/>
+    <w:lsdException w:name="Medium Shading 1 Accent 1" w:uiPriority="63"/>
+    <w:lsdException w:name="Medium Shading 2 Accent 1" w:uiPriority="64"/>
+    <w:lsdException w:name="Medium List 1 Accent 1" w:uiPriority="65"/>
+    <w:lsdException w:name="Revision" w:semiHidden="1"/>
+    <w:lsdException w:name="List Paragraph" w:uiPriority="34" w:qFormat="1"/>
+    <w:lsdException w:name="Quote" w:uiPriority="29" w:qFormat="1"/>
+    <w:lsdException w:name="Intense Quote" w:uiPriority="30" w:qFormat="1"/>
+    <w:lsdException w:name="Medium List 2 Accent 1" w:uiPriority="66"/>
+    <w:lsdException w:name="Medium Grid 1 Accent 1" w:uiPriority="67"/>
+    <w:lsdException w:name="Medium Grid 2 Accent 1" w:uiPriority="68"/>
+    <w:lsdException w:name="Medium Grid 3 Accent 1" w:uiPriority="69"/>
+    <w:lsdException w:name="Dark List Accent 1" w:uiPriority="70"/>
+    <w:lsdException w:name="Colorful Shading Accent 1" w:uiPriority="71"/>
+    <w:lsdException w:name="Colorful List Accent 1" w:uiPriority="72"/>
+    <w:lsdException w:name="Colorful Grid Accent 1" w:uiPriority="73"/>
+    <w:lsdException w:name="Light Shading Accent 2" w:uiPriority="60"/>
+    <w:lsdException w:name="Light List Accent 2" w:uiPriority="61"/>
+    <w:lsdException w:name="Light Grid Accent 2" w:uiPriority="62"/>
+    <w:lsdException w:name="Medium Shading 1 Accent 2" w:uiPriority="63"/>
+    <w:lsdException w:name="Medium Shading 2 Accent 2" w:uiPriority="64"/>
+    <w:lsdException w:name="Medium List 1 Accent 2" w:uiPriority="65"/>
+    <w:lsdException w:name="Medium List 2 Accent 2" w:uiPriority="66"/>
+    <w:lsdException w:name="Medium Grid 1 Accent 2" w:uiPriority="67"/>
+    <w:lsdException w:name="Medium Grid 2 Accent 2" w:uiPriority="68"/>
+    <w:lsdException w:name="Medium Grid 3 Accent 2" w:uiPriority="69"/>
+    <w:lsdException w:name="Dark List Accent 2" w:uiPriority="70"/>
+    <w:lsdException w:name="Colorful Shading Accent 2" w:uiPriority="71"/>
+    <w:lsdException w:name="Colorful List Accent 2" w:uiPriority="72"/>
+    <w:lsdException w:name="Colorful Grid Accent 2" w:uiPriority="73"/>
+    <w:lsdException w:name="Light Shading Accent 3" w:uiPriority="60"/>
+    <w:lsdException w:name="Light List Accent 3" w:uiPriority="61"/>
+    <w:lsdException w:name="Light Grid Accent 3" w:uiPriority="62"/>
+    <w:lsdException w:name="Medium Shading 1 Accent 3" w:uiPriority="63"/>
+    <w:lsdException w:name="Medium Shading 2 Accent 3" w:uiPriority="64"/>
+    <w:lsdException w:name="Medium List 1 Accent 3" w:uiPriority="65"/>
+    <w:lsdException w:name="Medium List 2 Accent 3" w:uiPriority="66"/>
+    <w:lsdException w:name="Medium Grid 1 Accent 3" w:uiPriority="67"/>
+    <w:lsdException w:name="Medium Grid 2 Accent 3" w:uiPriority="68"/>
+    <w:lsdException w:name="Medium Grid 3 Accent 3" w:uiPriority="69"/>
+    <w:lsdException w:name="Dark List Accent 3" w:uiPriority="70"/>
+    <w:lsdException w:name="Colorful Shading Accent 3" w:uiPriority="71"/>
+    <w:lsdException w:name="Colorful List Accent 3" w:uiPriority="72"/>
+    <w:lsdException w:name="Colorful Grid Accent 3" w:uiPriority="73"/>
+    <w:lsdException w:name="Light Shading Accent 4" w:uiPriority="60"/>
+    <w:lsdException w:name="Light List Accent 4" w:uiPriority="61"/>
+    <w:lsdException w:name="Light Grid Accent 4" w:uiPriority="62"/>
+    <w:lsdException w:name="Medium Shading 1 Accent 4" w:uiPriority="63"/>
+    <w:lsdException w:name="Medium Shading 2 Accent 4" w:uiPriority="64"/>
+    <w:lsdException w:name="Medium List 1 Accent 4" w:uiPriority="65"/>
+    <w:lsdException w:name="Medium List 2 Accent 4" w:uiPriority="66"/>
+    <w:lsdException w:name="Medium Grid 1 Accent 4" w:uiPriority="67"/>
+    <w:lsdException w:name="Medium Grid 2 Accent 4" w:uiPriority="68"/>
+    <w:lsdException w:name="Medium Grid 3 Accent 4" w:uiPriority="69"/>
+    <w:lsdException w:name="Dark List Accent 4" w:uiPriority="70"/>
+    <w:lsdException w:name="Colorful Shading Accent 4" w:uiPriority="71"/>
+    <w:lsdException w:name="Colorful List Accent 4" w:uiPriority="72"/>
+    <w:lsdException w:name="Colorful Grid Accent 4" w:uiPriority="73"/>
+    <w:lsdException w:name="Light Shading Accent 5" w:uiPriority="60"/>
+    <w:lsdException w:name="Light List Accent 5" w:uiPriority="61"/>
+    <w:lsdException w:name="Light Grid Accent 5" w:uiPriority="62"/>
+    <w:lsdException w:name="Medium Shading 1 Accent 5" w:uiPriority="63"/>
+    <w:lsdException w:name="Medium Shading 2 Accent 5" w:uiPriority="64"/>
+    <w:lsdException w:name="Medium List 1 Accent 5" w:uiPriority="65"/>
+    <w:lsdException w:name="Medium List 2 Accent 5" w:uiPriority="66"/>
+    <w:lsdException w:name="Medium Grid 1 Accent 5" w:uiPriority="67"/>
+    <w:lsdException w:name="Medium Grid 2 Accent 5" w:uiPriority="68"/>
+    <w:lsdException w:name="Medium Grid 3 Accent 5" w:uiPriority="69"/>
+    <w:lsdException w:name="Dark List Accent 5" w:uiPriority="70"/>
+    <w:lsdException w:name="Colorful Shading Accent 5" w:uiPriority="71"/>
+    <w:lsdException w:name="Colorful List Accent 5" w:uiPriority="72"/>
+    <w:lsdException w:name="Colorful Grid Accent 5" w:uiPriority="73"/>
+    <w:lsdException w:name="Light Shading Accent 6" w:uiPriority="60"/>
+    <w:lsdException w:name="Light List Accent 6" w:uiPriority="61"/>
+    <w:lsdException w:name="Light Grid Accent 6" w:uiPriority="62"/>
+    <w:lsdException w:name="Medium Shading 1 Accent 6" w:uiPriority="63"/>
+    <w:lsdException w:name="Medium Shading 2 Accent 6" w:uiPriority="64"/>
+    <w:lsdException w:name="Medium List 1 Accent 6" w:uiPriority="65"/>
+    <w:lsdException w:name="Medium List 2 Accent 6" w:uiPriority="66"/>
+    <w:lsdException w:name="Medium Grid 1 Accent 6" w:uiPriority="67"/>
+    <w:lsdException w:name="Medium Grid 2 Accent 6" w:uiPriority="68"/>
+    <w:lsdException w:name="Medium Grid 3 Accent 6" w:uiPriority="69"/>
+    <w:lsdException w:name="Dark List Accent 6" w:uiPriority="70"/>
+    <w:lsdException w:name="Colorful Shading Accent 6" w:uiPriority="71"/>
+    <w:lsdException w:name="Colorful List Accent 6" w:uiPriority="72"/>
+    <w:lsdException w:name="Colorful Grid Accent 6" w:uiPriority="73"/>
+    <w:lsdException w:name="Subtle Emphasis" w:uiPriority="19" w:qFormat="1"/>
+    <w:lsdException w:name="Intense Emphasis" w:uiPriority="21" w:qFormat="1"/>
+    <w:lsdException w:name="Subtle Reference" w:uiPriority="31" w:qFormat="1"/>
+    <w:lsdException w:name="Intense Reference" w:uiPriority="32" w:qFormat="1"/>
+    <w:lsdException w:name="Book Title" w:uiPriority="33" w:qFormat="1"/>
+    <w:lsdException w:name="Bibliography" w:semiHidden="1" w:uiPriority="37" w:unhideWhenUsed="1"/>
+    <w:lsdException w:name="TOC Heading" w:semiHidden="1" w:uiPriority="39" w:unhideWhenUsed="1" w:qFormat="1"/>
+    <w:lsdException w:name="Plain Table 1" w:uiPriority="41"/>
+    <w:lsdException w:name="Plain Table 2" w:uiPriority="42"/>
+    <w:lsdException w:name="Plain Table 3" w:uiPriority="43"/>
+    <w:lsdException w:name="Plain Table 4" w:uiPriority="44"/>
+    <w:lsdException w:name="Plain Table 5" w:uiPriority="45"/>
+    <w:lsdException w:name="Grid Table Light" w:uiPriority="40"/>
+    <w:lsdException w:name="Grid Table 1 Light" w:uiPriority="46"/>
+    <w:lsdException w:name="Grid Table 2" w:uiPriority="47"/>
+    <w:lsdException w:name="Grid Table 3" w:uiPriority="48"/>
+    <w:lsdException w:name="Grid Table 4" w:uiPriority="49"/>
+    <w:lsdException w:name="Grid Table 5 Dark" w:uiPriority="50"/>
+    <w:lsdException w:name="Grid Table 6 Colorful" w:uiPriority="51"/>
+    <w:lsdException w:name="Grid Table 7 Colorful" w:uiPriority="52"/>
+    <w:lsdException w:name="Grid Table 1 Light Accent 1" w:uiPriority="46"/>
+    <w:lsdException w:name="Grid Table 2 Accent 1" w:uiPriority="47"/>
+    <w:lsdException w:name="Grid Table 3 Accent 1" w:uiPriority="48"/>
+    <w:lsdException w:name="Grid Table 4 Accent 1" w:uiPriority="49"/>
+    <w:lsdException w:name="Grid Table 5 Dark Accent 1" w:uiPriority="50"/>
+    <w:lsdException w:name="Grid Table 6 Colorful Accent 1" w:uiPriority="51"/>
+    <w:lsdException w:name="Grid Table 7 Colorful Accent 1" w:uiPriority="52"/>
+    <w:lsdException w:name="Grid Table 1 Light Accent 2" w:uiPriority="46"/>
+    <w:lsdException w:name="Grid Table 2 Accent 2" w:uiPriority="47"/>
+    <w:lsdException w:name="Grid Table 3 Accent 2" w:uiPriority="48"/>
+    <w:lsdException w:name="Grid Table 4 Accent 2" w:uiPriority="49"/>
+    <w:lsdException w:name="Grid Table 5 Dark Accent 2" w:uiPriority="50"/>
+    <w:lsdException w:name="Grid Table 6 Colorful Accent 2" w:uiPriority="51"/>
+    <w:lsdException w:name="Grid Table 7 Colorful Accent 2" w:uiPriority="52"/>
+    <w:lsdException w:name="Grid Table 1 Light Accent 3" w:uiPriority="46"/>
+    <w:lsdException w:name="Grid Table 2 Accent 3" w:uiPriority="47"/>
+    <w:lsdException w:name="Grid Table 3 Accent 3" w:uiPriority="48"/>
+    <w:lsdException w:name="Grid Table 4 Accent 3" w:uiPriority="49"/>
+    <w:lsdException w:name="Grid Table 5 Dark Accent 3" w:uiPriority="50"/>
+    <w:lsdException w:name="Grid Table 6 Colorful Accent 3" w:uiPriority="51"/>
+    <w:lsdException w:name="Grid Table 7 Colorful Accent 3" w:uiPriority="52"/>
+    <w:lsdException w:name="Grid Table 1 Light Accent 4" w:uiPriority="46"/>
+    <w:lsdException w:name="Grid Table 2 Accent 4" w:uiPriority="47"/>
+    <w:lsdException w:name="Grid Table 3 Accent 4" w:uiPriority="48"/>
+    <w:lsdException w:name="Grid Table 4 Accent 4" w:uiPriority="49"/>
+    <w:lsdException w:name="Grid Table 5 Dark Accent 4" w:uiPriority="50"/>
+    <w:lsdException w:name="Grid Table 6 Colorful Accent 4" w:uiPriority="51"/>
+    <w:lsdException w:name="Grid Table 7 Colorful Accent 4" w:uiPriority="52"/>
+    <w:lsdException w:name="Grid Table 1 Light Accent 5" w:uiPriority="46"/>
+    <w:lsdException w:name="Grid Table 2 Accent 5" w:uiPriority="47"/>
+    <w:lsdException w:name="Grid Table 3 Accent 5" w:uiPriority="48"/>
+    <w:lsdException w:name="Grid Table 4 Accent 5" w:uiPriority="49"/>
+    <w:lsdException w:name="Grid Table 5 Dark Accent 5" w:uiPriority="50"/>
+    <w:lsdException w:name="Grid Table 6 Colorful Accent 5" w:uiPriority="51"/>
+    <w:lsdException w:name="Grid Table 7 Colorful Accent 5" w:uiPriority="52"/>
+    <w:lsdException w:name="Grid Table 1 Light Accent 6" w:uiPriority="46"/>
+    <w:lsdException w:name="Grid Table 2 Accent 6" w:uiPriority="47"/>
+    <w:lsdException w:name="Grid Table 3 Accent 6" w:uiPriority="48"/>
+    <w:lsdException w:name="Grid Table 4 Accent 6" w:uiPriority="49"/>
+    <w:lsdException w:name="Grid Table 5 Dark Accent 6" w:uiPriority="50"/>
+    <w:lsdException w:name="Grid Table 6 Colorful Accent 6" w:uiPriority="51"/>
+    <w:lsdException w:name="Grid Table 7 Colorful Accent 6" w:uiPriority="52"/>
+    <w:lsdException w:name="List Table 1 Light" w:uiPriority="46"/>
+    <w:lsdException w:name="List Table 2" w:uiPriority="47"/>
+    <w:lsdException w:name="List Table 3" w:uiPriority="48"/>
+    <w:lsdException w:name="List Table 4" w:uiPriority="49"/>
+    <w:lsdException w:name="List Table 5 Dark" w:uiPriority="50"/>
+    <w:lsdException w:name="List Table 6 Colorful" w:uiPriority="51"/>
+    <w:lsdException w:name="List Table 7 Colorful" w:uiPriority="52"/>
+    <w:lsdException w:name="List Table 1 Light Accent 1" w:uiPriority="46"/>
+    <w:lsdException w:name="List Table 2 Accent 1" w:uiPriority="47"/>
+    <w:lsdException w:name="List Table 3 Accent 1" w:uiPriority="48"/>
+    <w:lsdException w:name="List Table 4 Accent 1" w:uiPriority="49"/>
+    <w:lsdException w:name="List Table 5 Dark Accent 1" w:uiPriority="50"/>
+    <w:lsdException w:name="List Table 6 Colorful Accent 1" w:uiPriority="51"/>
+    <w:lsdException w:name="List Table 7 Colorful Accent 1" w:uiPriority="52"/>
+    <w:lsdException w:name="List Table 1 Light Accent 2" w:uiPriority="46"/>
+    <w:lsdException w:name="List Table 2 Accent 2" w:uiPriority="47"/>
+    <w:lsdException w:name="List Table 3 Accent 2" w:uiPriority="48"/>
+    <w:lsdException w:name="List Table 4 Accent 2" w:uiPriority="49"/>
+    <w:lsdException w:name="List Table 5 Dark Accent 2" w:uiPriority="50"/>
+    <w:lsdException w:name="List Table 6 Colorful Accent 2" w:uiPriority="51"/>
+    <w:lsdException w:name="List Table 7 Colorful Accent 2" w:uiPriority="52"/>
+    <w:lsdException w:name="List Table 1 Light Accent 3" w:uiPriority="46"/>
+    <w:lsdException w:name="List Table 2 Accent 3" w:uiPriority="47"/>
+    <w:lsdException w:name="List Table 3 Accent 3" w:uiPriority="48"/>
+    <w:lsdException w:name="List Table 4 Accent 3" w:uiPriority="49"/>
+    <w:lsdException w:name="List Table 5 Dark Accent 3" w:uiPriority="50"/>
+    <w:lsdException w:name="List Table 6 Colorful Accent 3" w:uiPriority="51"/>
+    <w:lsdException w:name="List Table 7 Colorful Accent 3" w:uiPriority="52"/>
+    <w:lsdException w:name="List Table 1 Light Accent 4" w:uiPriority="46"/>
+    <w:lsdException w:name="List Table 2 Accent 4" w:uiPriority="47"/>
+    <w:lsdException w:name="List Table 3 Accent 4" w:uiPriority="48"/>
+    <w:lsdException w:name="List Table 4 Accent 4" w:uiPriority="49"/>
+    <w:lsdException w:name="List Table 5 Dark Accent 4" w:uiPriority="50"/>
+    <w:lsdException w:name="List Table 6 Colorful Accent 4" w:uiPriority="51"/>
+    <w:lsdException w:name="List Table 7 Colorful Accent 4" w:uiPriority="52"/>
+    <w:lsdException w:name="List Table 1 Light Accent 5" w:uiPriority="46"/>
+    <w:lsdException w:name="List Table 2 Accent 5" w:uiPriority="47"/>
+    <w:lsdException w:name="List Table 3 Accent 5" w:uiPriority="48"/>
+    <w:lsdException w:name="List Table 4 Accent 5" w:uiPriority="49"/>
+    <w:lsdException w:name="List Table 5 Dark Accent 5" w:uiPriority="50"/>
+    <w:lsdException w:name="List Table 6 Colorful Accent 5" w:uiPriority="51"/>
+    <w:lsdException w:name="List Table 7 Colorful Accent 5" w:uiPriority="52"/>
+    <w:lsdException w:name="List Table 1 Light Accent 6" w:uiPriority="46"/>
+    <w:lsdException w:name="List Table 2 Accent 6" w:uiPriority="47"/>
+    <w:lsdException w:name="List Table 3 Accent 6" w:uiPriority="48"/>
+    <w:lsdException w:name="List Table 4 Accent 6" w:uiPriority="49"/>
+    <w:lsdException w:name="List Table 5 Dark Accent 6" w:uiPriority="50"/>
+    <w:lsdException w:name="List Table 6 Colorful Accent 6" w:uiPriority="51"/>
+    <w:lsdException w:name="List Table 7 Colorful Accent 6" w:uiPriority="52"/>
   </w:latentStyles>
   <w:style w:type="paragraph" w:default="1" w:styleId="Normal">
     <w:name w:val="Normal"/>
@@ -30060,6 +29958,49 @@
       <w:sz w:val="24"/>
       <w:szCs w:val="24"/>
       <w:lang w:val="en-US" w:eastAsia="en-US"/>
+    </w:rPr>
+  </w:style>
+  <w:style w:type="paragraph" w:styleId="Heading1">
+    <w:name w:val="heading 1"/>
+    <w:basedOn w:val="Normal"/>
+    <w:next w:val="Normal"/>
+    <w:link w:val="Heading1Char"/>
+    <w:uiPriority w:val="9"/>
+    <w:qFormat/>
+    <w:rsid w:val="00A55D7A"/>
+    <w:pPr>
+      <w:keepNext/>
+      <w:keepLines/>
+      <w:spacing w:before="240"/>
+      <w:outlineLvl w:val="0"/>
+    </w:pPr>
+    <w:rPr>
+      <w:rFonts w:asciiTheme="majorHAnsi" w:eastAsiaTheme="majorEastAsia" w:hAnsiTheme="majorHAnsi" w:cstheme="majorBidi"/>
+      <w:color w:val="2F759E" w:themeColor="accent1" w:themeShade="BF"/>
+      <w:sz w:val="32"/>
+      <w:szCs w:val="32"/>
+    </w:rPr>
+  </w:style>
+  <w:style w:type="paragraph" w:styleId="Heading2">
+    <w:name w:val="heading 2"/>
+    <w:basedOn w:val="Normal"/>
+    <w:next w:val="Normal"/>
+    <w:link w:val="Heading2Char"/>
+    <w:uiPriority w:val="9"/>
+    <w:unhideWhenUsed/>
+    <w:qFormat/>
+    <w:rsid w:val="00A55D7A"/>
+    <w:pPr>
+      <w:keepNext/>
+      <w:keepLines/>
+      <w:spacing w:before="40"/>
+      <w:outlineLvl w:val="1"/>
+    </w:pPr>
+    <w:rPr>
+      <w:rFonts w:asciiTheme="majorHAnsi" w:eastAsiaTheme="majorEastAsia" w:hAnsiTheme="majorHAnsi" w:cstheme="majorBidi"/>
+      <w:color w:val="2F759E" w:themeColor="accent1" w:themeShade="BF"/>
+      <w:sz w:val="26"/>
+      <w:szCs w:val="26"/>
     </w:rPr>
   </w:style>
   <w:style w:type="character" w:default="1" w:styleId="DefaultParagraphFont">
@@ -30796,8 +30737,8 @@
       </w:tcPr>
     </w:tblStylePr>
   </w:style>
-  <w:style w:type="table" w:customStyle="1" w:styleId="GridTable5DarkAccent1">
-    <w:name w:val="Grid Table 5 Dark Accent 1"/>
+  <w:style w:type="table" w:customStyle="1" w:styleId="GridTable5Dark-Accent11">
+    <w:name w:val="Grid Table 5 Dark - Accent 11"/>
     <w:basedOn w:val="TableNormal"/>
     <w:uiPriority w:val="50"/>
     <w:rsid w:val="00191D36"/>
@@ -31030,1146 +30971,78 @@
       </w:tcPr>
     </w:tblStylePr>
   </w:style>
-</w:styles>
-</file>
-
-<file path=word/stylesWithEffects.xml><?xml version="1.0" encoding="utf-8"?>
-<w:styles xmlns:wpc="http://schemas.microsoft.com/office/word/2010/wordprocessingCanvas" xmlns:mc="http://schemas.openxmlformats.org/markup-compatibility/2006" xmlns:o="urn:schemas-microsoft-com:office:office" xmlns:r="http://schemas.openxmlformats.org/officeDocument/2006/relationships" xmlns:m="http://schemas.openxmlformats.org/officeDocument/2006/math" xmlns:v="urn:schemas-microsoft-com:vml" xmlns:wp14="http://schemas.microsoft.com/office/word/2010/wordprocessingDrawing" xmlns:wp="http://schemas.openxmlformats.org/drawingml/2006/wordprocessingDrawing" xmlns:w10="urn:schemas-microsoft-com:office:word" xmlns:w="http://schemas.openxmlformats.org/wordprocessingml/2006/main" xmlns:w14="http://schemas.microsoft.com/office/word/2010/wordml" xmlns:wpg="http://schemas.microsoft.com/office/word/2010/wordprocessingGroup" xmlns:wpi="http://schemas.microsoft.com/office/word/2010/wordprocessingInk" xmlns:wne="http://schemas.microsoft.com/office/word/2006/wordml" xmlns:wps="http://schemas.microsoft.com/office/word/2010/wordprocessingShape" mc:Ignorable="w14 wp14">
-  <w:docDefaults>
-    <w:rPrDefault>
-      <w:rPr>
-        <w:rFonts w:ascii="Times New Roman" w:eastAsia="Arial Unicode MS" w:hAnsi="Times New Roman" w:cs="Times New Roman"/>
-        <w:bdr w:val="nil"/>
-        <w:lang w:val="en-IN" w:eastAsia="en-IN" w:bidi="ar-SA"/>
-      </w:rPr>
-    </w:rPrDefault>
-    <w:pPrDefault>
-      <w:pPr>
-        <w:pBdr>
-          <w:top w:val="nil"/>
-          <w:left w:val="nil"/>
-          <w:bottom w:val="nil"/>
-          <w:right w:val="nil"/>
-          <w:between w:val="nil"/>
-          <w:bar w:val="nil"/>
-        </w:pBdr>
-      </w:pPr>
-    </w:pPrDefault>
-  </w:docDefaults>
-  <w:latentStyles w:defLockedState="0" w:defUIPriority="99" w:defSemiHidden="1" w:defUnhideWhenUsed="1" w:defQFormat="0" w:count="267">
-    <w:lsdException w:name="Normal" w:semiHidden="0" w:uiPriority="0" w:unhideWhenUsed="0" w:qFormat="1"/>
-    <w:lsdException w:name="heading 1" w:semiHidden="0" w:uiPriority="9" w:unhideWhenUsed="0" w:qFormat="1"/>
-    <w:lsdException w:name="heading 2" w:uiPriority="9" w:qFormat="1"/>
-    <w:lsdException w:name="heading 3" w:uiPriority="9" w:qFormat="1"/>
-    <w:lsdException w:name="heading 4" w:uiPriority="9" w:qFormat="1"/>
-    <w:lsdException w:name="heading 5" w:uiPriority="9" w:qFormat="1"/>
-    <w:lsdException w:name="heading 6" w:uiPriority="9" w:qFormat="1"/>
-    <w:lsdException w:name="heading 7" w:uiPriority="9" w:qFormat="1"/>
-    <w:lsdException w:name="heading 8" w:uiPriority="9" w:qFormat="1"/>
-    <w:lsdException w:name="heading 9" w:uiPriority="9" w:qFormat="1"/>
-    <w:lsdException w:name="toc 1" w:uiPriority="39"/>
-    <w:lsdException w:name="toc 2" w:uiPriority="39"/>
-    <w:lsdException w:name="toc 3" w:uiPriority="39"/>
-    <w:lsdException w:name="toc 4" w:uiPriority="39"/>
-    <w:lsdException w:name="toc 5" w:uiPriority="39"/>
-    <w:lsdException w:name="toc 6" w:uiPriority="39"/>
-    <w:lsdException w:name="toc 7" w:uiPriority="39"/>
-    <w:lsdException w:name="toc 8" w:uiPriority="39"/>
-    <w:lsdException w:name="toc 9" w:uiPriority="39"/>
-    <w:lsdException w:name="caption" w:uiPriority="35" w:qFormat="1"/>
-    <w:lsdException w:name="Title" w:semiHidden="0" w:uiPriority="10" w:unhideWhenUsed="0" w:qFormat="1"/>
-    <w:lsdException w:name="Default Paragraph Font" w:uiPriority="1"/>
-    <w:lsdException w:name="Subtitle" w:semiHidden="0" w:uiPriority="11" w:unhideWhenUsed="0" w:qFormat="1"/>
-    <w:lsdException w:name="Strong" w:semiHidden="0" w:uiPriority="22" w:unhideWhenUsed="0" w:qFormat="1"/>
-    <w:lsdException w:name="Emphasis" w:semiHidden="0" w:uiPriority="20" w:unhideWhenUsed="0" w:qFormat="1"/>
-    <w:lsdException w:name="Table Grid" w:semiHidden="0" w:uiPriority="59" w:unhideWhenUsed="0"/>
-    <w:lsdException w:name="Placeholder Text" w:unhideWhenUsed="0"/>
-    <w:lsdException w:name="No Spacing" w:semiHidden="0" w:uiPriority="1" w:unhideWhenUsed="0" w:qFormat="1"/>
-    <w:lsdException w:name="Light Shading" w:semiHidden="0" w:uiPriority="60" w:unhideWhenUsed="0"/>
-    <w:lsdException w:name="Light List" w:semiHidden="0" w:uiPriority="61" w:unhideWhenUsed="0"/>
-    <w:lsdException w:name="Light Grid" w:semiHidden="0" w:uiPriority="62" w:unhideWhenUsed="0"/>
-    <w:lsdException w:name="Medium Shading 1" w:semiHidden="0" w:uiPriority="63" w:unhideWhenUsed="0"/>
-    <w:lsdException w:name="Medium Shading 2" w:semiHidden="0" w:uiPriority="64" w:unhideWhenUsed="0"/>
-    <w:lsdException w:name="Medium List 1" w:semiHidden="0" w:uiPriority="65" w:unhideWhenUsed="0"/>
-    <w:lsdException w:name="Medium List 2" w:semiHidden="0" w:uiPriority="66" w:unhideWhenUsed="0"/>
-    <w:lsdException w:name="Medium Grid 1" w:semiHidden="0" w:uiPriority="67" w:unhideWhenUsed="0"/>
-    <w:lsdException w:name="Medium Grid 2" w:semiHidden="0" w:uiPriority="68" w:unhideWhenUsed="0"/>
-    <w:lsdException w:name="Medium Grid 3" w:semiHidden="0" w:uiPriority="69" w:unhideWhenUsed="0"/>
-    <w:lsdException w:name="Dark List" w:semiHidden="0" w:uiPriority="70" w:unhideWhenUsed="0"/>
-    <w:lsdException w:name="Colorful Shading" w:semiHidden="0" w:uiPriority="71" w:unhideWhenUsed="0"/>
-    <w:lsdException w:name="Colorful List" w:semiHidden="0" w:uiPriority="72" w:unhideWhenUsed="0"/>
-    <w:lsdException w:name="Colorful Grid" w:semiHidden="0" w:uiPriority="73" w:unhideWhenUsed="0"/>
-    <w:lsdException w:name="Light Shading Accent 1" w:semiHidden="0" w:uiPriority="60" w:unhideWhenUsed="0"/>
-    <w:lsdException w:name="Light List Accent 1" w:semiHidden="0" w:uiPriority="61" w:unhideWhenUsed="0"/>
-    <w:lsdException w:name="Light Grid Accent 1" w:semiHidden="0" w:uiPriority="62" w:unhideWhenUsed="0"/>
-    <w:lsdException w:name="Medium Shading 1 Accent 1" w:semiHidden="0" w:uiPriority="63" w:unhideWhenUsed="0"/>
-    <w:lsdException w:name="Medium Shading 2 Accent 1" w:semiHidden="0" w:uiPriority="64" w:unhideWhenUsed="0"/>
-    <w:lsdException w:name="Medium List 1 Accent 1" w:semiHidden="0" w:uiPriority="65" w:unhideWhenUsed="0"/>
-    <w:lsdException w:name="Revision" w:unhideWhenUsed="0"/>
-    <w:lsdException w:name="List Paragraph" w:semiHidden="0" w:uiPriority="34" w:unhideWhenUsed="0" w:qFormat="1"/>
-    <w:lsdException w:name="Quote" w:semiHidden="0" w:uiPriority="29" w:unhideWhenUsed="0" w:qFormat="1"/>
-    <w:lsdException w:name="Intense Quote" w:semiHidden="0" w:uiPriority="30" w:unhideWhenUsed="0" w:qFormat="1"/>
-    <w:lsdException w:name="Medium List 2 Accent 1" w:semiHidden="0" w:uiPriority="66" w:unhideWhenUsed="0"/>
-    <w:lsdException w:name="Medium Grid 1 Accent 1" w:semiHidden="0" w:uiPriority="67" w:unhideWhenUsed="0"/>
-    <w:lsdException w:name="Medium Grid 2 Accent 1" w:semiHidden="0" w:uiPriority="68" w:unhideWhenUsed="0"/>
-    <w:lsdException w:name="Medium Grid 3 Accent 1" w:semiHidden="0" w:uiPriority="69" w:unhideWhenUsed="0"/>
-    <w:lsdException w:name="Dark List Accent 1" w:semiHidden="0" w:uiPriority="70" w:unhideWhenUsed="0"/>
-    <w:lsdException w:name="Colorful Shading Accent 1" w:semiHidden="0" w:uiPriority="71" w:unhideWhenUsed="0"/>
-    <w:lsdException w:name="Colorful List Accent 1" w:semiHidden="0" w:uiPriority="72" w:unhideWhenUsed="0"/>
-    <w:lsdException w:name="Colorful Grid Accent 1" w:semiHidden="0" w:uiPriority="73" w:unhideWhenUsed="0"/>
-    <w:lsdException w:name="Light Shading Accent 2" w:semiHidden="0" w:uiPriority="60" w:unhideWhenUsed="0"/>
-    <w:lsdException w:name="Light List Accent 2" w:semiHidden="0" w:uiPriority="61" w:unhideWhenUsed="0"/>
-    <w:lsdException w:name="Light Grid Accent 2" w:semiHidden="0" w:uiPriority="62" w:unhideWhenUsed="0"/>
-    <w:lsdException w:name="Medium Shading 1 Accent 2" w:semiHidden="0" w:uiPriority="63" w:unhideWhenUsed="0"/>
-    <w:lsdException w:name="Medium Shading 2 Accent 2" w:semiHidden="0" w:uiPriority="64" w:unhideWhenUsed="0"/>
-    <w:lsdException w:name="Medium List 1 Accent 2" w:semiHidden="0" w:uiPriority="65" w:unhideWhenUsed="0"/>
-    <w:lsdException w:name="Medium List 2 Accent 2" w:semiHidden="0" w:uiPriority="66" w:unhideWhenUsed="0"/>
-    <w:lsdException w:name="Medium Grid 1 Accent 2" w:semiHidden="0" w:uiPriority="67" w:unhideWhenUsed="0"/>
-    <w:lsdException w:name="Medium Grid 2 Accent 2" w:semiHidden="0" w:uiPriority="68" w:unhideWhenUsed="0"/>
-    <w:lsdException w:name="Medium Grid 3 Accent 2" w:semiHidden="0" w:uiPriority="69" w:unhideWhenUsed="0"/>
-    <w:lsdException w:name="Dark List Accent 2" w:semiHidden="0" w:uiPriority="70" w:unhideWhenUsed="0"/>
-    <w:lsdException w:name="Colorful Shading Accent 2" w:semiHidden="0" w:uiPriority="71" w:unhideWhenUsed="0"/>
-    <w:lsdException w:name="Colorful List Accent 2" w:semiHidden="0" w:uiPriority="72" w:unhideWhenUsed="0"/>
-    <w:lsdException w:name="Colorful Grid Accent 2" w:semiHidden="0" w:uiPriority="73" w:unhideWhenUsed="0"/>
-    <w:lsdException w:name="Light Shading Accent 3" w:semiHidden="0" w:uiPriority="60" w:unhideWhenUsed="0"/>
-    <w:lsdException w:name="Light List Accent 3" w:semiHidden="0" w:uiPriority="61" w:unhideWhenUsed="0"/>
-    <w:lsdException w:name="Light Grid Accent 3" w:semiHidden="0" w:uiPriority="62" w:unhideWhenUsed="0"/>
-    <w:lsdException w:name="Medium Shading 1 Accent 3" w:semiHidden="0" w:uiPriority="63" w:unhideWhenUsed="0"/>
-    <w:lsdException w:name="Medium Shading 2 Accent 3" w:semiHidden="0" w:uiPriority="64" w:unhideWhenUsed="0"/>
-    <w:lsdException w:name="Medium List 1 Accent 3" w:semiHidden="0" w:uiPriority="65" w:unhideWhenUsed="0"/>
-    <w:lsdException w:name="Medium List 2 Accent 3" w:semiHidden="0" w:uiPriority="66" w:unhideWhenUsed="0"/>
-    <w:lsdException w:name="Medium Grid 1 Accent 3" w:semiHidden="0" w:uiPriority="67" w:unhideWhenUsed="0"/>
-    <w:lsdException w:name="Medium Grid 2 Accent 3" w:semiHidden="0" w:uiPriority="68" w:unhideWhenUsed="0"/>
-    <w:lsdException w:name="Medium Grid 3 Accent 3" w:semiHidden="0" w:uiPriority="69" w:unhideWhenUsed="0"/>
-    <w:lsdException w:name="Dark List Accent 3" w:semiHidden="0" w:uiPriority="70" w:unhideWhenUsed="0"/>
-    <w:lsdException w:name="Colorful Shading Accent 3" w:semiHidden="0" w:uiPriority="71" w:unhideWhenUsed="0"/>
-    <w:lsdException w:name="Colorful List Accent 3" w:semiHidden="0" w:uiPriority="72" w:unhideWhenUsed="0"/>
-    <w:lsdException w:name="Colorful Grid Accent 3" w:semiHidden="0" w:uiPriority="73" w:unhideWhenUsed="0"/>
-    <w:lsdException w:name="Light Shading Accent 4" w:semiHidden="0" w:uiPriority="60" w:unhideWhenUsed="0"/>
-    <w:lsdException w:name="Light List Accent 4" w:semiHidden="0" w:uiPriority="61" w:unhideWhenUsed="0"/>
-    <w:lsdException w:name="Light Grid Accent 4" w:semiHidden="0" w:uiPriority="62" w:unhideWhenUsed="0"/>
-    <w:lsdException w:name="Medium Shading 1 Accent 4" w:semiHidden="0" w:uiPriority="63" w:unhideWhenUsed="0"/>
-    <w:lsdException w:name="Medium Shading 2 Accent 4" w:semiHidden="0" w:uiPriority="64" w:unhideWhenUsed="0"/>
-    <w:lsdException w:name="Medium List 1 Accent 4" w:semiHidden="0" w:uiPriority="65" w:unhideWhenUsed="0"/>
-    <w:lsdException w:name="Medium List 2 Accent 4" w:semiHidden="0" w:uiPriority="66" w:unhideWhenUsed="0"/>
-    <w:lsdException w:name="Medium Grid 1 Accent 4" w:semiHidden="0" w:uiPriority="67" w:unhideWhenUsed="0"/>
-    <w:lsdException w:name="Medium Grid 2 Accent 4" w:semiHidden="0" w:uiPriority="68" w:unhideWhenUsed="0"/>
-    <w:lsdException w:name="Medium Grid 3 Accent 4" w:semiHidden="0" w:uiPriority="69" w:unhideWhenUsed="0"/>
-    <w:lsdException w:name="Dark List Accent 4" w:semiHidden="0" w:uiPriority="70" w:unhideWhenUsed="0"/>
-    <w:lsdException w:name="Colorful Shading Accent 4" w:semiHidden="0" w:uiPriority="71" w:unhideWhenUsed="0"/>
-    <w:lsdException w:name="Colorful List Accent 4" w:semiHidden="0" w:uiPriority="72" w:unhideWhenUsed="0"/>
-    <w:lsdException w:name="Colorful Grid Accent 4" w:semiHidden="0" w:uiPriority="73" w:unhideWhenUsed="0"/>
-    <w:lsdException w:name="Light Shading Accent 5" w:semiHidden="0" w:uiPriority="60" w:unhideWhenUsed="0"/>
-    <w:lsdException w:name="Light List Accent 5" w:semiHidden="0" w:uiPriority="61" w:unhideWhenUsed="0"/>
-    <w:lsdException w:name="Light Grid Accent 5" w:semiHidden="0" w:uiPriority="62" w:unhideWhenUsed="0"/>
-    <w:lsdException w:name="Medium Shading 1 Accent 5" w:semiHidden="0" w:uiPriority="63" w:unhideWhenUsed="0"/>
-    <w:lsdException w:name="Medium Shading 2 Accent 5" w:semiHidden="0" w:uiPriority="64" w:unhideWhenUsed="0"/>
-    <w:lsdException w:name="Medium List 1 Accent 5" w:semiHidden="0" w:uiPriority="65" w:unhideWhenUsed="0"/>
-    <w:lsdException w:name="Medium List 2 Accent 5" w:semiHidden="0" w:uiPriority="66" w:unhideWhenUsed="0"/>
-    <w:lsdException w:name="Medium Grid 1 Accent 5" w:semiHidden="0" w:uiPriority="67" w:unhideWhenUsed="0"/>
-    <w:lsdException w:name="Medium Grid 2 Accent 5" w:semiHidden="0" w:uiPriority="68" w:unhideWhenUsed="0"/>
-    <w:lsdException w:name="Medium Grid 3 Accent 5" w:semiHidden="0" w:uiPriority="69" w:unhideWhenUsed="0"/>
-    <w:lsdException w:name="Dark List Accent 5" w:semiHidden="0" w:uiPriority="70" w:unhideWhenUsed="0"/>
-    <w:lsdException w:name="Colorful Shading Accent 5" w:semiHidden="0" w:uiPriority="71" w:unhideWhenUsed="0"/>
-    <w:lsdException w:name="Colorful List Accent 5" w:semiHidden="0" w:uiPriority="72" w:unhideWhenUsed="0"/>
-    <w:lsdException w:name="Colorful Grid Accent 5" w:semiHidden="0" w:uiPriority="73" w:unhideWhenUsed="0"/>
-    <w:lsdException w:name="Light Shading Accent 6" w:semiHidden="0" w:uiPriority="60" w:unhideWhenUsed="0"/>
-    <w:lsdException w:name="Light List Accent 6" w:semiHidden="0" w:uiPriority="61" w:unhideWhenUsed="0"/>
-    <w:lsdException w:name="Light Grid Accent 6" w:semiHidden="0" w:uiPriority="62" w:unhideWhenUsed="0"/>
-    <w:lsdException w:name="Medium Shading 1 Accent 6" w:semiHidden="0" w:uiPriority="63" w:unhideWhenUsed="0"/>
-    <w:lsdException w:name="Medium Shading 2 Accent 6" w:semiHidden="0" w:uiPriority="64" w:unhideWhenUsed="0"/>
-    <w:lsdException w:name="Medium List 1 Accent 6" w:semiHidden="0" w:uiPriority="65" w:unhideWhenUsed="0"/>
-    <w:lsdException w:name="Medium List 2 Accent 6" w:semiHidden="0" w:uiPriority="66" w:unhideWhenUsed="0"/>
-    <w:lsdException w:name="Medium Grid 1 Accent 6" w:semiHidden="0" w:uiPriority="67" w:unhideWhenUsed="0"/>
-    <w:lsdException w:name="Medium Grid 2 Accent 6" w:semiHidden="0" w:uiPriority="68" w:unhideWhenUsed="0"/>
-    <w:lsdException w:name="Medium Grid 3 Accent 6" w:semiHidden="0" w:uiPriority="69" w:unhideWhenUsed="0"/>
-    <w:lsdException w:name="Dark List Accent 6" w:semiHidden="0" w:uiPriority="70" w:unhideWhenUsed="0"/>
-    <w:lsdException w:name="Colorful Shading Accent 6" w:semiHidden="0" w:uiPriority="71" w:unhideWhenUsed="0"/>
-    <w:lsdException w:name="Colorful List Accent 6" w:semiHidden="0" w:uiPriority="72" w:unhideWhenUsed="0"/>
-    <w:lsdException w:name="Colorful Grid Accent 6" w:semiHidden="0" w:uiPriority="73" w:unhideWhenUsed="0"/>
-    <w:lsdException w:name="Subtle Emphasis" w:semiHidden="0" w:uiPriority="19" w:unhideWhenUsed="0" w:qFormat="1"/>
-    <w:lsdException w:name="Intense Emphasis" w:semiHidden="0" w:uiPriority="21" w:unhideWhenUsed="0" w:qFormat="1"/>
-    <w:lsdException w:name="Subtle Reference" w:semiHidden="0" w:uiPriority="31" w:unhideWhenUsed="0" w:qFormat="1"/>
-    <w:lsdException w:name="Intense Reference" w:semiHidden="0" w:uiPriority="32" w:unhideWhenUsed="0" w:qFormat="1"/>
-    <w:lsdException w:name="Book Title" w:semiHidden="0" w:uiPriority="33" w:unhideWhenUsed="0" w:qFormat="1"/>
-    <w:lsdException w:name="Bibliography" w:uiPriority="37"/>
-    <w:lsdException w:name="TOC Heading" w:uiPriority="39" w:qFormat="1"/>
-  </w:latentStyles>
-  <w:style w:type="paragraph" w:default="1" w:styleId="Normal">
-    <w:name w:val="Normal"/>
+  <w:style w:type="paragraph" w:styleId="NoSpacing">
+    <w:name w:val="No Spacing"/>
+    <w:uiPriority w:val="1"/>
+    <w:qFormat/>
+    <w:rsid w:val="00A55D7A"/>
     <w:rPr>
       <w:sz w:val="24"/>
       <w:szCs w:val="24"/>
       <w:lang w:val="en-US" w:eastAsia="en-US"/>
     </w:rPr>
   </w:style>
-  <w:style w:type="character" w:default="1" w:styleId="DefaultParagraphFont">
-    <w:name w:val="Default Paragraph Font"/>
-    <w:uiPriority w:val="1"/>
-    <w:semiHidden/>
-    <w:unhideWhenUsed/>
-  </w:style>
-  <w:style w:type="table" w:default="1" w:styleId="TableNormal">
-    <w:name w:val="Normal Table"/>
-    <w:uiPriority w:val="99"/>
-    <w:semiHidden/>
-    <w:unhideWhenUsed/>
-    <w:tblPr>
-      <w:tblInd w:w="0" w:type="dxa"/>
-      <w:tblCellMar>
-        <w:top w:w="0" w:type="dxa"/>
-        <w:left w:w="108" w:type="dxa"/>
-        <w:bottom w:w="0" w:type="dxa"/>
-        <w:right w:w="108" w:type="dxa"/>
-      </w:tblCellMar>
-    </w:tblPr>
-  </w:style>
-  <w:style w:type="numbering" w:default="1" w:styleId="NoList">
-    <w:name w:val="No List"/>
-    <w:uiPriority w:val="99"/>
-    <w:semiHidden/>
-    <w:unhideWhenUsed/>
-  </w:style>
-  <w:style w:type="character" w:styleId="Hyperlink">
-    <w:name w:val="Hyperlink"/>
+  <w:style w:type="paragraph" w:styleId="Title">
+    <w:name w:val="Title"/>
+    <w:basedOn w:val="Normal"/>
+    <w:next w:val="Normal"/>
+    <w:link w:val="TitleChar"/>
+    <w:uiPriority w:val="10"/>
+    <w:qFormat/>
+    <w:rsid w:val="00A55D7A"/>
+    <w:pPr>
+      <w:contextualSpacing/>
+    </w:pPr>
     <w:rPr>
-      <w:u w:val="single"/>
+      <w:rFonts w:asciiTheme="majorHAnsi" w:eastAsiaTheme="majorEastAsia" w:hAnsiTheme="majorHAnsi" w:cstheme="majorBidi"/>
+      <w:spacing w:val="-10"/>
+      <w:kern w:val="28"/>
+      <w:sz w:val="56"/>
+      <w:szCs w:val="56"/>
     </w:rPr>
   </w:style>
-  <w:style w:type="paragraph" w:customStyle="1" w:styleId="HeaderFooter">
-    <w:name w:val="Header &amp; Footer"/>
-    <w:pPr>
-      <w:tabs>
-        <w:tab w:val="right" w:pos="9020"/>
-      </w:tabs>
-    </w:pPr>
+  <w:style w:type="character" w:customStyle="1" w:styleId="TitleChar">
+    <w:name w:val="Title Char"/>
+    <w:basedOn w:val="DefaultParagraphFont"/>
+    <w:link w:val="Title"/>
+    <w:uiPriority w:val="10"/>
+    <w:rsid w:val="00A55D7A"/>
     <w:rPr>
-      <w:rFonts w:ascii="Helvetica" w:hAnsi="Arial Unicode MS" w:cs="Arial Unicode MS"/>
-      <w:color w:val="000000"/>
-      <w:sz w:val="24"/>
-      <w:szCs w:val="24"/>
+      <w:rFonts w:asciiTheme="majorHAnsi" w:eastAsiaTheme="majorEastAsia" w:hAnsiTheme="majorHAnsi" w:cstheme="majorBidi"/>
+      <w:spacing w:val="-10"/>
+      <w:kern w:val="28"/>
+      <w:sz w:val="56"/>
+      <w:szCs w:val="56"/>
+      <w:lang w:val="en-US" w:eastAsia="en-US"/>
     </w:rPr>
   </w:style>
-  <w:style w:type="paragraph" w:customStyle="1" w:styleId="BodyA">
-    <w:name w:val="Body A"/>
-    <w:pPr>
-      <w:spacing w:after="200" w:line="276" w:lineRule="auto"/>
-    </w:pPr>
+  <w:style w:type="character" w:customStyle="1" w:styleId="Heading1Char">
+    <w:name w:val="Heading 1 Char"/>
+    <w:basedOn w:val="DefaultParagraphFont"/>
+    <w:link w:val="Heading1"/>
+    <w:uiPriority w:val="9"/>
+    <w:rsid w:val="00A55D7A"/>
     <w:rPr>
-      <w:rFonts w:ascii="Calibri" w:eastAsia="Calibri" w:hAnsi="Calibri" w:cs="Calibri"/>
-      <w:color w:val="000000"/>
-      <w:sz w:val="22"/>
-      <w:szCs w:val="22"/>
-      <w:u w:color="000000"/>
-      <w:lang w:val="en-US"/>
+      <w:rFonts w:asciiTheme="majorHAnsi" w:eastAsiaTheme="majorEastAsia" w:hAnsiTheme="majorHAnsi" w:cstheme="majorBidi"/>
+      <w:color w:val="2F759E" w:themeColor="accent1" w:themeShade="BF"/>
+      <w:sz w:val="32"/>
+      <w:szCs w:val="32"/>
+      <w:lang w:val="en-US" w:eastAsia="en-US"/>
     </w:rPr>
   </w:style>
-  <w:style w:type="paragraph" w:styleId="ListParagraph">
-    <w:name w:val="List Paragraph"/>
-    <w:uiPriority w:val="34"/>
-    <w:qFormat/>
-    <w:pPr>
-      <w:spacing w:after="200" w:line="276" w:lineRule="auto"/>
-      <w:ind w:left="720"/>
-    </w:pPr>
+  <w:style w:type="character" w:customStyle="1" w:styleId="Heading2Char">
+    <w:name w:val="Heading 2 Char"/>
+    <w:basedOn w:val="DefaultParagraphFont"/>
+    <w:link w:val="Heading2"/>
+    <w:uiPriority w:val="9"/>
+    <w:rsid w:val="00A55D7A"/>
     <w:rPr>
-      <w:rFonts w:ascii="Calibri" w:eastAsia="Calibri" w:hAnsi="Calibri" w:cs="Calibri"/>
-      <w:color w:val="000000"/>
-      <w:sz w:val="22"/>
-      <w:szCs w:val="22"/>
-      <w:u w:color="000000"/>
-      <w:lang w:val="en-US"/>
+      <w:rFonts w:asciiTheme="majorHAnsi" w:eastAsiaTheme="majorEastAsia" w:hAnsiTheme="majorHAnsi" w:cstheme="majorBidi"/>
+      <w:color w:val="2F759E" w:themeColor="accent1" w:themeShade="BF"/>
+      <w:sz w:val="26"/>
+      <w:szCs w:val="26"/>
+      <w:lang w:val="en-US" w:eastAsia="en-US"/>
     </w:rPr>
-  </w:style>
-  <w:style w:type="numbering" w:customStyle="1" w:styleId="List0">
-    <w:name w:val="List 0"/>
-    <w:basedOn w:val="ImportedStyle1"/>
-    <w:pPr>
-      <w:numPr>
-        <w:numId w:val="1"/>
-      </w:numPr>
-    </w:pPr>
-  </w:style>
-  <w:style w:type="numbering" w:customStyle="1" w:styleId="ImportedStyle1">
-    <w:name w:val="Imported Style 1"/>
-  </w:style>
-  <w:style w:type="numbering" w:customStyle="1" w:styleId="List1">
-    <w:name w:val="List 1"/>
-    <w:basedOn w:val="ImportedStyle2"/>
-    <w:pPr>
-      <w:numPr>
-        <w:numId w:val="2"/>
-      </w:numPr>
-    </w:pPr>
-  </w:style>
-  <w:style w:type="numbering" w:customStyle="1" w:styleId="ImportedStyle2">
-    <w:name w:val="Imported Style 2"/>
-  </w:style>
-  <w:style w:type="numbering" w:customStyle="1" w:styleId="List210">
-    <w:name w:val="List 21"/>
-    <w:basedOn w:val="ImportedStyle3"/>
-    <w:pPr>
-      <w:numPr>
-        <w:numId w:val="3"/>
-      </w:numPr>
-    </w:pPr>
-  </w:style>
-  <w:style w:type="numbering" w:customStyle="1" w:styleId="ImportedStyle3">
-    <w:name w:val="Imported Style 3"/>
-  </w:style>
-  <w:style w:type="numbering" w:customStyle="1" w:styleId="List310">
-    <w:name w:val="List 31"/>
-    <w:basedOn w:val="ImportedStyle4"/>
-    <w:pPr>
-      <w:numPr>
-        <w:numId w:val="4"/>
-      </w:numPr>
-    </w:pPr>
-  </w:style>
-  <w:style w:type="numbering" w:customStyle="1" w:styleId="ImportedStyle4">
-    <w:name w:val="Imported Style 4"/>
-  </w:style>
-  <w:style w:type="numbering" w:customStyle="1" w:styleId="List41">
-    <w:name w:val="List 41"/>
-    <w:basedOn w:val="ImportedStyle5"/>
-    <w:pPr>
-      <w:numPr>
-        <w:numId w:val="5"/>
-      </w:numPr>
-    </w:pPr>
-  </w:style>
-  <w:style w:type="numbering" w:customStyle="1" w:styleId="ImportedStyle5">
-    <w:name w:val="Imported Style 5"/>
-  </w:style>
-  <w:style w:type="numbering" w:customStyle="1" w:styleId="List51">
-    <w:name w:val="List 51"/>
-    <w:basedOn w:val="ImportedStyle6"/>
-    <w:pPr>
-      <w:numPr>
-        <w:numId w:val="6"/>
-      </w:numPr>
-    </w:pPr>
-  </w:style>
-  <w:style w:type="numbering" w:customStyle="1" w:styleId="ImportedStyle6">
-    <w:name w:val="Imported Style 6"/>
-  </w:style>
-  <w:style w:type="numbering" w:customStyle="1" w:styleId="List6">
-    <w:name w:val="List 6"/>
-    <w:basedOn w:val="ImportedStyle7"/>
-    <w:pPr>
-      <w:numPr>
-        <w:numId w:val="7"/>
-      </w:numPr>
-    </w:pPr>
-  </w:style>
-  <w:style w:type="numbering" w:customStyle="1" w:styleId="ImportedStyle7">
-    <w:name w:val="Imported Style 7"/>
-  </w:style>
-  <w:style w:type="numbering" w:customStyle="1" w:styleId="List7">
-    <w:name w:val="List 7"/>
-    <w:basedOn w:val="ImportedStyle8"/>
-    <w:pPr>
-      <w:numPr>
-        <w:numId w:val="8"/>
-      </w:numPr>
-    </w:pPr>
-  </w:style>
-  <w:style w:type="numbering" w:customStyle="1" w:styleId="ImportedStyle8">
-    <w:name w:val="Imported Style 8"/>
-  </w:style>
-  <w:style w:type="numbering" w:customStyle="1" w:styleId="List8">
-    <w:name w:val="List 8"/>
-    <w:basedOn w:val="ImportedStyle9"/>
-    <w:pPr>
-      <w:numPr>
-        <w:numId w:val="9"/>
-      </w:numPr>
-    </w:pPr>
-  </w:style>
-  <w:style w:type="numbering" w:customStyle="1" w:styleId="ImportedStyle9">
-    <w:name w:val="Imported Style 9"/>
-  </w:style>
-  <w:style w:type="numbering" w:customStyle="1" w:styleId="List9">
-    <w:name w:val="List 9"/>
-    <w:basedOn w:val="ImportedStyle10"/>
-    <w:pPr>
-      <w:numPr>
-        <w:numId w:val="10"/>
-      </w:numPr>
-    </w:pPr>
-  </w:style>
-  <w:style w:type="numbering" w:customStyle="1" w:styleId="ImportedStyle10">
-    <w:name w:val="Imported Style 10"/>
-  </w:style>
-  <w:style w:type="numbering" w:customStyle="1" w:styleId="List10">
-    <w:name w:val="List 10"/>
-    <w:basedOn w:val="ImportedStyle11"/>
-    <w:pPr>
-      <w:numPr>
-        <w:numId w:val="11"/>
-      </w:numPr>
-    </w:pPr>
-  </w:style>
-  <w:style w:type="numbering" w:customStyle="1" w:styleId="ImportedStyle11">
-    <w:name w:val="Imported Style 11"/>
-  </w:style>
-  <w:style w:type="numbering" w:customStyle="1" w:styleId="List11">
-    <w:name w:val="List 11"/>
-    <w:basedOn w:val="ImportedStyle12"/>
-    <w:pPr>
-      <w:numPr>
-        <w:numId w:val="12"/>
-      </w:numPr>
-    </w:pPr>
-  </w:style>
-  <w:style w:type="numbering" w:customStyle="1" w:styleId="ImportedStyle12">
-    <w:name w:val="Imported Style 12"/>
-  </w:style>
-  <w:style w:type="numbering" w:customStyle="1" w:styleId="List12">
-    <w:name w:val="List 12"/>
-    <w:basedOn w:val="ImportedStyle13"/>
-    <w:pPr>
-      <w:numPr>
-        <w:numId w:val="13"/>
-      </w:numPr>
-    </w:pPr>
-  </w:style>
-  <w:style w:type="numbering" w:customStyle="1" w:styleId="ImportedStyle13">
-    <w:name w:val="Imported Style 13"/>
-  </w:style>
-  <w:style w:type="numbering" w:customStyle="1" w:styleId="List13">
-    <w:name w:val="List 13"/>
-    <w:basedOn w:val="ImportedStyle14"/>
-    <w:pPr>
-      <w:numPr>
-        <w:numId w:val="14"/>
-      </w:numPr>
-    </w:pPr>
-  </w:style>
-  <w:style w:type="numbering" w:customStyle="1" w:styleId="ImportedStyle14">
-    <w:name w:val="Imported Style 14"/>
-  </w:style>
-  <w:style w:type="numbering" w:customStyle="1" w:styleId="List14">
-    <w:name w:val="List 14"/>
-    <w:basedOn w:val="ImportedStyle15"/>
-    <w:pPr>
-      <w:numPr>
-        <w:numId w:val="15"/>
-      </w:numPr>
-    </w:pPr>
-  </w:style>
-  <w:style w:type="numbering" w:customStyle="1" w:styleId="ImportedStyle15">
-    <w:name w:val="Imported Style 15"/>
-  </w:style>
-  <w:style w:type="numbering" w:customStyle="1" w:styleId="List15">
-    <w:name w:val="List 15"/>
-    <w:basedOn w:val="ImportedStyle16"/>
-    <w:pPr>
-      <w:numPr>
-        <w:numId w:val="16"/>
-      </w:numPr>
-    </w:pPr>
-  </w:style>
-  <w:style w:type="numbering" w:customStyle="1" w:styleId="ImportedStyle16">
-    <w:name w:val="Imported Style 16"/>
-  </w:style>
-  <w:style w:type="numbering" w:customStyle="1" w:styleId="List16">
-    <w:name w:val="List 16"/>
-    <w:basedOn w:val="ImportedStyle17"/>
-    <w:pPr>
-      <w:numPr>
-        <w:numId w:val="17"/>
-      </w:numPr>
-    </w:pPr>
-  </w:style>
-  <w:style w:type="numbering" w:customStyle="1" w:styleId="ImportedStyle17">
-    <w:name w:val="Imported Style 17"/>
-  </w:style>
-  <w:style w:type="numbering" w:customStyle="1" w:styleId="List17">
-    <w:name w:val="List 17"/>
-    <w:basedOn w:val="ImportedStyle18"/>
-    <w:pPr>
-      <w:numPr>
-        <w:numId w:val="18"/>
-      </w:numPr>
-    </w:pPr>
-  </w:style>
-  <w:style w:type="numbering" w:customStyle="1" w:styleId="ImportedStyle18">
-    <w:name w:val="Imported Style 18"/>
-  </w:style>
-  <w:style w:type="numbering" w:customStyle="1" w:styleId="List18">
-    <w:name w:val="List 18"/>
-    <w:basedOn w:val="ImportedStyle19"/>
-    <w:pPr>
-      <w:numPr>
-        <w:numId w:val="19"/>
-      </w:numPr>
-    </w:pPr>
-  </w:style>
-  <w:style w:type="numbering" w:customStyle="1" w:styleId="ImportedStyle19">
-    <w:name w:val="Imported Style 19"/>
-  </w:style>
-  <w:style w:type="numbering" w:customStyle="1" w:styleId="List19">
-    <w:name w:val="List 19"/>
-    <w:basedOn w:val="ImportedStyle20"/>
-    <w:pPr>
-      <w:numPr>
-        <w:numId w:val="20"/>
-      </w:numPr>
-    </w:pPr>
-  </w:style>
-  <w:style w:type="numbering" w:customStyle="1" w:styleId="ImportedStyle20">
-    <w:name w:val="Imported Style 20"/>
-  </w:style>
-  <w:style w:type="numbering" w:customStyle="1" w:styleId="List20">
-    <w:name w:val="List 20"/>
-    <w:basedOn w:val="ImportedStyle21"/>
-    <w:pPr>
-      <w:numPr>
-        <w:numId w:val="21"/>
-      </w:numPr>
-    </w:pPr>
-  </w:style>
-  <w:style w:type="numbering" w:customStyle="1" w:styleId="ImportedStyle21">
-    <w:name w:val="Imported Style 21"/>
-  </w:style>
-  <w:style w:type="numbering" w:customStyle="1" w:styleId="List21">
-    <w:name w:val="List 21"/>
-    <w:basedOn w:val="ImportedStyle22"/>
-    <w:pPr>
-      <w:numPr>
-        <w:numId w:val="22"/>
-      </w:numPr>
-    </w:pPr>
-  </w:style>
-  <w:style w:type="numbering" w:customStyle="1" w:styleId="ImportedStyle22">
-    <w:name w:val="Imported Style 22"/>
-  </w:style>
-  <w:style w:type="numbering" w:customStyle="1" w:styleId="List22">
-    <w:name w:val="List 22"/>
-    <w:basedOn w:val="ImportedStyle23"/>
-    <w:pPr>
-      <w:numPr>
-        <w:numId w:val="23"/>
-      </w:numPr>
-    </w:pPr>
-  </w:style>
-  <w:style w:type="numbering" w:customStyle="1" w:styleId="ImportedStyle23">
-    <w:name w:val="Imported Style 23"/>
-  </w:style>
-  <w:style w:type="numbering" w:customStyle="1" w:styleId="List23">
-    <w:name w:val="List 23"/>
-    <w:basedOn w:val="ImportedStyle24"/>
-    <w:pPr>
-      <w:numPr>
-        <w:numId w:val="24"/>
-      </w:numPr>
-    </w:pPr>
-  </w:style>
-  <w:style w:type="numbering" w:customStyle="1" w:styleId="ImportedStyle24">
-    <w:name w:val="Imported Style 24"/>
-  </w:style>
-  <w:style w:type="numbering" w:customStyle="1" w:styleId="List24">
-    <w:name w:val="List 24"/>
-    <w:basedOn w:val="ImportedStyle25"/>
-    <w:pPr>
-      <w:numPr>
-        <w:numId w:val="25"/>
-      </w:numPr>
-    </w:pPr>
-  </w:style>
-  <w:style w:type="numbering" w:customStyle="1" w:styleId="ImportedStyle25">
-    <w:name w:val="Imported Style 25"/>
-  </w:style>
-  <w:style w:type="numbering" w:customStyle="1" w:styleId="List25">
-    <w:name w:val="List 25"/>
-    <w:basedOn w:val="ImportedStyle26"/>
-    <w:pPr>
-      <w:numPr>
-        <w:numId w:val="26"/>
-      </w:numPr>
-    </w:pPr>
-  </w:style>
-  <w:style w:type="numbering" w:customStyle="1" w:styleId="ImportedStyle26">
-    <w:name w:val="Imported Style 26"/>
-  </w:style>
-  <w:style w:type="numbering" w:customStyle="1" w:styleId="List26">
-    <w:name w:val="List 26"/>
-    <w:basedOn w:val="ImportedStyle27"/>
-    <w:pPr>
-      <w:numPr>
-        <w:numId w:val="27"/>
-      </w:numPr>
-    </w:pPr>
-  </w:style>
-  <w:style w:type="numbering" w:customStyle="1" w:styleId="ImportedStyle27">
-    <w:name w:val="Imported Style 27"/>
-  </w:style>
-  <w:style w:type="numbering" w:customStyle="1" w:styleId="List27">
-    <w:name w:val="List 27"/>
-    <w:basedOn w:val="ImportedStyle28"/>
-    <w:pPr>
-      <w:numPr>
-        <w:numId w:val="28"/>
-      </w:numPr>
-    </w:pPr>
-  </w:style>
-  <w:style w:type="numbering" w:customStyle="1" w:styleId="ImportedStyle28">
-    <w:name w:val="Imported Style 28"/>
-  </w:style>
-  <w:style w:type="numbering" w:customStyle="1" w:styleId="List28">
-    <w:name w:val="List 28"/>
-    <w:basedOn w:val="ImportedStyle29"/>
-    <w:pPr>
-      <w:numPr>
-        <w:numId w:val="29"/>
-      </w:numPr>
-    </w:pPr>
-  </w:style>
-  <w:style w:type="numbering" w:customStyle="1" w:styleId="ImportedStyle29">
-    <w:name w:val="Imported Style 29"/>
-  </w:style>
-  <w:style w:type="numbering" w:customStyle="1" w:styleId="List29">
-    <w:name w:val="List 29"/>
-    <w:basedOn w:val="ImportedStyle30"/>
-    <w:pPr>
-      <w:numPr>
-        <w:numId w:val="30"/>
-      </w:numPr>
-    </w:pPr>
-  </w:style>
-  <w:style w:type="numbering" w:customStyle="1" w:styleId="ImportedStyle30">
-    <w:name w:val="Imported Style 30"/>
-  </w:style>
-  <w:style w:type="numbering" w:customStyle="1" w:styleId="List30">
-    <w:name w:val="List 30"/>
-    <w:basedOn w:val="ImportedStyle31"/>
-    <w:pPr>
-      <w:numPr>
-        <w:numId w:val="31"/>
-      </w:numPr>
-    </w:pPr>
-  </w:style>
-  <w:style w:type="numbering" w:customStyle="1" w:styleId="ImportedStyle31">
-    <w:name w:val="Imported Style 31"/>
-  </w:style>
-  <w:style w:type="numbering" w:customStyle="1" w:styleId="List31">
-    <w:name w:val="List 31"/>
-    <w:basedOn w:val="ImportedStyle32"/>
-    <w:pPr>
-      <w:numPr>
-        <w:numId w:val="32"/>
-      </w:numPr>
-    </w:pPr>
-  </w:style>
-  <w:style w:type="numbering" w:customStyle="1" w:styleId="ImportedStyle32">
-    <w:name w:val="Imported Style 32"/>
-  </w:style>
-  <w:style w:type="numbering" w:customStyle="1" w:styleId="List32">
-    <w:name w:val="List 32"/>
-    <w:basedOn w:val="ImportedStyle33"/>
-    <w:pPr>
-      <w:numPr>
-        <w:numId w:val="33"/>
-      </w:numPr>
-    </w:pPr>
-  </w:style>
-  <w:style w:type="numbering" w:customStyle="1" w:styleId="ImportedStyle33">
-    <w:name w:val="Imported Style 33"/>
-  </w:style>
-  <w:style w:type="numbering" w:customStyle="1" w:styleId="List33">
-    <w:name w:val="List 33"/>
-    <w:basedOn w:val="ImportedStyle34"/>
-    <w:pPr>
-      <w:numPr>
-        <w:numId w:val="34"/>
-      </w:numPr>
-    </w:pPr>
-  </w:style>
-  <w:style w:type="numbering" w:customStyle="1" w:styleId="ImportedStyle34">
-    <w:name w:val="Imported Style 34"/>
-  </w:style>
-  <w:style w:type="numbering" w:customStyle="1" w:styleId="List34">
-    <w:name w:val="List 34"/>
-    <w:basedOn w:val="ImportedStyle35"/>
-    <w:pPr>
-      <w:numPr>
-        <w:numId w:val="35"/>
-      </w:numPr>
-    </w:pPr>
-  </w:style>
-  <w:style w:type="numbering" w:customStyle="1" w:styleId="ImportedStyle35">
-    <w:name w:val="Imported Style 35"/>
-  </w:style>
-  <w:style w:type="numbering" w:customStyle="1" w:styleId="List35">
-    <w:name w:val="List 35"/>
-    <w:basedOn w:val="ImportedStyle36"/>
-    <w:pPr>
-      <w:numPr>
-        <w:numId w:val="36"/>
-      </w:numPr>
-    </w:pPr>
-  </w:style>
-  <w:style w:type="numbering" w:customStyle="1" w:styleId="ImportedStyle36">
-    <w:name w:val="Imported Style 36"/>
-  </w:style>
-  <w:style w:type="numbering" w:customStyle="1" w:styleId="List36">
-    <w:name w:val="List 36"/>
-    <w:basedOn w:val="ImportedStyle37"/>
-    <w:pPr>
-      <w:numPr>
-        <w:numId w:val="37"/>
-      </w:numPr>
-    </w:pPr>
-  </w:style>
-  <w:style w:type="numbering" w:customStyle="1" w:styleId="ImportedStyle37">
-    <w:name w:val="Imported Style 37"/>
-  </w:style>
-  <w:style w:type="numbering" w:customStyle="1" w:styleId="List37">
-    <w:name w:val="List 37"/>
-    <w:basedOn w:val="ImportedStyle38"/>
-    <w:pPr>
-      <w:numPr>
-        <w:numId w:val="38"/>
-      </w:numPr>
-    </w:pPr>
-  </w:style>
-  <w:style w:type="numbering" w:customStyle="1" w:styleId="ImportedStyle38">
-    <w:name w:val="Imported Style 38"/>
-  </w:style>
-  <w:style w:type="numbering" w:customStyle="1" w:styleId="List38">
-    <w:name w:val="List 38"/>
-    <w:basedOn w:val="ImportedStyle39"/>
-    <w:pPr>
-      <w:numPr>
-        <w:numId w:val="39"/>
-      </w:numPr>
-    </w:pPr>
-  </w:style>
-  <w:style w:type="numbering" w:customStyle="1" w:styleId="ImportedStyle39">
-    <w:name w:val="Imported Style 39"/>
-  </w:style>
-  <w:style w:type="numbering" w:customStyle="1" w:styleId="List39">
-    <w:name w:val="List 39"/>
-    <w:basedOn w:val="ImportedStyle40"/>
-    <w:pPr>
-      <w:numPr>
-        <w:numId w:val="40"/>
-      </w:numPr>
-    </w:pPr>
-  </w:style>
-  <w:style w:type="numbering" w:customStyle="1" w:styleId="ImportedStyle40">
-    <w:name w:val="Imported Style 40"/>
-  </w:style>
-  <w:style w:type="paragraph" w:customStyle="1" w:styleId="Body">
-    <w:name w:val="Body"/>
-    <w:rPr>
-      <w:rFonts w:eastAsia="Times New Roman"/>
-      <w:color w:val="000000"/>
-      <w:sz w:val="24"/>
-      <w:szCs w:val="24"/>
-      <w:u w:color="000000"/>
-    </w:rPr>
-  </w:style>
-  <w:style w:type="numbering" w:customStyle="1" w:styleId="List40">
-    <w:name w:val="List 40"/>
-    <w:basedOn w:val="ImportedStyle10"/>
-    <w:pPr>
-      <w:numPr>
-        <w:numId w:val="41"/>
-      </w:numPr>
-    </w:pPr>
-  </w:style>
-  <w:style w:type="numbering" w:customStyle="1" w:styleId="List410">
-    <w:name w:val="List 41"/>
-    <w:basedOn w:val="ImportedStyle11"/>
-    <w:pPr>
-      <w:numPr>
-        <w:numId w:val="42"/>
-      </w:numPr>
-    </w:pPr>
-  </w:style>
-  <w:style w:type="table" w:styleId="MediumGrid3-Accent5">
-    <w:name w:val="Medium Grid 3 Accent 5"/>
-    <w:basedOn w:val="TableNormal"/>
-    <w:uiPriority w:val="69"/>
-    <w:rsid w:val="00191D36"/>
-    <w:pPr>
-      <w:pBdr>
-        <w:top w:val="none" w:sz="0" w:space="0" w:color="auto"/>
-        <w:left w:val="none" w:sz="0" w:space="0" w:color="auto"/>
-        <w:bottom w:val="none" w:sz="0" w:space="0" w:color="auto"/>
-        <w:right w:val="none" w:sz="0" w:space="0" w:color="auto"/>
-        <w:between w:val="none" w:sz="0" w:space="0" w:color="auto"/>
-        <w:bar w:val="none" w:sz="0" w:color="auto"/>
-      </w:pBdr>
-    </w:pPr>
-    <w:rPr>
-      <w:rFonts w:asciiTheme="minorHAnsi" w:eastAsiaTheme="minorHAnsi" w:hAnsiTheme="minorHAnsi" w:cstheme="minorBidi"/>
-      <w:sz w:val="22"/>
-      <w:szCs w:val="22"/>
-      <w:bdr w:val="none" w:sz="0" w:space="0" w:color="auto"/>
-      <w:lang w:eastAsia="en-US"/>
-    </w:rPr>
-    <w:tblPr>
-      <w:tblStyleRowBandSize w:val="1"/>
-      <w:tblStyleColBandSize w:val="1"/>
-      <w:tblBorders>
-        <w:top w:val="single" w:sz="8" w:space="0" w:color="FFFFFF" w:themeColor="background1"/>
-        <w:left w:val="single" w:sz="8" w:space="0" w:color="FFFFFF" w:themeColor="background1"/>
-        <w:bottom w:val="single" w:sz="8" w:space="0" w:color="FFFFFF" w:themeColor="background1"/>
-        <w:right w:val="single" w:sz="8" w:space="0" w:color="FFFFFF" w:themeColor="background1"/>
-        <w:insideH w:val="single" w:sz="6" w:space="0" w:color="FFFFFF" w:themeColor="background1"/>
-        <w:insideV w:val="single" w:sz="6" w:space="0" w:color="FFFFFF" w:themeColor="background1"/>
-      </w:tblBorders>
-    </w:tblPr>
-    <w:tcPr>
-      <w:shd w:val="clear" w:color="auto" w:fill="FFCAC8" w:themeFill="accent5" w:themeFillTint="3F"/>
-    </w:tcPr>
-    <w:tblStylePr w:type="firstRow">
-      <w:rPr>
-        <w:b/>
-        <w:bCs/>
-        <w:i w:val="0"/>
-        <w:iCs w:val="0"/>
-        <w:color w:val="FFFFFF" w:themeColor="background1"/>
-      </w:rPr>
-      <w:tblPr/>
-      <w:tcPr>
-        <w:tcBorders>
-          <w:top w:val="single" w:sz="8" w:space="0" w:color="FFFFFF" w:themeColor="background1"/>
-          <w:left w:val="single" w:sz="8" w:space="0" w:color="FFFFFF" w:themeColor="background1"/>
-          <w:bottom w:val="single" w:sz="24" w:space="0" w:color="FFFFFF" w:themeColor="background1"/>
-          <w:right w:val="single" w:sz="8" w:space="0" w:color="FFFFFF" w:themeColor="background1"/>
-          <w:insideH w:val="nil"/>
-          <w:insideV w:val="single" w:sz="8" w:space="0" w:color="FFFFFF" w:themeColor="background1"/>
-        </w:tcBorders>
-        <w:shd w:val="clear" w:color="auto" w:fill="FF2D21" w:themeFill="accent5"/>
-      </w:tcPr>
-    </w:tblStylePr>
-    <w:tblStylePr w:type="lastRow">
-      <w:rPr>
-        <w:b/>
-        <w:bCs/>
-        <w:i w:val="0"/>
-        <w:iCs w:val="0"/>
-        <w:color w:val="FFFFFF" w:themeColor="background1"/>
-      </w:rPr>
-      <w:tblPr/>
-      <w:tcPr>
-        <w:tcBorders>
-          <w:top w:val="single" w:sz="24" w:space="0" w:color="FFFFFF" w:themeColor="background1"/>
-          <w:left w:val="single" w:sz="8" w:space="0" w:color="FFFFFF" w:themeColor="background1"/>
-          <w:bottom w:val="single" w:sz="8" w:space="0" w:color="FFFFFF" w:themeColor="background1"/>
-          <w:right w:val="single" w:sz="8" w:space="0" w:color="FFFFFF" w:themeColor="background1"/>
-          <w:insideH w:val="nil"/>
-          <w:insideV w:val="single" w:sz="8" w:space="0" w:color="FFFFFF" w:themeColor="background1"/>
-        </w:tcBorders>
-        <w:shd w:val="clear" w:color="auto" w:fill="FF2D21" w:themeFill="accent5"/>
-      </w:tcPr>
-    </w:tblStylePr>
-    <w:tblStylePr w:type="firstCol">
-      <w:rPr>
-        <w:b/>
-        <w:bCs/>
-        <w:i w:val="0"/>
-        <w:iCs w:val="0"/>
-        <w:color w:val="FFFFFF" w:themeColor="background1"/>
-      </w:rPr>
-      <w:tblPr/>
-      <w:tcPr>
-        <w:tcBorders>
-          <w:left w:val="single" w:sz="8" w:space="0" w:color="FFFFFF" w:themeColor="background1"/>
-          <w:right w:val="single" w:sz="24" w:space="0" w:color="FFFFFF" w:themeColor="background1"/>
-          <w:insideH w:val="nil"/>
-          <w:insideV w:val="nil"/>
-        </w:tcBorders>
-        <w:shd w:val="clear" w:color="auto" w:fill="FF2D21" w:themeFill="accent5"/>
-      </w:tcPr>
-    </w:tblStylePr>
-    <w:tblStylePr w:type="lastCol">
-      <w:rPr>
-        <w:b/>
-        <w:bCs/>
-        <w:i w:val="0"/>
-        <w:iCs w:val="0"/>
-        <w:color w:val="FFFFFF" w:themeColor="background1"/>
-      </w:rPr>
-      <w:tblPr/>
-      <w:tcPr>
-        <w:tcBorders>
-          <w:top w:val="nil"/>
-          <w:left w:val="single" w:sz="24" w:space="0" w:color="FFFFFF" w:themeColor="background1"/>
-          <w:bottom w:val="nil"/>
-          <w:right w:val="nil"/>
-          <w:insideH w:val="nil"/>
-          <w:insideV w:val="nil"/>
-        </w:tcBorders>
-        <w:shd w:val="clear" w:color="auto" w:fill="FF2D21" w:themeFill="accent5"/>
-      </w:tcPr>
-    </w:tblStylePr>
-    <w:tblStylePr w:type="band1Vert">
-      <w:tblPr/>
-      <w:tcPr>
-        <w:tcBorders>
-          <w:top w:val="single" w:sz="8" w:space="0" w:color="FFFFFF" w:themeColor="background1"/>
-          <w:left w:val="single" w:sz="8" w:space="0" w:color="FFFFFF" w:themeColor="background1"/>
-          <w:bottom w:val="single" w:sz="8" w:space="0" w:color="FFFFFF" w:themeColor="background1"/>
-          <w:right w:val="single" w:sz="8" w:space="0" w:color="FFFFFF" w:themeColor="background1"/>
-          <w:insideH w:val="nil"/>
-          <w:insideV w:val="nil"/>
-        </w:tcBorders>
-        <w:shd w:val="clear" w:color="auto" w:fill="FF9590" w:themeFill="accent5" w:themeFillTint="7F"/>
-      </w:tcPr>
-    </w:tblStylePr>
-    <w:tblStylePr w:type="band1Horz">
-      <w:tblPr/>
-      <w:tcPr>
-        <w:tcBorders>
-          <w:top w:val="single" w:sz="8" w:space="0" w:color="FFFFFF" w:themeColor="background1"/>
-          <w:left w:val="single" w:sz="8" w:space="0" w:color="FFFFFF" w:themeColor="background1"/>
-          <w:bottom w:val="single" w:sz="8" w:space="0" w:color="FFFFFF" w:themeColor="background1"/>
-          <w:right w:val="single" w:sz="8" w:space="0" w:color="FFFFFF" w:themeColor="background1"/>
-          <w:insideH w:val="single" w:sz="8" w:space="0" w:color="FFFFFF" w:themeColor="background1"/>
-          <w:insideV w:val="single" w:sz="8" w:space="0" w:color="FFFFFF" w:themeColor="background1"/>
-        </w:tcBorders>
-        <w:shd w:val="clear" w:color="auto" w:fill="FF9590" w:themeFill="accent5" w:themeFillTint="7F"/>
-      </w:tcPr>
-    </w:tblStylePr>
-  </w:style>
-  <w:style w:type="table" w:customStyle="1" w:styleId="GridTable5DarkAccent1">
-    <w:name w:val="Grid Table 5 Dark Accent 1"/>
-    <w:basedOn w:val="TableNormal"/>
-    <w:uiPriority w:val="50"/>
-    <w:rsid w:val="00191D36"/>
-    <w:tblPr>
-      <w:tblStyleRowBandSize w:val="1"/>
-      <w:tblStyleColBandSize w:val="1"/>
-      <w:tblBorders>
-        <w:top w:val="single" w:sz="4" w:space="0" w:color="FFFFFF" w:themeColor="background1"/>
-        <w:left w:val="single" w:sz="4" w:space="0" w:color="FFFFFF" w:themeColor="background1"/>
-        <w:bottom w:val="single" w:sz="4" w:space="0" w:color="FFFFFF" w:themeColor="background1"/>
-        <w:right w:val="single" w:sz="4" w:space="0" w:color="FFFFFF" w:themeColor="background1"/>
-        <w:insideH w:val="single" w:sz="4" w:space="0" w:color="FFFFFF" w:themeColor="background1"/>
-        <w:insideV w:val="single" w:sz="4" w:space="0" w:color="FFFFFF" w:themeColor="background1"/>
-      </w:tblBorders>
-    </w:tblPr>
-    <w:tcPr>
-      <w:shd w:val="clear" w:color="auto" w:fill="DAEAF4" w:themeFill="accent1" w:themeFillTint="33"/>
-    </w:tcPr>
-    <w:tblStylePr w:type="firstRow">
-      <w:rPr>
-        <w:b/>
-        <w:bCs/>
-        <w:color w:val="FFFFFF" w:themeColor="background1"/>
-      </w:rPr>
-      <w:tblPr/>
-      <w:tcPr>
-        <w:tcBorders>
-          <w:top w:val="single" w:sz="4" w:space="0" w:color="FFFFFF" w:themeColor="background1"/>
-          <w:left w:val="single" w:sz="4" w:space="0" w:color="FFFFFF" w:themeColor="background1"/>
-          <w:right w:val="single" w:sz="4" w:space="0" w:color="FFFFFF" w:themeColor="background1"/>
-          <w:insideH w:val="nil"/>
-          <w:insideV w:val="nil"/>
-        </w:tcBorders>
-        <w:shd w:val="clear" w:color="auto" w:fill="499BC9" w:themeFill="accent1"/>
-      </w:tcPr>
-    </w:tblStylePr>
-    <w:tblStylePr w:type="lastRow">
-      <w:rPr>
-        <w:b/>
-        <w:bCs/>
-        <w:color w:val="FFFFFF" w:themeColor="background1"/>
-      </w:rPr>
-      <w:tblPr/>
-      <w:tcPr>
-        <w:tcBorders>
-          <w:left w:val="single" w:sz="4" w:space="0" w:color="FFFFFF" w:themeColor="background1"/>
-          <w:bottom w:val="single" w:sz="4" w:space="0" w:color="FFFFFF" w:themeColor="background1"/>
-          <w:right w:val="single" w:sz="4" w:space="0" w:color="FFFFFF" w:themeColor="background1"/>
-          <w:insideH w:val="nil"/>
-          <w:insideV w:val="nil"/>
-        </w:tcBorders>
-        <w:shd w:val="clear" w:color="auto" w:fill="499BC9" w:themeFill="accent1"/>
-      </w:tcPr>
-    </w:tblStylePr>
-    <w:tblStylePr w:type="firstCol">
-      <w:rPr>
-        <w:b/>
-        <w:bCs/>
-        <w:color w:val="FFFFFF" w:themeColor="background1"/>
-      </w:rPr>
-      <w:tblPr/>
-      <w:tcPr>
-        <w:tcBorders>
-          <w:top w:val="single" w:sz="4" w:space="0" w:color="FFFFFF" w:themeColor="background1"/>
-          <w:left w:val="single" w:sz="4" w:space="0" w:color="FFFFFF" w:themeColor="background1"/>
-          <w:bottom w:val="single" w:sz="4" w:space="0" w:color="FFFFFF" w:themeColor="background1"/>
-          <w:insideV w:val="nil"/>
-        </w:tcBorders>
-        <w:shd w:val="clear" w:color="auto" w:fill="499BC9" w:themeFill="accent1"/>
-      </w:tcPr>
-    </w:tblStylePr>
-    <w:tblStylePr w:type="lastCol">
-      <w:rPr>
-        <w:b/>
-        <w:bCs/>
-        <w:color w:val="FFFFFF" w:themeColor="background1"/>
-      </w:rPr>
-      <w:tblPr/>
-      <w:tcPr>
-        <w:tcBorders>
-          <w:top w:val="single" w:sz="4" w:space="0" w:color="FFFFFF" w:themeColor="background1"/>
-          <w:bottom w:val="single" w:sz="4" w:space="0" w:color="FFFFFF" w:themeColor="background1"/>
-          <w:right w:val="single" w:sz="4" w:space="0" w:color="FFFFFF" w:themeColor="background1"/>
-          <w:insideV w:val="nil"/>
-        </w:tcBorders>
-        <w:shd w:val="clear" w:color="auto" w:fill="499BC9" w:themeFill="accent1"/>
-      </w:tcPr>
-    </w:tblStylePr>
-    <w:tblStylePr w:type="band1Vert">
-      <w:tblPr/>
-      <w:tcPr>
-        <w:shd w:val="clear" w:color="auto" w:fill="B6D6E9" w:themeFill="accent1" w:themeFillTint="66"/>
-      </w:tcPr>
-    </w:tblStylePr>
-    <w:tblStylePr w:type="band1Horz">
-      <w:tblPr/>
-      <w:tcPr>
-        <w:shd w:val="clear" w:color="auto" w:fill="B6D6E9" w:themeFill="accent1" w:themeFillTint="66"/>
-      </w:tcPr>
-    </w:tblStylePr>
-  </w:style>
-  <w:style w:type="table" w:styleId="MediumGrid3-Accent1">
-    <w:name w:val="Medium Grid 3 Accent 1"/>
-    <w:basedOn w:val="TableNormal"/>
-    <w:uiPriority w:val="69"/>
-    <w:rsid w:val="00095739"/>
-    <w:tblPr>
-      <w:tblStyleRowBandSize w:val="1"/>
-      <w:tblStyleColBandSize w:val="1"/>
-      <w:tblBorders>
-        <w:top w:val="single" w:sz="8" w:space="0" w:color="FFFFFF" w:themeColor="background1"/>
-        <w:left w:val="single" w:sz="8" w:space="0" w:color="FFFFFF" w:themeColor="background1"/>
-        <w:bottom w:val="single" w:sz="8" w:space="0" w:color="FFFFFF" w:themeColor="background1"/>
-        <w:right w:val="single" w:sz="8" w:space="0" w:color="FFFFFF" w:themeColor="background1"/>
-        <w:insideH w:val="single" w:sz="6" w:space="0" w:color="FFFFFF" w:themeColor="background1"/>
-        <w:insideV w:val="single" w:sz="6" w:space="0" w:color="FFFFFF" w:themeColor="background1"/>
-      </w:tblBorders>
-    </w:tblPr>
-    <w:tcPr>
-      <w:shd w:val="clear" w:color="auto" w:fill="D2E6F1" w:themeFill="accent1" w:themeFillTint="3F"/>
-    </w:tcPr>
-    <w:tblStylePr w:type="firstRow">
-      <w:rPr>
-        <w:b/>
-        <w:bCs/>
-        <w:i w:val="0"/>
-        <w:iCs w:val="0"/>
-        <w:color w:val="FFFFFF" w:themeColor="background1"/>
-      </w:rPr>
-      <w:tblPr/>
-      <w:tcPr>
-        <w:tcBorders>
-          <w:top w:val="single" w:sz="8" w:space="0" w:color="FFFFFF" w:themeColor="background1"/>
-          <w:left w:val="single" w:sz="8" w:space="0" w:color="FFFFFF" w:themeColor="background1"/>
-          <w:bottom w:val="single" w:sz="24" w:space="0" w:color="FFFFFF" w:themeColor="background1"/>
-          <w:right w:val="single" w:sz="8" w:space="0" w:color="FFFFFF" w:themeColor="background1"/>
-          <w:insideH w:val="nil"/>
-          <w:insideV w:val="single" w:sz="8" w:space="0" w:color="FFFFFF" w:themeColor="background1"/>
-        </w:tcBorders>
-        <w:shd w:val="clear" w:color="auto" w:fill="499BC9" w:themeFill="accent1"/>
-      </w:tcPr>
-    </w:tblStylePr>
-    <w:tblStylePr w:type="lastRow">
-      <w:rPr>
-        <w:b/>
-        <w:bCs/>
-        <w:i w:val="0"/>
-        <w:iCs w:val="0"/>
-        <w:color w:val="FFFFFF" w:themeColor="background1"/>
-      </w:rPr>
-      <w:tblPr/>
-      <w:tcPr>
-        <w:tcBorders>
-          <w:top w:val="single" w:sz="24" w:space="0" w:color="FFFFFF" w:themeColor="background1"/>
-          <w:left w:val="single" w:sz="8" w:space="0" w:color="FFFFFF" w:themeColor="background1"/>
-          <w:bottom w:val="single" w:sz="8" w:space="0" w:color="FFFFFF" w:themeColor="background1"/>
-          <w:right w:val="single" w:sz="8" w:space="0" w:color="FFFFFF" w:themeColor="background1"/>
-          <w:insideH w:val="nil"/>
-          <w:insideV w:val="single" w:sz="8" w:space="0" w:color="FFFFFF" w:themeColor="background1"/>
-        </w:tcBorders>
-        <w:shd w:val="clear" w:color="auto" w:fill="499BC9" w:themeFill="accent1"/>
-      </w:tcPr>
-    </w:tblStylePr>
-    <w:tblStylePr w:type="firstCol">
-      <w:rPr>
-        <w:b/>
-        <w:bCs/>
-        <w:i w:val="0"/>
-        <w:iCs w:val="0"/>
-        <w:color w:val="FFFFFF" w:themeColor="background1"/>
-      </w:rPr>
-      <w:tblPr/>
-      <w:tcPr>
-        <w:tcBorders>
-          <w:left w:val="single" w:sz="8" w:space="0" w:color="FFFFFF" w:themeColor="background1"/>
-          <w:right w:val="single" w:sz="24" w:space="0" w:color="FFFFFF" w:themeColor="background1"/>
-          <w:insideH w:val="nil"/>
-          <w:insideV w:val="nil"/>
-        </w:tcBorders>
-        <w:shd w:val="clear" w:color="auto" w:fill="499BC9" w:themeFill="accent1"/>
-      </w:tcPr>
-    </w:tblStylePr>
-    <w:tblStylePr w:type="lastCol">
-      <w:rPr>
-        <w:b/>
-        <w:bCs/>
-        <w:i w:val="0"/>
-        <w:iCs w:val="0"/>
-        <w:color w:val="FFFFFF" w:themeColor="background1"/>
-      </w:rPr>
-      <w:tblPr/>
-      <w:tcPr>
-        <w:tcBorders>
-          <w:top w:val="nil"/>
-          <w:left w:val="single" w:sz="24" w:space="0" w:color="FFFFFF" w:themeColor="background1"/>
-          <w:bottom w:val="nil"/>
-          <w:right w:val="nil"/>
-          <w:insideH w:val="nil"/>
-          <w:insideV w:val="nil"/>
-        </w:tcBorders>
-        <w:shd w:val="clear" w:color="auto" w:fill="499BC9" w:themeFill="accent1"/>
-      </w:tcPr>
-    </w:tblStylePr>
-    <w:tblStylePr w:type="band1Vert">
-      <w:tblPr/>
-      <w:tcPr>
-        <w:tcBorders>
-          <w:top w:val="single" w:sz="8" w:space="0" w:color="FFFFFF" w:themeColor="background1"/>
-          <w:left w:val="single" w:sz="8" w:space="0" w:color="FFFFFF" w:themeColor="background1"/>
-          <w:bottom w:val="single" w:sz="8" w:space="0" w:color="FFFFFF" w:themeColor="background1"/>
-          <w:right w:val="single" w:sz="8" w:space="0" w:color="FFFFFF" w:themeColor="background1"/>
-          <w:insideH w:val="nil"/>
-          <w:insideV w:val="nil"/>
-        </w:tcBorders>
-        <w:shd w:val="clear" w:color="auto" w:fill="A4CDE4" w:themeFill="accent1" w:themeFillTint="7F"/>
-      </w:tcPr>
-    </w:tblStylePr>
-    <w:tblStylePr w:type="band1Horz">
-      <w:tblPr/>
-      <w:tcPr>
-        <w:tcBorders>
-          <w:top w:val="single" w:sz="8" w:space="0" w:color="FFFFFF" w:themeColor="background1"/>
-          <w:left w:val="single" w:sz="8" w:space="0" w:color="FFFFFF" w:themeColor="background1"/>
-          <w:bottom w:val="single" w:sz="8" w:space="0" w:color="FFFFFF" w:themeColor="background1"/>
-          <w:right w:val="single" w:sz="8" w:space="0" w:color="FFFFFF" w:themeColor="background1"/>
-          <w:insideH w:val="single" w:sz="8" w:space="0" w:color="FFFFFF" w:themeColor="background1"/>
-          <w:insideV w:val="single" w:sz="8" w:space="0" w:color="FFFFFF" w:themeColor="background1"/>
-        </w:tcBorders>
-        <w:shd w:val="clear" w:color="auto" w:fill="A4CDE4" w:themeFill="accent1" w:themeFillTint="7F"/>
-      </w:tcPr>
-    </w:tblStylePr>
   </w:style>
 </w:styles>
 </file>
@@ -33423,7 +32296,7 @@
 </file>
 
 <file path=customXml/itemProps1.xml><?xml version="1.0" encoding="utf-8"?>
-<ds:datastoreItem xmlns:ds="http://schemas.openxmlformats.org/officeDocument/2006/customXml" ds:itemID="{88886C66-99DA-4862-8505-5EB23EA7F0A7}">
+<ds:datastoreItem xmlns:ds="http://schemas.openxmlformats.org/officeDocument/2006/customXml" ds:itemID="{C2524B8F-77C1-44DF-9F08-515723C14CBD}">
   <ds:schemaRefs>
     <ds:schemaRef ds:uri="http://schemas.openxmlformats.org/officeDocument/2006/bibliography"/>
   </ds:schemaRefs>

</xml_diff>